<commit_message>
Revisión de Documento y Herramientas de Control de Proyectos
Se ha revisado el documento y se ha agregado una nueva herramienta de control de Proyecto Scrum.
</commit_message>
<xml_diff>
--- a/3. Desarrollo/PY001- SGD/1. Inicio/Plan de Proyecto.docx
+++ b/3. Desarrollo/PY001- SGD/1. Inicio/Plan de Proyecto.docx
@@ -1,6 +1,6 @@
 
 <file path=word/document.xml><?xml version="1.0" encoding="utf-8"?>
-<w:document xmlns:wpc="http://schemas.microsoft.com/office/word/2010/wordprocessingCanvas" xmlns:cx="http://schemas.microsoft.com/office/drawing/2014/chartex" xmlns:cx1="http://schemas.microsoft.com/office/drawing/2015/9/8/chartex" xmlns:cx2="http://schemas.microsoft.com/office/drawing/2015/10/21/chartex" xmlns:cx3="http://schemas.microsoft.com/office/drawing/2016/5/9/chartex" xmlns:cx4="http://schemas.microsoft.com/office/drawing/2016/5/10/chartex" xmlns:cx5="http://schemas.microsoft.com/office/drawing/2016/5/11/chartex" xmlns:cx6="http://schemas.microsoft.com/office/drawing/2016/5/12/chartex" xmlns:cx7="http://schemas.microsoft.com/office/drawing/2016/5/13/chartex" xmlns:cx8="http://schemas.microsoft.com/office/drawing/2016/5/14/chartex" xmlns:mc="http://schemas.openxmlformats.org/markup-compatibility/2006" xmlns:aink="http://schemas.microsoft.com/office/drawing/2016/ink" xmlns:am3d="http://schemas.microsoft.com/office/drawing/2017/model3d" xmlns:o="urn:schemas-microsoft-com:office:office" xmlns:r="http://schemas.openxmlformats.org/officeDocument/2006/relationships" xmlns:m="http://schemas.openxmlformats.org/officeDocument/2006/math" xmlns:v="urn:schemas-microsoft-com:vml" xmlns:wp14="http://schemas.microsoft.com/office/word/2010/wordprocessingDrawing" xmlns:wp="http://schemas.openxmlformats.org/drawingml/2006/wordprocessingDrawing" xmlns:w10="urn:schemas-microsoft-com:office:word" xmlns:w="http://schemas.openxmlformats.org/wordprocessingml/2006/main" xmlns:w14="http://schemas.microsoft.com/office/word/2010/wordml" xmlns:w15="http://schemas.microsoft.com/office/word/2012/wordml" xmlns:w16cid="http://schemas.microsoft.com/office/word/2016/wordml/cid" xmlns:w16se="http://schemas.microsoft.com/office/word/2015/wordml/symex" xmlns:wpg="http://schemas.microsoft.com/office/word/2010/wordprocessingGroup" xmlns:wpi="http://schemas.microsoft.com/office/word/2010/wordprocessingInk" xmlns:wne="http://schemas.microsoft.com/office/word/2006/wordml" xmlns:wps="http://schemas.microsoft.com/office/word/2010/wordprocessingShape" mc:Ignorable="w14 w15 w16se w16cid wp14">
+<w:document xmlns:ve="http://schemas.openxmlformats.org/markup-compatibility/2006" xmlns:o="urn:schemas-microsoft-com:office:office" xmlns:r="http://schemas.openxmlformats.org/officeDocument/2006/relationships" xmlns:m="http://schemas.openxmlformats.org/officeDocument/2006/math" xmlns:v="urn:schemas-microsoft-com:vml" xmlns:wp="http://schemas.openxmlformats.org/drawingml/2006/wordprocessingDrawing" xmlns:w10="urn:schemas-microsoft-com:office:word" xmlns:w="http://schemas.openxmlformats.org/wordprocessingml/2006/main" xmlns:wne="http://schemas.microsoft.com/office/word/2006/wordml">
   <w:body>
     <w:p>
       <w:pPr>
@@ -83,70 +83,30 @@
         </w:rPr>
         <w:t xml:space="preserve">Versión </w:t>
       </w:r>
-      <w:r>
+      <w:fldSimple w:instr=" DOCPROPERTY  &quot;Número de documento&quot;  \* MERGEFORMAT ">
+        <w:r>
+          <w:rPr>
+            <w:rFonts w:ascii="Calibri" w:hAnsi="Calibri" w:cs="Calibri"/>
+            <w:sz w:val="32"/>
+            <w:szCs w:val="32"/>
+            <w:lang w:val="es-PE"/>
+          </w:rPr>
+          <w:t>1.0</w:t>
+        </w:r>
+      </w:fldSimple>
+    </w:p>
+    <w:p>
+      <w:pPr>
+        <w:jc w:val="both"/>
+      </w:pPr>
+    </w:p>
+    <w:p>
+      <w:pPr>
+        <w:pStyle w:val="InfoBlue"/>
         <w:rPr>
           <w:rFonts w:ascii="Calibri" w:hAnsi="Calibri" w:cs="Calibri"/>
-          <w:sz w:val="32"/>
-          <w:szCs w:val="32"/>
-          <w:lang w:val="es-PE"/>
-        </w:rPr>
-        <w:fldChar w:fldCharType="begin"/>
-      </w:r>
-      <w:r>
-        <w:rPr>
-          <w:rFonts w:ascii="Calibri" w:hAnsi="Calibri" w:cs="Calibri"/>
-          <w:sz w:val="32"/>
-          <w:szCs w:val="32"/>
-          <w:lang w:val="es-PE"/>
-        </w:rPr>
-        <w:instrText xml:space="preserve"> DOCPROPERTY  "Número de documento"  \* MERGEFORMAT </w:instrText>
-      </w:r>
-      <w:r>
-        <w:rPr>
-          <w:rFonts w:ascii="Calibri" w:hAnsi="Calibri" w:cs="Calibri"/>
-          <w:sz w:val="32"/>
-          <w:szCs w:val="32"/>
-          <w:lang w:val="es-PE"/>
-        </w:rPr>
-        <w:fldChar w:fldCharType="separate"/>
-      </w:r>
-      <w:r>
-        <w:rPr>
-          <w:rFonts w:ascii="Calibri" w:hAnsi="Calibri" w:cs="Calibri"/>
-          <w:sz w:val="32"/>
-          <w:szCs w:val="32"/>
-          <w:lang w:val="es-PE"/>
-        </w:rPr>
-        <w:t>1.0</w:t>
-      </w:r>
-      <w:r>
-        <w:rPr>
-          <w:rFonts w:ascii="Calibri" w:hAnsi="Calibri" w:cs="Calibri"/>
-          <w:sz w:val="32"/>
-          <w:szCs w:val="32"/>
-          <w:lang w:val="es-PE"/>
-        </w:rPr>
-        <w:fldChar w:fldCharType="end"/>
-      </w:r>
-    </w:p>
-    <w:p>
-      <w:pPr>
-        <w:jc w:val="both"/>
-      </w:pPr>
-    </w:p>
-    <w:p>
-      <w:pPr>
-        <w:pStyle w:val="InfoBlue"/>
-        <w:rPr>
-          <w:rFonts w:ascii="Calibri" w:hAnsi="Calibri" w:cs="Calibri"/>
-        </w:rPr>
-      </w:pPr>
-      <w:r>
-        <w:rPr>
-          <w:rFonts w:ascii="Calibri" w:hAnsi="Calibri" w:cs="Calibri"/>
-        </w:rPr>
-        <w:t xml:space="preserve"> </w:t>
-      </w:r>
+        </w:rPr>
+      </w:pPr>
     </w:p>
     <w:p>
       <w:pPr>
@@ -202,7 +162,7 @@
           <w:insideV w:val="single" w:sz="6" w:space="0" w:color="auto"/>
         </w:tblBorders>
         <w:tblLayout w:type="fixed"/>
-        <w:tblLook w:val="0000" w:firstRow="0" w:lastRow="0" w:firstColumn="0" w:lastColumn="0" w:noHBand="0" w:noVBand="0"/>
+        <w:tblLook w:val="0000"/>
       </w:tblPr>
       <w:tblGrid>
         <w:gridCol w:w="2304"/>
@@ -465,6 +425,13 @@
                 <w:lang w:val="es-PE"/>
               </w:rPr>
             </w:pPr>
+            <w:r>
+              <w:rPr>
+                <w:rFonts w:cs="Calibri"/>
+                <w:lang w:val="es-PE"/>
+              </w:rPr>
+              <w:t>19/10/2017</w:t>
+            </w:r>
           </w:p>
         </w:tc>
         <w:tc>
@@ -480,6 +447,13 @@
                 <w:lang w:val="es-PE"/>
               </w:rPr>
             </w:pPr>
+            <w:r>
+              <w:rPr>
+                <w:rFonts w:cs="Calibri"/>
+                <w:lang w:val="es-PE"/>
+              </w:rPr>
+              <w:t>1.2</w:t>
+            </w:r>
           </w:p>
         </w:tc>
         <w:tc>
@@ -495,6 +469,13 @@
                 <w:lang w:val="es-PE"/>
               </w:rPr>
             </w:pPr>
+            <w:r>
+              <w:rPr>
+                <w:rFonts w:cs="Calibri"/>
+                <w:lang w:val="es-PE"/>
+              </w:rPr>
+              <w:t>Revisión y Creacion de Herramienta de control de Proyectos.</w:t>
+            </w:r>
           </w:p>
         </w:tc>
         <w:tc>
@@ -510,6 +491,13 @@
                 <w:lang w:val="es-PE"/>
               </w:rPr>
             </w:pPr>
+            <w:r>
+              <w:rPr>
+                <w:rFonts w:cs="Calibri"/>
+                <w:lang w:val="es-PE"/>
+              </w:rPr>
+              <w:t>Juan Lara Carrión</w:t>
+            </w:r>
           </w:p>
         </w:tc>
       </w:tr>
@@ -4247,27 +4235,7 @@
           <w:szCs w:val="24"/>
           <w:lang w:eastAsia="en-US"/>
         </w:rPr>
-        <w:t xml:space="preserve"> de Software es reunir toda la información necesaria para el control del</w:t>
-      </w:r>
-      <w:r>
-        <w:rPr>
-          <w:rFonts w:cs="Arial"/>
-          <w:bCs/>
-          <w:sz w:val="24"/>
-          <w:szCs w:val="24"/>
-          <w:lang w:eastAsia="en-US"/>
-        </w:rPr>
-        <w:t xml:space="preserve"> </w:t>
-      </w:r>
-      <w:r>
-        <w:rPr>
-          <w:rFonts w:cs="Arial"/>
-          <w:bCs/>
-          <w:sz w:val="24"/>
-          <w:szCs w:val="24"/>
-          <w:lang w:eastAsia="en-US"/>
-        </w:rPr>
-        <w:t xml:space="preserve">proyecto. </w:t>
+        <w:t xml:space="preserve"> de Software es reunir toda la información necesaria para el control delproyecto. </w:t>
       </w:r>
     </w:p>
     <w:p>
@@ -4311,27 +4279,7 @@
           <w:szCs w:val="24"/>
           <w:lang w:eastAsia="en-US"/>
         </w:rPr>
-        <w:t>En el presente documento se describe el enfoque del desarrollo del software y es el plan de alto</w:t>
-      </w:r>
-      <w:r>
-        <w:rPr>
-          <w:rFonts w:cs="Arial"/>
-          <w:bCs/>
-          <w:sz w:val="24"/>
-          <w:szCs w:val="24"/>
-          <w:lang w:eastAsia="en-US"/>
-        </w:rPr>
-        <w:t xml:space="preserve"> </w:t>
-      </w:r>
-      <w:r>
-        <w:rPr>
-          <w:rFonts w:cs="Arial"/>
-          <w:bCs/>
-          <w:sz w:val="24"/>
-          <w:szCs w:val="24"/>
-          <w:lang w:eastAsia="en-US"/>
-        </w:rPr>
-        <w:t>nivel generado y utilizado por los administradores para dirigir los esfuerzos de desarrollo.</w:t>
+        <w:t>En el presente documento se describe el enfoque del desarrollo del software y es el plan de altonivel generado y utilizado por los administradores para dirigir los esfuerzos de desarrollo.</w:t>
       </w:r>
     </w:p>
     <w:p>
@@ -4670,25 +4618,7 @@
           <w:sz w:val="24"/>
           <w:szCs w:val="24"/>
         </w:rPr>
-        <w:t>Necsia</w:t>
-      </w:r>
-      <w:r>
-        <w:rPr>
-          <w:rFonts w:ascii="Calibri" w:hAnsi="Calibri" w:cs="Calibri"/>
-          <w:noProof/>
-          <w:sz w:val="24"/>
-          <w:szCs w:val="24"/>
-        </w:rPr>
-        <w:t xml:space="preserve"> </w:t>
-      </w:r>
-      <w:r>
-        <w:rPr>
-          <w:rFonts w:ascii="Calibri" w:hAnsi="Calibri" w:cs="Calibri"/>
-          <w:noProof/>
-          <w:sz w:val="24"/>
-          <w:szCs w:val="24"/>
-        </w:rPr>
-        <w:t xml:space="preserve">desarrollará e </w:t>
+        <w:t xml:space="preserve">Necsiadesarrollará e </w:t>
       </w:r>
       <w:r>
         <w:rPr>
@@ -4800,9 +4730,6 @@
           <w:szCs w:val="24"/>
         </w:rPr>
         <w:t>En resumen, el alcance del servicio abarcará:</w:t>
-      </w:r>
-      <w:r>
-        <w:t xml:space="preserve"> </w:t>
       </w:r>
       <w:r>
         <w:rPr>
@@ -4983,7 +4910,7 @@
           <w:sz w:val="24"/>
           <w:szCs w:val="24"/>
         </w:rPr>
-        <w:t>Capacitaciones.</w:t>
+        <w:t>Capacitaciones</w:t>
       </w:r>
     </w:p>
     <w:p>
@@ -5187,7 +5114,7 @@
           <w:sz w:val="24"/>
           <w:szCs w:val="24"/>
         </w:rPr>
-        <w:t xml:space="preserve"> de manera oportuna y a un nivel de detalle requerido para emprender este </w:t>
+        <w:t xml:space="preserve"> de manera oportuna y a un nivel de detalle requerido para emprender </w:t>
       </w:r>
       <w:r>
         <w:rPr>
@@ -5196,7 +5123,7 @@
           <w:szCs w:val="24"/>
         </w:rPr>
         <w:lastRenderedPageBreak/>
-        <w:t>trabajo, de acuerdo con programación y coordinación previa.</w:t>
+        <w:t>este trabajo, de acuerdo con programación y coordinación previa.</w:t>
       </w:r>
     </w:p>
     <w:p>
@@ -5248,14 +5175,6 @@
           <w:sz w:val="24"/>
           <w:szCs w:val="24"/>
         </w:rPr>
-        <w:t xml:space="preserve"> </w:t>
-      </w:r>
-      <w:r>
-        <w:rPr>
-          <w:rFonts w:ascii="Calibri" w:hAnsi="Calibri"/>
-          <w:sz w:val="24"/>
-          <w:szCs w:val="24"/>
-        </w:rPr>
         <w:t xml:space="preserve">al </w:t>
       </w:r>
       <w:r>
@@ -5308,14 +5227,6 @@
           <w:szCs w:val="24"/>
         </w:rPr>
         <w:t>Americatel proporcionará los recursos apropiados al proyecto según los requisitos del plan del proyecto y según lo requerido por Necsia</w:t>
-      </w:r>
-      <w:r>
-        <w:rPr>
-          <w:rFonts w:ascii="Calibri" w:hAnsi="Calibri"/>
-          <w:sz w:val="24"/>
-          <w:szCs w:val="24"/>
-        </w:rPr>
-        <w:t xml:space="preserve"> </w:t>
       </w:r>
       <w:r>
         <w:rPr>
@@ -5725,7 +5636,7 @@
                     <a:blip r:embed="rId9">
                       <a:extLst>
                         <a:ext uri="{28A0092B-C50C-407E-A947-70E740481C1C}">
-                          <a14:useLocalDpi xmlns:a14="http://schemas.microsoft.com/office/drawing/2010/main" val="0"/>
+                          <a14:useLocalDpi xmlns:a14="http://schemas.microsoft.com/office/drawing/2010/main" xmlns:wps="http://schemas.microsoft.com/office/word/2010/wordprocessingShape" xmlns:wpi="http://schemas.microsoft.com/office/word/2010/wordprocessingInk" xmlns:wpg="http://schemas.microsoft.com/office/word/2010/wordprocessingGroup" xmlns:w16se="http://schemas.microsoft.com/office/word/2015/wordml/symex" xmlns:w16cid="http://schemas.microsoft.com/office/word/2016/wordml/cid" xmlns:w15="http://schemas.microsoft.com/office/word/2012/wordml" xmlns:w14="http://schemas.microsoft.com/office/word/2010/wordml" xmlns:w="http://schemas.openxmlformats.org/wordprocessingml/2006/main" xmlns:w10="urn:schemas-microsoft-com:office:word" xmlns:wp14="http://schemas.microsoft.com/office/word/2010/wordprocessingDrawing" xmlns:v="urn:schemas-microsoft-com:vml" xmlns:o="urn:schemas-microsoft-com:office:office" xmlns:am3d="http://schemas.microsoft.com/office/drawing/2017/model3d" xmlns:aink="http://schemas.microsoft.com/office/drawing/2016/ink" xmlns:mc="http://schemas.openxmlformats.org/markup-compatibility/2006" xmlns:cx8="http://schemas.microsoft.com/office/drawing/2016/5/14/chartex" xmlns:cx7="http://schemas.microsoft.com/office/drawing/2016/5/13/chartex" xmlns:cx6="http://schemas.microsoft.com/office/drawing/2016/5/12/chartex" xmlns:cx5="http://schemas.microsoft.com/office/drawing/2016/5/11/chartex" xmlns:cx4="http://schemas.microsoft.com/office/drawing/2016/5/10/chartex" xmlns:cx3="http://schemas.microsoft.com/office/drawing/2016/5/9/chartex" xmlns:cx2="http://schemas.microsoft.com/office/drawing/2015/10/21/chartex" xmlns:cx1="http://schemas.microsoft.com/office/drawing/2015/9/8/chartex" xmlns:cx="http://schemas.microsoft.com/office/drawing/2014/chartex" xmlns:wpc="http://schemas.microsoft.com/office/word/2010/wordprocessingCanvas" xmlns="" val="0"/>
                         </a:ext>
                       </a:extLst>
                     </a:blip>
@@ -5750,12 +5661,6 @@
                 </pic:pic>
               </a:graphicData>
             </a:graphic>
-            <wp14:sizeRelH relativeFrom="page">
-              <wp14:pctWidth>0</wp14:pctWidth>
-            </wp14:sizeRelH>
-            <wp14:sizeRelV relativeFrom="page">
-              <wp14:pctHeight>0</wp14:pctHeight>
-            </wp14:sizeRelV>
           </wp:anchor>
         </w:drawing>
       </w:r>
@@ -5948,7 +5853,7 @@
           <w:right w:val="none" w:sz="0" w:space="0" w:color="auto"/>
           <w:insideV w:val="none" w:sz="0" w:space="0" w:color="auto"/>
         </w:tblBorders>
-        <w:tblLook w:val="04A0" w:firstRow="1" w:lastRow="0" w:firstColumn="1" w:lastColumn="0" w:noHBand="0" w:noVBand="1"/>
+        <w:tblLook w:val="04A0"/>
       </w:tblPr>
       <w:tblGrid>
         <w:gridCol w:w="1481"/>
@@ -6182,21 +6087,7 @@
                 <w:sz w:val="24"/>
                 <w:szCs w:val="24"/>
               </w:rPr>
-              <w:t>Marcelo Fernandez</w:t>
-            </w:r>
-            <w:r>
-              <w:rPr>
-                <w:sz w:val="24"/>
-                <w:szCs w:val="24"/>
-              </w:rPr>
-              <w:t xml:space="preserve"> </w:t>
-            </w:r>
-            <w:r>
-              <w:rPr>
-                <w:sz w:val="24"/>
-                <w:szCs w:val="24"/>
-              </w:rPr>
-              <w:t xml:space="preserve">- </w:t>
+              <w:t xml:space="preserve">Marcelo Fernandez- </w:t>
             </w:r>
             <w:r>
               <w:rPr>
@@ -6786,6 +6677,7 @@
                 <w:szCs w:val="24"/>
                 <w:lang w:val="en-US" w:eastAsia="en-US"/>
               </w:rPr>
+              <w:lastRenderedPageBreak/>
               <w:t>Dev Team</w:t>
             </w:r>
           </w:p>
@@ -7045,7 +6937,7 @@
           <w:right w:val="none" w:sz="0" w:space="0" w:color="auto"/>
           <w:insideV w:val="none" w:sz="0" w:space="0" w:color="auto"/>
         </w:tblBorders>
-        <w:tblLook w:val="04A0" w:firstRow="1" w:lastRow="0" w:firstColumn="1" w:lastColumn="0" w:noHBand="0" w:noVBand="1"/>
+        <w:tblLook w:val="04A0"/>
       </w:tblPr>
       <w:tblGrid>
         <w:gridCol w:w="1481"/>
@@ -7228,63 +7120,7 @@
                 <w:sz w:val="24"/>
                 <w:szCs w:val="24"/>
               </w:rPr>
-              <w:t>portunamente lo que le</w:t>
-            </w:r>
-            <w:r>
-              <w:rPr>
-                <w:sz w:val="24"/>
-                <w:szCs w:val="24"/>
-              </w:rPr>
-              <w:t xml:space="preserve"> </w:t>
-            </w:r>
-            <w:r>
-              <w:rPr>
-                <w:sz w:val="24"/>
-                <w:szCs w:val="24"/>
-              </w:rPr>
-              <w:t>corresponda para cumplir con las fechas (inicio y fin) acordadas en el cronograma</w:t>
-            </w:r>
-            <w:r>
-              <w:rPr>
-                <w:sz w:val="24"/>
-                <w:szCs w:val="24"/>
-              </w:rPr>
-              <w:t xml:space="preserve"> </w:t>
-            </w:r>
-            <w:r>
-              <w:rPr>
-                <w:sz w:val="24"/>
-                <w:szCs w:val="24"/>
-              </w:rPr>
-              <w:t>que hace parte del Plan de Proyecto y de proveer la información necesaria para las</w:t>
-            </w:r>
-            <w:r>
-              <w:rPr>
-                <w:sz w:val="24"/>
-                <w:szCs w:val="24"/>
-              </w:rPr>
-              <w:t xml:space="preserve"> </w:t>
-            </w:r>
-            <w:r>
-              <w:rPr>
-                <w:sz w:val="24"/>
-                <w:szCs w:val="24"/>
-              </w:rPr>
-              <w:t>actividades planteadas, de manera oportuna y confiable, según las responsabilidades</w:t>
-            </w:r>
-            <w:r>
-              <w:rPr>
-                <w:sz w:val="24"/>
-                <w:szCs w:val="24"/>
-              </w:rPr>
-              <w:t xml:space="preserve"> </w:t>
-            </w:r>
-            <w:r>
-              <w:rPr>
-                <w:sz w:val="24"/>
-                <w:szCs w:val="24"/>
-              </w:rPr>
-              <w:t>que le correspondan.</w:t>
+              <w:t>portunamente lo que lecorresponda para cumplir con las fechas (inicio y fin) acordadas en el cronogramaque hace parte del Plan de Proyecto y de proveer la información necesaria para lasactividades planteadas, de manera oportuna y confiable, según las responsabilidadesque le correspondan.</w:t>
             </w:r>
           </w:p>
         </w:tc>
@@ -7334,63 +7170,7 @@
                 <w:sz w:val="24"/>
                 <w:szCs w:val="24"/>
               </w:rPr>
-              <w:t>AMERICATEL deberá informar a todas las áreas que estén involucradas directa e</w:t>
-            </w:r>
-            <w:r>
-              <w:rPr>
-                <w:sz w:val="24"/>
-                <w:szCs w:val="24"/>
-              </w:rPr>
-              <w:t xml:space="preserve"> </w:t>
-            </w:r>
-            <w:r>
-              <w:rPr>
-                <w:sz w:val="24"/>
-                <w:szCs w:val="24"/>
-              </w:rPr>
-              <w:t>indirectamente con este proyecto, para que estén dispuestos a proveer la información</w:t>
-            </w:r>
-            <w:r>
-              <w:rPr>
-                <w:sz w:val="24"/>
-                <w:szCs w:val="24"/>
-              </w:rPr>
-              <w:t xml:space="preserve"> </w:t>
-            </w:r>
-            <w:r>
-              <w:rPr>
-                <w:sz w:val="24"/>
-                <w:szCs w:val="24"/>
-              </w:rPr>
-              <w:t xml:space="preserve">necesaria para el desarrollo de las actividades de consultoría </w:t>
-            </w:r>
-            <w:r>
-              <w:rPr>
-                <w:sz w:val="24"/>
-                <w:szCs w:val="24"/>
-              </w:rPr>
-              <w:t xml:space="preserve">  </w:t>
-            </w:r>
-            <w:r>
-              <w:rPr>
-                <w:sz w:val="24"/>
-                <w:szCs w:val="24"/>
-              </w:rPr>
-              <w:t>escritas en este</w:t>
-            </w:r>
-            <w:r>
-              <w:rPr>
-                <w:sz w:val="24"/>
-                <w:szCs w:val="24"/>
-              </w:rPr>
-              <w:t xml:space="preserve"> </w:t>
-            </w:r>
-            <w:r>
-              <w:rPr>
-                <w:sz w:val="24"/>
-                <w:szCs w:val="24"/>
-              </w:rPr>
-              <w:t>documento.</w:t>
+              <w:t>AMERICATEL deberá informar a todas las áreas que estén involucradas directa eindirectamente con este proyecto, para que estén dispuestos a proveer la informaciónnecesaria para el desarrollo de las actividades de consultoría escritas en estedocumento.</w:t>
             </w:r>
           </w:p>
         </w:tc>
@@ -7455,35 +7235,7 @@
                 <w:sz w:val="24"/>
                 <w:szCs w:val="24"/>
               </w:rPr>
-              <w:t>esporádicamente y que se definan de común</w:t>
-            </w:r>
-            <w:r>
-              <w:rPr>
-                <w:sz w:val="24"/>
-                <w:szCs w:val="24"/>
-              </w:rPr>
-              <w:t xml:space="preserve"> </w:t>
-            </w:r>
-            <w:r>
-              <w:rPr>
-                <w:sz w:val="24"/>
-                <w:szCs w:val="24"/>
-              </w:rPr>
-              <w:t>acuerdo, atiendan y participen activamente del 100% de las actividades que les</w:t>
-            </w:r>
-            <w:r>
-              <w:rPr>
-                <w:sz w:val="24"/>
-                <w:szCs w:val="24"/>
-              </w:rPr>
-              <w:t xml:space="preserve"> </w:t>
-            </w:r>
-            <w:r>
-              <w:rPr>
-                <w:sz w:val="24"/>
-                <w:szCs w:val="24"/>
-              </w:rPr>
-              <w:t>correspondan.</w:t>
+              <w:t>esporádicamente y que se definan de comúnacuerdo, atiendan y participen activamente del 100% de las actividades que lescorrespondan.</w:t>
             </w:r>
           </w:p>
         </w:tc>
@@ -7564,21 +7316,7 @@
                 <w:sz w:val="24"/>
                 <w:szCs w:val="24"/>
               </w:rPr>
-              <w:t xml:space="preserve"> como parte de los Entregables</w:t>
-            </w:r>
-            <w:r>
-              <w:rPr>
-                <w:sz w:val="24"/>
-                <w:szCs w:val="24"/>
-              </w:rPr>
-              <w:t xml:space="preserve"> </w:t>
-            </w:r>
-            <w:r>
-              <w:rPr>
-                <w:sz w:val="24"/>
-                <w:szCs w:val="24"/>
-              </w:rPr>
-              <w:t>definidos, de acuerdo con el proceso de aceptación de entregables, descrito en este documento.</w:t>
+              <w:t xml:space="preserve"> como parte de los Entregablesdefinidos, de acuerdo con el proceso de aceptación de entregables, descrito en este documento.</w:t>
             </w:r>
           </w:p>
         </w:tc>
@@ -7615,7 +7353,6 @@
           <w:sz w:val="28"/>
           <w:szCs w:val="28"/>
         </w:rPr>
-        <w:lastRenderedPageBreak/>
         <w:t>Estructura Detallada del Trabajo</w:t>
       </w:r>
       <w:bookmarkEnd w:id="13"/>
@@ -7640,7 +7377,7 @@
               <wp:posOffset>358775</wp:posOffset>
             </wp:positionV>
             <wp:extent cx="6804660" cy="5049520"/>
-            <wp:effectExtent l="0" t="0" r="0" b="55880"/>
+            <wp:effectExtent l="0" t="0" r="0" b="0"/>
             <wp:wrapSquare wrapText="bothSides"/>
             <wp:docPr id="3" name="Diagrama 3"/>
             <wp:cNvGraphicFramePr/>
@@ -7649,12 +7386,6 @@
                 <dgm:relIds xmlns:dgm="http://schemas.openxmlformats.org/drawingml/2006/diagram" xmlns:r="http://schemas.openxmlformats.org/officeDocument/2006/relationships" r:dm="rId10" r:lo="rId11" r:qs="rId12" r:cs="rId13"/>
               </a:graphicData>
             </a:graphic>
-            <wp14:sizeRelH relativeFrom="margin">
-              <wp14:pctWidth>0</wp14:pctWidth>
-            </wp14:sizeRelH>
-            <wp14:sizeRelV relativeFrom="margin">
-              <wp14:pctHeight>0</wp14:pctHeight>
-            </wp14:sizeRelV>
           </wp:anchor>
         </w:drawing>
       </w:r>
@@ -7669,6 +7400,7 @@
         <w:rPr>
           <w:lang w:val="en-US" w:eastAsia="en-US"/>
         </w:rPr>
+        <w:lastRenderedPageBreak/>
         <w:br w:type="textWrapping" w:clear="all"/>
       </w:r>
     </w:p>
@@ -7773,6 +7505,7 @@
         <w:rPr>
           <w:lang w:eastAsia="es-PE"/>
         </w:rPr>
+        <w:lastRenderedPageBreak/>
         <w:drawing>
           <wp:anchor distT="0" distB="0" distL="114300" distR="114300" simplePos="0" relativeHeight="251660288" behindDoc="0" locked="0" layoutInCell="1" allowOverlap="1">
             <wp:simplePos x="0" y="0"/>
@@ -7797,10 +7530,10 @@
                     <pic:cNvPicPr/>
                   </pic:nvPicPr>
                   <pic:blipFill>
-                    <a:blip r:embed="rId15">
+                    <a:blip r:embed="rId14">
                       <a:extLst>
                         <a:ext uri="{28A0092B-C50C-407E-A947-70E740481C1C}">
-                          <a14:useLocalDpi xmlns:a14="http://schemas.microsoft.com/office/drawing/2010/main" val="0"/>
+                          <a14:useLocalDpi xmlns:a14="http://schemas.microsoft.com/office/drawing/2010/main" xmlns:wps="http://schemas.microsoft.com/office/word/2010/wordprocessingShape" xmlns:wpi="http://schemas.microsoft.com/office/word/2010/wordprocessingInk" xmlns:wpg="http://schemas.microsoft.com/office/word/2010/wordprocessingGroup" xmlns:w16se="http://schemas.microsoft.com/office/word/2015/wordml/symex" xmlns:w16cid="http://schemas.microsoft.com/office/word/2016/wordml/cid" xmlns:w15="http://schemas.microsoft.com/office/word/2012/wordml" xmlns:w14="http://schemas.microsoft.com/office/word/2010/wordml" xmlns:w="http://schemas.openxmlformats.org/wordprocessingml/2006/main" xmlns:w10="urn:schemas-microsoft-com:office:word" xmlns:wp14="http://schemas.microsoft.com/office/word/2010/wordprocessingDrawing" xmlns:v="urn:schemas-microsoft-com:vml" xmlns:o="urn:schemas-microsoft-com:office:office" xmlns:am3d="http://schemas.microsoft.com/office/drawing/2017/model3d" xmlns:aink="http://schemas.microsoft.com/office/drawing/2016/ink" xmlns:mc="http://schemas.openxmlformats.org/markup-compatibility/2006" xmlns:cx8="http://schemas.microsoft.com/office/drawing/2016/5/14/chartex" xmlns:cx7="http://schemas.microsoft.com/office/drawing/2016/5/13/chartex" xmlns:cx6="http://schemas.microsoft.com/office/drawing/2016/5/12/chartex" xmlns:cx5="http://schemas.microsoft.com/office/drawing/2016/5/11/chartex" xmlns:cx4="http://schemas.microsoft.com/office/drawing/2016/5/10/chartex" xmlns:cx3="http://schemas.microsoft.com/office/drawing/2016/5/9/chartex" xmlns:cx2="http://schemas.microsoft.com/office/drawing/2015/10/21/chartex" xmlns:cx1="http://schemas.microsoft.com/office/drawing/2015/9/8/chartex" xmlns:cx="http://schemas.microsoft.com/office/drawing/2014/chartex" xmlns:wpc="http://schemas.microsoft.com/office/word/2010/wordprocessingCanvas" xmlns="" val="0"/>
                         </a:ext>
                       </a:extLst>
                     </a:blip>
@@ -7820,12 +7553,6 @@
                 </pic:pic>
               </a:graphicData>
             </a:graphic>
-            <wp14:sizeRelH relativeFrom="page">
-              <wp14:pctWidth>0</wp14:pctWidth>
-            </wp14:sizeRelH>
-            <wp14:sizeRelV relativeFrom="page">
-              <wp14:pctHeight>0</wp14:pctHeight>
-            </wp14:sizeRelV>
           </wp:anchor>
         </w:drawing>
       </w:r>
@@ -8021,6 +7748,7 @@
           <w:sz w:val="28"/>
           <w:szCs w:val="28"/>
         </w:rPr>
+        <w:lastRenderedPageBreak/>
         <w:t>Administración de la Comunicación</w:t>
       </w:r>
       <w:bookmarkEnd w:id="16"/>
@@ -8113,12 +7841,6 @@
           <w:lang w:val="es-PE"/>
         </w:rPr>
       </w:pPr>
-      <w:r>
-        <w:rPr>
-          <w:lang w:val="es-PE"/>
-        </w:rPr>
-        <w:t xml:space="preserve"> </w:t>
-      </w:r>
       <w:bookmarkStart w:id="18" w:name="_Toc492712451"/>
       <w:r>
         <w:rPr>
@@ -8299,6 +8021,7 @@
           <w:sz w:val="28"/>
           <w:lang w:val="es-PE"/>
         </w:rPr>
+        <w:lastRenderedPageBreak/>
         <w:t>Procedimiento para Actualizar el Plan de Gestión de las Comunicaciones</w:t>
       </w:r>
       <w:bookmarkEnd w:id="19"/>
@@ -8326,28 +8049,7 @@
           <w:sz w:val="24"/>
           <w:lang w:eastAsia="en-US"/>
         </w:rPr>
-        <w:t>El Plan de Gestión de las Comunicaciones deberá ser revisado y/o actualizado cada vez</w:t>
-      </w:r>
-      <w:r>
-        <w:rPr>
-          <w:sz w:val="24"/>
-          <w:lang w:eastAsia="en-US"/>
-        </w:rPr>
-        <w:t xml:space="preserve"> </w:t>
-      </w:r>
-      <w:r>
-        <w:rPr>
-          <w:sz w:val="24"/>
-          <w:lang w:eastAsia="en-US"/>
-        </w:rPr>
-        <w:t>que:</w:t>
-      </w:r>
-      <w:r>
-        <w:rPr>
-          <w:sz w:val="24"/>
-          <w:lang w:eastAsia="en-US"/>
-        </w:rPr>
-        <w:t xml:space="preserve"> </w:t>
+        <w:t>El Plan de Gestión de las Comunicaciones deberá ser revisado y/o actualizado cada vezque:</w:t>
       </w:r>
     </w:p>
     <w:p>
@@ -8481,21 +8183,7 @@
           <w:sz w:val="24"/>
           <w:szCs w:val="24"/>
         </w:rPr>
-        <w:t>La actualización del Plan de Gestión de las Comunicaciones deberá seguir los siguientes</w:t>
-      </w:r>
-      <w:r>
-        <w:rPr>
-          <w:sz w:val="24"/>
-          <w:szCs w:val="24"/>
-        </w:rPr>
-        <w:t xml:space="preserve"> </w:t>
-      </w:r>
-      <w:r>
-        <w:rPr>
-          <w:sz w:val="24"/>
-          <w:szCs w:val="24"/>
-        </w:rPr>
-        <w:t>pasos:</w:t>
+        <w:t>La actualización del Plan de Gestión de las Comunicaciones deberá seguir los siguientespasos:</w:t>
       </w:r>
     </w:p>
     <w:p>
@@ -8706,87 +8394,7 @@
           <w:szCs w:val="24"/>
           <w:lang w:eastAsia="es-PE"/>
         </w:rPr>
-        <w:t>El propósito del Manejo de Riesgos es minimizar el impacto de los riesgos negativos y</w:t>
-      </w:r>
-      <w:r>
-        <w:rPr>
-          <w:rFonts w:eastAsia="Calibri" w:cs="Arial"/>
-          <w:noProof w:val="0"/>
-          <w:sz w:val="24"/>
-          <w:szCs w:val="24"/>
-          <w:lang w:eastAsia="es-PE"/>
-        </w:rPr>
-        <w:t xml:space="preserve"> </w:t>
-      </w:r>
-      <w:r>
-        <w:rPr>
-          <w:rFonts w:eastAsia="Calibri" w:cs="Arial"/>
-          <w:noProof w:val="0"/>
-          <w:sz w:val="24"/>
-          <w:szCs w:val="24"/>
-          <w:lang w:eastAsia="es-PE"/>
-        </w:rPr>
-        <w:t>maximizar los riesgos positivos (oportunidades) identificados para el proyecto. Esto se</w:t>
-      </w:r>
-      <w:r>
-        <w:rPr>
-          <w:rFonts w:eastAsia="Calibri" w:cs="Arial"/>
-          <w:noProof w:val="0"/>
-          <w:sz w:val="24"/>
-          <w:szCs w:val="24"/>
-          <w:lang w:eastAsia="es-PE"/>
-        </w:rPr>
-        <w:t xml:space="preserve"> </w:t>
-      </w:r>
-      <w:r>
-        <w:rPr>
-          <w:rFonts w:eastAsia="Calibri" w:cs="Arial"/>
-          <w:noProof w:val="0"/>
-          <w:sz w:val="24"/>
-          <w:szCs w:val="24"/>
-          <w:lang w:eastAsia="es-PE"/>
-        </w:rPr>
-        <w:t>logrará identificando todos los riesgos conocidos del proyecto, ejecutando un análisis de</w:t>
-      </w:r>
-      <w:r>
-        <w:rPr>
-          <w:rFonts w:eastAsia="Calibri" w:cs="Arial"/>
-          <w:noProof w:val="0"/>
-          <w:sz w:val="24"/>
-          <w:szCs w:val="24"/>
-          <w:lang w:eastAsia="es-PE"/>
-        </w:rPr>
-        <w:t xml:space="preserve"> </w:t>
-      </w:r>
-      <w:r>
-        <w:rPr>
-          <w:rFonts w:eastAsia="Calibri" w:cs="Arial"/>
-          <w:noProof w:val="0"/>
-          <w:sz w:val="24"/>
-          <w:szCs w:val="24"/>
-          <w:lang w:eastAsia="es-PE"/>
-        </w:rPr>
-        <w:t>la probabilidad de ocurrencia y el impacto potencial, y creando planes de acción para</w:t>
-      </w:r>
-      <w:r>
-        <w:rPr>
-          <w:rFonts w:eastAsia="Calibri" w:cs="Arial"/>
-          <w:noProof w:val="0"/>
-          <w:sz w:val="24"/>
-          <w:szCs w:val="24"/>
-          <w:lang w:eastAsia="es-PE"/>
-        </w:rPr>
-        <w:t xml:space="preserve"> </w:t>
-      </w:r>
-      <w:r>
-        <w:rPr>
-          <w:rFonts w:eastAsia="Calibri" w:cs="Arial"/>
-          <w:noProof w:val="0"/>
-          <w:sz w:val="24"/>
-          <w:szCs w:val="24"/>
-          <w:lang w:eastAsia="es-PE"/>
-        </w:rPr>
-        <w:t>manejar los riesgos identificados.</w:t>
+        <w:t>El propósito del Manejo de Riesgos es minimizar el impacto de los riesgos negativos ymaximizar los riesgos positivos (oportunidades) identificados para el proyecto. Esto selogrará identificando todos los riesgos conocidos del proyecto, ejecutando un análisis dela probabilidad de ocurrencia y el impacto potencial, y creando planes de acción paramanejar los riesgos identificados.</w:t>
       </w:r>
     </w:p>
     <w:p>
@@ -8824,7 +8432,7 @@
           <w:szCs w:val="24"/>
           <w:lang w:eastAsia="es-PE"/>
         </w:rPr>
-        <w:t>El propósito de este plan es identificar las áreas de riesgo que se estima pueden estar</w:t>
+        <w:t>El propósito de este plan es identificar las áreas de riesgo que se estima pueden estarpresentes y tratar de reducir su probabilidad de ocurrencia, y planear las respuestas, siéstos llegan a ocurrir. Todos los aspectos cubie</w:t>
       </w:r>
       <w:r>
         <w:rPr>
@@ -8834,7 +8442,7 @@
           <w:szCs w:val="24"/>
           <w:lang w:eastAsia="es-PE"/>
         </w:rPr>
-        <w:t xml:space="preserve"> </w:t>
+        <w:t xml:space="preserve">rtos por este documento han sido </w:t>
       </w:r>
       <w:r>
         <w:rPr>
@@ -8844,7 +8452,7 @@
           <w:szCs w:val="24"/>
           <w:lang w:eastAsia="es-PE"/>
         </w:rPr>
-        <w:t>presentes y tratar de reducir su probabilidad de ocurrencia, y planear las respuestas, si</w:t>
+        <w:t xml:space="preserve">estudiados como áreas donde los riesgos pueden ser reducidos, o eliminados. Basadosen estas medidas, el equipo de </w:t>
       </w:r>
       <w:r>
         <w:rPr>
@@ -8854,108 +8462,8 @@
           <w:szCs w:val="24"/>
           <w:lang w:eastAsia="es-PE"/>
         </w:rPr>
-        <w:t xml:space="preserve"> </w:t>
-      </w:r>
-      <w:r>
-        <w:rPr>
-          <w:rFonts w:eastAsia="Calibri" w:cs="Arial"/>
-          <w:noProof w:val="0"/>
-          <w:sz w:val="24"/>
-          <w:szCs w:val="24"/>
-          <w:lang w:eastAsia="es-PE"/>
-        </w:rPr>
-        <w:t>éstos llegan a ocurrir. Todos los aspectos cubie</w:t>
-      </w:r>
-      <w:r>
-        <w:rPr>
-          <w:rFonts w:eastAsia="Calibri" w:cs="Arial"/>
-          <w:noProof w:val="0"/>
-          <w:sz w:val="24"/>
-          <w:szCs w:val="24"/>
-          <w:lang w:eastAsia="es-PE"/>
-        </w:rPr>
-        <w:t xml:space="preserve">rtos por este documento han sido </w:t>
-      </w:r>
-      <w:r>
-        <w:rPr>
-          <w:rFonts w:eastAsia="Calibri" w:cs="Arial"/>
-          <w:noProof w:val="0"/>
-          <w:sz w:val="24"/>
-          <w:szCs w:val="24"/>
-          <w:lang w:eastAsia="es-PE"/>
-        </w:rPr>
-        <w:t xml:space="preserve">estudiados como áreas donde </w:t>
-      </w:r>
-      <w:r>
-        <w:rPr>
-          <w:rFonts w:eastAsia="Calibri" w:cs="Arial"/>
-          <w:noProof w:val="0"/>
-          <w:sz w:val="24"/>
-          <w:szCs w:val="24"/>
-          <w:lang w:eastAsia="es-PE"/>
-        </w:rPr>
         <w:lastRenderedPageBreak/>
-        <w:t>los riesgos pueden ser reducidos, o eliminados. Basados</w:t>
-      </w:r>
-      <w:r>
-        <w:rPr>
-          <w:rFonts w:eastAsia="Calibri" w:cs="Arial"/>
-          <w:noProof w:val="0"/>
-          <w:sz w:val="24"/>
-          <w:szCs w:val="24"/>
-          <w:lang w:eastAsia="es-PE"/>
-        </w:rPr>
-        <w:t xml:space="preserve"> </w:t>
-      </w:r>
-      <w:r>
-        <w:rPr>
-          <w:rFonts w:eastAsia="Calibri" w:cs="Arial"/>
-          <w:noProof w:val="0"/>
-          <w:sz w:val="24"/>
-          <w:szCs w:val="24"/>
-          <w:lang w:eastAsia="es-PE"/>
-        </w:rPr>
-        <w:t>en estas medidas, el equipo de proyecto pro-activamente tratará de reducir la posibilidad</w:t>
-      </w:r>
-      <w:r>
-        <w:rPr>
-          <w:rFonts w:eastAsia="Calibri" w:cs="Arial"/>
-          <w:noProof w:val="0"/>
-          <w:sz w:val="24"/>
-          <w:szCs w:val="24"/>
-          <w:lang w:eastAsia="es-PE"/>
-        </w:rPr>
-        <w:t xml:space="preserve"> </w:t>
-      </w:r>
-      <w:r>
-        <w:rPr>
-          <w:rFonts w:eastAsia="Calibri" w:cs="Arial"/>
-          <w:noProof w:val="0"/>
-          <w:sz w:val="24"/>
-          <w:szCs w:val="24"/>
-          <w:lang w:eastAsia="es-PE"/>
-        </w:rPr>
-        <w:t>de que estos riesgos ocurran y tener acciones estratégicas predeterminadas para</w:t>
-      </w:r>
-      <w:r>
-        <w:rPr>
-          <w:rFonts w:eastAsia="Calibri" w:cs="Arial"/>
-          <w:noProof w:val="0"/>
-          <w:sz w:val="24"/>
-          <w:szCs w:val="24"/>
-          <w:lang w:eastAsia="es-PE"/>
-        </w:rPr>
-        <w:t xml:space="preserve"> </w:t>
-      </w:r>
-      <w:r>
-        <w:rPr>
-          <w:rFonts w:eastAsia="Calibri" w:cs="Arial"/>
-          <w:noProof w:val="0"/>
-          <w:sz w:val="24"/>
-          <w:szCs w:val="24"/>
-          <w:lang w:eastAsia="es-PE"/>
-        </w:rPr>
-        <w:t>accionarlas cuando los riesgos aparezcan.</w:t>
+        <w:t>proyecto pro-activamente tratará de reducir la posibilidadde que estos riesgos ocurran y tener acciones estratégicas predeterminadas paraaccionarlas cuando los riesgos aparezcan.</w:t>
       </w:r>
     </w:p>
     <w:p>
@@ -9081,103 +8589,7 @@
           <w:szCs w:val="24"/>
           <w:lang w:eastAsia="en-US"/>
         </w:rPr>
-        <w:t>Cuando el riesgo es de impacto crítico, se requiere preparar un plan de contingencia</w:t>
-      </w:r>
-      <w:r>
-        <w:rPr>
-          <w:sz w:val="24"/>
-          <w:szCs w:val="24"/>
-          <w:lang w:eastAsia="en-US"/>
-        </w:rPr>
-        <w:t xml:space="preserve"> </w:t>
-      </w:r>
-      <w:r>
-        <w:rPr>
-          <w:sz w:val="24"/>
-          <w:szCs w:val="24"/>
-          <w:lang w:eastAsia="en-US"/>
-        </w:rPr>
-        <w:t>detallado, adicionalmente a la documentación anterior. El plan de contingencia deberá</w:t>
-      </w:r>
-      <w:r>
-        <w:rPr>
-          <w:sz w:val="24"/>
-          <w:szCs w:val="24"/>
-          <w:lang w:eastAsia="en-US"/>
-        </w:rPr>
-        <w:t xml:space="preserve"> </w:t>
-      </w:r>
-      <w:r>
-        <w:rPr>
-          <w:sz w:val="24"/>
-          <w:szCs w:val="24"/>
-          <w:lang w:eastAsia="en-US"/>
-        </w:rPr>
-        <w:t>detallar las acciones, los responsables y cuando serán ejecutadas. El plan de</w:t>
-      </w:r>
-      <w:r>
-        <w:rPr>
-          <w:sz w:val="24"/>
-          <w:szCs w:val="24"/>
-          <w:lang w:eastAsia="en-US"/>
-        </w:rPr>
-        <w:t xml:space="preserve"> </w:t>
-      </w:r>
-      <w:r>
-        <w:rPr>
-          <w:sz w:val="24"/>
-          <w:szCs w:val="24"/>
-          <w:lang w:eastAsia="en-US"/>
-        </w:rPr>
-        <w:t>contingencia debe ser distribuido entre los integrantes del equipo del proyecto y los</w:t>
-      </w:r>
-      <w:r>
-        <w:rPr>
-          <w:sz w:val="24"/>
-          <w:szCs w:val="24"/>
-          <w:lang w:eastAsia="en-US"/>
-        </w:rPr>
-        <w:t xml:space="preserve"> </w:t>
-      </w:r>
-      <w:r>
-        <w:rPr>
-          <w:sz w:val="24"/>
-          <w:szCs w:val="24"/>
-          <w:lang w:eastAsia="en-US"/>
-        </w:rPr>
-        <w:t>responsables de ejecutar las acciones. Es labor del equipo de proyecto identificar los</w:t>
-      </w:r>
-      <w:r>
-        <w:rPr>
-          <w:sz w:val="24"/>
-          <w:szCs w:val="24"/>
-          <w:lang w:eastAsia="en-US"/>
-        </w:rPr>
-        <w:t xml:space="preserve"> </w:t>
-      </w:r>
-      <w:r>
-        <w:rPr>
-          <w:sz w:val="24"/>
-          <w:szCs w:val="24"/>
-          <w:lang w:eastAsia="en-US"/>
-        </w:rPr>
-        <w:t>ejecutores y comunicar su presencia a los responsables del proyecto tanto de Americatel</w:t>
-      </w:r>
-      <w:r>
-        <w:rPr>
-          <w:sz w:val="24"/>
-          <w:szCs w:val="24"/>
-          <w:lang w:eastAsia="en-US"/>
-        </w:rPr>
-        <w:t xml:space="preserve"> </w:t>
-      </w:r>
-      <w:r>
-        <w:rPr>
-          <w:sz w:val="24"/>
-          <w:szCs w:val="24"/>
-          <w:lang w:eastAsia="en-US"/>
-        </w:rPr>
-        <w:t xml:space="preserve">como de </w:t>
+        <w:t xml:space="preserve">Cuando el riesgo es de impacto crítico, se requiere preparar un plan de contingenciadetallado, adicionalmente a la documentación anterior. El plan de contingencia deberádetallar las acciones, los responsables y cuando serán ejecutadas. El plan decontingencia debe ser distribuido entre los integrantes del equipo del proyecto y losresponsables de ejecutar las acciones. Es labor del equipo de proyecto identificar losejecutores y comunicar su presencia a los responsables del proyecto tanto de Americatelcomo de </w:t>
       </w:r>
       <w:r>
         <w:rPr>
@@ -9454,31 +8866,13 @@
         <w:rPr>
           <w:lang w:eastAsia="en-US"/>
         </w:rPr>
-        <w:t xml:space="preserve"> </w:t>
-      </w:r>
-      <w:r>
-        <w:rPr>
-          <w:lang w:eastAsia="en-US"/>
-        </w:rPr>
         <w:t>al riesgo, estimará</w:t>
       </w:r>
       <w:r>
         <w:rPr>
           <w:lang w:eastAsia="en-US"/>
         </w:rPr>
-        <w:t xml:space="preserve"> los recursos requeridos para aplicarla (Costos, Recursos Humanos</w:t>
-      </w:r>
-      <w:r>
-        <w:rPr>
-          <w:lang w:eastAsia="en-US"/>
-        </w:rPr>
-        <w:t xml:space="preserve"> </w:t>
-      </w:r>
-      <w:r>
-        <w:rPr>
-          <w:lang w:eastAsia="en-US"/>
-        </w:rPr>
-        <w:t>y tiempo requerido), asignará</w:t>
+        <w:t xml:space="preserve"> los recursos requeridos para aplicarla (Costos, Recursos Humanosy tiempo requerido), asignará</w:t>
       </w:r>
       <w:r>
         <w:rPr>
@@ -9490,25 +8884,7 @@
         <w:rPr>
           <w:lang w:eastAsia="en-US"/>
         </w:rPr>
-        <w:t xml:space="preserve"> las actividades a realizar y</w:t>
-      </w:r>
-      <w:r>
-        <w:rPr>
-          <w:lang w:eastAsia="en-US"/>
-        </w:rPr>
-        <w:t xml:space="preserve">  </w:t>
-      </w:r>
-      <w:r>
-        <w:rPr>
-          <w:lang w:eastAsia="en-US"/>
-        </w:rPr>
-        <w:t>definirán cuándo será activada la respuesta.</w:t>
-      </w:r>
-      <w:r>
-        <w:rPr>
-          <w:lang w:eastAsia="en-US"/>
-        </w:rPr>
-        <w:t xml:space="preserve"> </w:t>
+        <w:t xml:space="preserve"> las actividades a realizar ydefinirán cuándo será activada la respuesta.</w:t>
       </w:r>
     </w:p>
     <w:p>
@@ -9535,55 +8911,7 @@
         <w:rPr>
           <w:lang w:eastAsia="en-US"/>
         </w:rPr>
-        <w:t xml:space="preserve"> preparará los documentos de control de riesgos</w:t>
-      </w:r>
-      <w:r>
-        <w:rPr>
-          <w:lang w:eastAsia="en-US"/>
-        </w:rPr>
-        <w:t xml:space="preserve"> </w:t>
-      </w:r>
-      <w:r>
-        <w:rPr>
-          <w:lang w:eastAsia="en-US"/>
-        </w:rPr>
-        <w:t>que serán comentados en las reuniones de seguimiento que se tienen periódicamente</w:t>
-      </w:r>
-      <w:r>
-        <w:rPr>
-          <w:lang w:eastAsia="en-US"/>
-        </w:rPr>
-        <w:t xml:space="preserve"> </w:t>
-      </w:r>
-      <w:r>
-        <w:rPr>
-          <w:lang w:eastAsia="en-US"/>
-        </w:rPr>
-        <w:t>con Americatel. Dependiendo de su impacto, se asumirá la respuesta al riesgo cuando</w:t>
-      </w:r>
-      <w:r>
-        <w:rPr>
-          <w:lang w:eastAsia="en-US"/>
-        </w:rPr>
-        <w:t xml:space="preserve"> </w:t>
-      </w:r>
-      <w:r>
-        <w:rPr>
-          <w:lang w:eastAsia="en-US"/>
-        </w:rPr>
-        <w:t>no repercuta en los plazos de entrega y costos del proyecto. Bastará que se apruebe en</w:t>
-      </w:r>
-      <w:r>
-        <w:rPr>
-          <w:lang w:eastAsia="en-US"/>
-        </w:rPr>
-        <w:t xml:space="preserve"> </w:t>
-      </w:r>
-      <w:r>
-        <w:rPr>
-          <w:lang w:eastAsia="en-US"/>
-        </w:rPr>
-        <w:t>las reuniones de seguimiento.</w:t>
+        <w:t xml:space="preserve"> preparará los documentos de control de riesgosque serán comentados en las reuniones de seguimiento que se tienen periódicamentecon Americatel. Dependiendo de su impacto, se asumirá la respuesta al riesgo cuandono repercuta en los plazos de entrega y costos del proyecto. Bastará que se apruebe enlas reuniones de seguimiento.</w:t>
       </w:r>
     </w:p>
     <w:p>
@@ -9610,73 +8938,7 @@
         <w:rPr>
           <w:lang w:eastAsia="en-US"/>
         </w:rPr>
-        <w:t>trega y/o los costos del</w:t>
-      </w:r>
-      <w:r>
-        <w:rPr>
-          <w:lang w:eastAsia="en-US"/>
-        </w:rPr>
-        <w:t xml:space="preserve"> </w:t>
-      </w:r>
-      <w:r>
-        <w:rPr>
-          <w:lang w:eastAsia="en-US"/>
-        </w:rPr>
-        <w:t>proyecto, se deberá negociar su implantación como un cambio del alcance del proyecto</w:t>
-      </w:r>
-      <w:r>
-        <w:rPr>
-          <w:lang w:eastAsia="en-US"/>
-        </w:rPr>
-        <w:t xml:space="preserve"> </w:t>
-      </w:r>
-      <w:r>
-        <w:rPr>
-          <w:lang w:eastAsia="en-US"/>
-        </w:rPr>
-        <w:t>y/o una modificación al contrato. Dependiendo de la magnitud de la respuesta al riesgo</w:t>
-      </w:r>
-      <w:r>
-        <w:rPr>
-          <w:lang w:eastAsia="en-US"/>
-        </w:rPr>
-        <w:t xml:space="preserve"> </w:t>
-      </w:r>
-      <w:r>
-        <w:rPr>
-          <w:lang w:eastAsia="en-US"/>
-        </w:rPr>
-        <w:t>esta puede generar una Solicitud de Orden de Cambio. En estos casos, será el</w:t>
-      </w:r>
-      <w:r>
-        <w:rPr>
-          <w:lang w:eastAsia="en-US"/>
-        </w:rPr>
-        <w:t xml:space="preserve"> </w:t>
-      </w:r>
-      <w:r>
-        <w:rPr>
-          <w:lang w:eastAsia="en-US"/>
-        </w:rPr>
-        <w:t>Patrocinador quien deberá aprobar estos cambios. Las respuestas a los riesgos</w:t>
-      </w:r>
-      <w:r>
-        <w:rPr>
-          <w:lang w:eastAsia="en-US"/>
-        </w:rPr>
-        <w:t xml:space="preserve"> </w:t>
-      </w:r>
-      <w:r>
-        <w:rPr>
-          <w:lang w:eastAsia="en-US"/>
-        </w:rPr>
-        <w:t>aprobadas serán implementadas siguiendo el mismo proceso de cambios que el proyecto</w:t>
-      </w:r>
-      <w:r>
-        <w:rPr>
-          <w:lang w:eastAsia="en-US"/>
-        </w:rPr>
-        <w:t xml:space="preserve"> </w:t>
+        <w:t>trega y/o los costos delproyecto, se deberá negociar su implantación como un cambio del alcance del proyectoy/o una modificación al contrato. Dependiendo de la magnitud de la respuesta al riesgoesta puede generar una Solicitud de Orden de Cambio. En estos casos, será elPatrocinador quien deberá aprobar estos cambios. Las respuestas a los riesgosaprobadas serán implementadas siguiendo el mismo proceso de cambios que el proyecto</w:t>
       </w:r>
       <w:r>
         <w:rPr>
@@ -9790,7 +9052,7 @@
           <w:sz w:val="24"/>
           <w:lang w:eastAsia="en-US"/>
         </w:rPr>
-        <w:t xml:space="preserve">Sin importar quién solicita el cambio todos los requerimientos para revisar el alcance del proyecto deben presentarse por escrito a la otra parte. En todos los casos se debe hacer un análisis del nuevo alcance y su impacto antes de aceptar el nuevo alcance. Los resultados de este </w:t>
+        <w:t xml:space="preserve">Sin importar quién solicita el cambio todos los requerimientos para revisar el alcance del proyecto deben presentarse por escrito a la otra parte. En todos los casos se debe hacer un análisis del nuevo alcance y su impacto antes de aceptar el nuevo alcance. Los resultados de </w:t>
       </w:r>
       <w:r>
         <w:rPr>
@@ -9798,37 +9060,23 @@
           <w:lang w:eastAsia="en-US"/>
         </w:rPr>
         <w:lastRenderedPageBreak/>
-        <w:t>análisis deben reflejarse en el desarrollo de un plan revisado del proyecto que debe estar disponible para ambas partes antes de aceptar el nuevo alcance.</w:t>
-      </w:r>
-    </w:p>
-    <w:p>
-      <w:pPr>
-        <w:jc w:val="both"/>
-        <w:rPr>
-          <w:sz w:val="24"/>
-          <w:lang w:eastAsia="en-US"/>
-        </w:rPr>
-      </w:pPr>
-      <w:r>
-        <w:rPr>
-          <w:sz w:val="24"/>
-          <w:lang w:eastAsia="en-US"/>
-        </w:rPr>
-        <w:t>El “Proceso de Control de Cambios en el Proyecto” cubre los cambios al alcance del proyecto, tiempos, o entregables durante la vida del proyecto. El propósito de este proceso es coordinar y documentar apropiadamente la identificación, evaluación, desarrollo e instalación de nuevos alcances, nuevas características y de la nueva funcionalidad durante el proyecto. El Proceso de Control de Cambios en el Proyecto se implantará desde el inicio del proyecto y continuará durante la duración del mismo. Una</w:t>
-      </w:r>
-      <w:r>
-        <w:rPr>
-          <w:sz w:val="24"/>
-          <w:lang w:eastAsia="en-US"/>
-        </w:rPr>
-        <w:t xml:space="preserve"> </w:t>
-      </w:r>
-      <w:r>
-        <w:rPr>
-          <w:sz w:val="24"/>
-          <w:lang w:eastAsia="en-US"/>
-        </w:rPr>
-        <w:t>“Solicitud de Orden Cambio” o “Solicitud de Requerimiento” será el medio para comunicar los cambios deseados al proyecto y describirá el cambio, la razón para el cambio y el efecto esperado del cambio en el proyecto.</w:t>
+        <w:t>este análisis deben reflejarse en el desarrollo de un plan revisado del proyecto que debe estar disponible para ambas partes antes de aceptar el nuevo alcance.</w:t>
+      </w:r>
+    </w:p>
+    <w:p>
+      <w:pPr>
+        <w:jc w:val="both"/>
+        <w:rPr>
+          <w:sz w:val="24"/>
+          <w:lang w:eastAsia="en-US"/>
+        </w:rPr>
+      </w:pPr>
+      <w:r>
+        <w:rPr>
+          <w:sz w:val="24"/>
+          <w:lang w:eastAsia="en-US"/>
+        </w:rPr>
+        <w:t>El “Proceso de Control de Cambios en el Proyecto” cubre los cambios al alcance del proyecto, tiempos, o entregables durante la vida del proyecto. El propósito de este proceso es coordinar y documentar apropiadamente la identificación, evaluación, desarrollo e instalación de nuevos alcances, nuevas características y de la nueva funcionalidad durante el proyecto. El Proceso de Control de Cambios en el Proyecto se implantará desde el inicio del proyecto y continuará durante la duración del mismo. Una“Solicitud de Orden Cambio” o “Solicitud de Requerimiento” será el medio para comunicar los cambios deseados al proyecto y describirá el cambio, la razón para el cambio y el efecto esperado del cambio en el proyecto.</w:t>
       </w:r>
     </w:p>
     <w:p>
@@ -9902,21 +9150,7 @@
           <w:sz w:val="24"/>
           <w:lang w:eastAsia="en-US"/>
         </w:rPr>
-        <w:t xml:space="preserve"> revisarán la Solicitud de Cambio propuesta y la</w:t>
-      </w:r>
-      <w:r>
-        <w:rPr>
-          <w:sz w:val="24"/>
-          <w:lang w:eastAsia="en-US"/>
-        </w:rPr>
-        <w:t xml:space="preserve"> </w:t>
-      </w:r>
-      <w:r>
-        <w:rPr>
-          <w:sz w:val="24"/>
-          <w:lang w:eastAsia="en-US"/>
-        </w:rPr>
-        <w:t>aprobarán para un estudio adicional, o la rechazarán. El valor y pago de los costos del estudio adicional, si los hubiere, s</w:t>
+        <w:t xml:space="preserve"> revisarán la Solicitud de Cambio propuesta y laaprobarán para un estudio adicional, o la rechazarán. El valor y pago de los costos del estudio adicional, si los hubiere, s</w:t>
       </w:r>
       <w:r>
         <w:rPr>
@@ -10248,21 +9482,7 @@
           <w:sz w:val="24"/>
           <w:lang w:eastAsia="en-US"/>
         </w:rPr>
-        <w:t>, o cualquier</w:t>
-      </w:r>
-      <w:r>
-        <w:rPr>
-          <w:sz w:val="24"/>
-          <w:lang w:eastAsia="en-US"/>
-        </w:rPr>
-        <w:t xml:space="preserve"> </w:t>
-      </w:r>
-      <w:r>
-        <w:rPr>
-          <w:sz w:val="24"/>
-          <w:lang w:eastAsia="en-US"/>
-        </w:rPr>
-        <w:t xml:space="preserve">usuario de </w:t>
+        <w:t xml:space="preserve">, o cualquierusuario de </w:t>
       </w:r>
       <w:r>
         <w:rPr>
@@ -10277,21 +9497,7 @@
           <w:sz w:val="24"/>
           <w:lang w:eastAsia="en-US"/>
         </w:rPr>
-        <w:t xml:space="preserve"> que esté probando algún entregable, podrá detectar un cambio.</w:t>
-      </w:r>
-      <w:r>
-        <w:rPr>
-          <w:sz w:val="24"/>
-          <w:lang w:eastAsia="en-US"/>
-        </w:rPr>
-        <w:t xml:space="preserve"> </w:t>
-      </w:r>
-      <w:r>
-        <w:rPr>
-          <w:sz w:val="24"/>
-          <w:lang w:eastAsia="en-US"/>
-        </w:rPr>
-        <w:t xml:space="preserve">Estos deberán transmitirlo al </w:t>
+        <w:t xml:space="preserve"> que esté probando algún entregable, podrá detectar un cambio.Estos deberán transmitirlo al </w:t>
       </w:r>
       <w:r>
         <w:rPr>
@@ -10305,35 +9511,7 @@
           <w:sz w:val="24"/>
           <w:lang w:eastAsia="en-US"/>
         </w:rPr>
-        <w:t>. El equipo de dirección</w:t>
-      </w:r>
-      <w:r>
-        <w:rPr>
-          <w:sz w:val="24"/>
-          <w:lang w:eastAsia="en-US"/>
-        </w:rPr>
-        <w:t xml:space="preserve"> </w:t>
-      </w:r>
-      <w:r>
-        <w:rPr>
-          <w:sz w:val="24"/>
-          <w:lang w:eastAsia="en-US"/>
-        </w:rPr>
-        <w:t>del proyecto discutirá el cambio y si es procedente y de mutuo acuerdo podrán solicitar</w:t>
-      </w:r>
-      <w:r>
-        <w:rPr>
-          <w:sz w:val="24"/>
-          <w:lang w:eastAsia="en-US"/>
-        </w:rPr>
-        <w:t xml:space="preserve"> </w:t>
-      </w:r>
-      <w:r>
-        <w:rPr>
-          <w:sz w:val="24"/>
-          <w:lang w:eastAsia="en-US"/>
-        </w:rPr>
-        <w:t>una Orden de Cambio o Solicitud de requerimiento.</w:t>
+        <w:t>. El equipo de direccióndel proyecto discutirá el cambio y si es procedente y de mutuo acuerdo podrán solicitaruna Orden de Cambio o Solicitud de requerimiento.</w:t>
       </w:r>
     </w:p>
     <w:p>
@@ -10437,21 +9615,7 @@
           <w:sz w:val="24"/>
           <w:lang w:eastAsia="en-US"/>
         </w:rPr>
-        <w:t>evaluará su impacto en el proyecto (Alto, Medio, Bajo). En el proceso de evaluación se</w:t>
-      </w:r>
-      <w:r>
-        <w:rPr>
-          <w:sz w:val="24"/>
-          <w:lang w:eastAsia="en-US"/>
-        </w:rPr>
-        <w:t xml:space="preserve"> </w:t>
-      </w:r>
-      <w:r>
-        <w:rPr>
-          <w:sz w:val="24"/>
-          <w:lang w:eastAsia="en-US"/>
-        </w:rPr>
-        <w:t>tendrá en cuenta:</w:t>
+        <w:t>evaluará su impacto en el proyecto (Alto, Medio, Bajo). En el proceso de evaluación setendrá en cuenta:</w:t>
       </w:r>
     </w:p>
     <w:p>
@@ -10625,63 +9789,7 @@
           <w:sz w:val="24"/>
           <w:lang w:eastAsia="en-US"/>
         </w:rPr>
-        <w:t>Esta evaluación quedará reflejada en el documento de solicitud de cambio</w:t>
-      </w:r>
-      <w:r>
-        <w:rPr>
-          <w:sz w:val="24"/>
-          <w:lang w:eastAsia="en-US"/>
-        </w:rPr>
-        <w:t xml:space="preserve"> </w:t>
-      </w:r>
-      <w:r>
-        <w:rPr>
-          <w:sz w:val="24"/>
-          <w:lang w:eastAsia="en-US"/>
-        </w:rPr>
-        <w:t>correspondiente, conjuntamente con la descripción de la solución propuesta y los</w:t>
-      </w:r>
-      <w:r>
-        <w:rPr>
-          <w:sz w:val="24"/>
-          <w:lang w:eastAsia="en-US"/>
-        </w:rPr>
-        <w:t xml:space="preserve"> </w:t>
-      </w:r>
-      <w:r>
-        <w:rPr>
-          <w:sz w:val="24"/>
-          <w:lang w:eastAsia="en-US"/>
-        </w:rPr>
-        <w:t>beneficios que esta conlleva (Justificación). La evaluación de cada solicitud de cambio</w:t>
-      </w:r>
-      <w:r>
-        <w:rPr>
-          <w:sz w:val="24"/>
-          <w:lang w:eastAsia="en-US"/>
-        </w:rPr>
-        <w:t xml:space="preserve"> </w:t>
-      </w:r>
-      <w:r>
-        <w:rPr>
-          <w:sz w:val="24"/>
-          <w:lang w:eastAsia="en-US"/>
-        </w:rPr>
-        <w:t>no debe exceder los tres (3) días hábiles con el fin de evitar retrasos en la ejecución del</w:t>
-      </w:r>
-      <w:r>
-        <w:rPr>
-          <w:sz w:val="24"/>
-          <w:lang w:eastAsia="en-US"/>
-        </w:rPr>
-        <w:t xml:space="preserve"> </w:t>
-      </w:r>
-      <w:r>
-        <w:rPr>
-          <w:sz w:val="24"/>
-          <w:lang w:eastAsia="en-US"/>
-        </w:rPr>
-        <w:t>Proyecto.</w:t>
+        <w:t>Esta evaluación quedará reflejada en el documento de solicitud de cambiocorrespondiente, conjuntamente con la descripción de la solución propuesta y losbeneficios que esta conlleva (Justificación). La evaluación de cada solicitud de cambiono debe exceder los tres (3) días hábiles con el fin de evitar retrasos en la ejecución delProyecto.</w:t>
       </w:r>
     </w:p>
     <w:p>
@@ -10766,35 +9874,7 @@
           <w:sz w:val="24"/>
           <w:lang w:eastAsia="en-US"/>
         </w:rPr>
-        <w:t xml:space="preserve"> preparará los documentos de Control del cambio</w:t>
-      </w:r>
-      <w:r>
-        <w:rPr>
-          <w:sz w:val="24"/>
-          <w:lang w:eastAsia="en-US"/>
-        </w:rPr>
-        <w:t xml:space="preserve"> </w:t>
-      </w:r>
-      <w:r>
-        <w:rPr>
-          <w:sz w:val="24"/>
-          <w:lang w:eastAsia="en-US"/>
-        </w:rPr>
-        <w:t>que serán comentados en las reuniones de seguimiento que se tienen periódicamente</w:t>
-      </w:r>
-      <w:r>
-        <w:rPr>
-          <w:sz w:val="24"/>
-          <w:lang w:eastAsia="en-US"/>
-        </w:rPr>
-        <w:t xml:space="preserve"> </w:t>
-      </w:r>
-      <w:r>
-        <w:rPr>
-          <w:sz w:val="24"/>
-          <w:lang w:eastAsia="en-US"/>
-        </w:rPr>
-        <w:t xml:space="preserve">con </w:t>
+        <w:t xml:space="preserve"> preparará los documentos de Control del cambioque serán comentados en las reuniones de seguimiento que se tienen periódicamentecon </w:t>
       </w:r>
       <w:r>
         <w:rPr>
@@ -10809,42 +9889,7 @@
           <w:sz w:val="24"/>
           <w:lang w:eastAsia="en-US"/>
         </w:rPr>
-        <w:t>. Dependiendo de su impacto, se asumirá el cambio cuando no repercuta</w:t>
-      </w:r>
-      <w:r>
-        <w:rPr>
-          <w:sz w:val="24"/>
-          <w:lang w:eastAsia="en-US"/>
-        </w:rPr>
-        <w:t xml:space="preserve"> </w:t>
-      </w:r>
-      <w:r>
-        <w:rPr>
-          <w:sz w:val="24"/>
-          <w:lang w:eastAsia="en-US"/>
-        </w:rPr>
-        <w:t>en los plazos de entrega y costos del proyecto. Bastará que se apruebe en las reuniones</w:t>
-      </w:r>
-      <w:r>
-        <w:rPr>
-          <w:sz w:val="24"/>
-          <w:lang w:eastAsia="en-US"/>
-        </w:rPr>
-        <w:t xml:space="preserve"> </w:t>
-      </w:r>
-      <w:r>
-        <w:rPr>
-          <w:sz w:val="24"/>
-          <w:lang w:eastAsia="en-US"/>
-        </w:rPr>
-        <w:t>de seguimiento semanales por el Comité de Seguimiento.</w:t>
-      </w:r>
-      <w:r>
-        <w:rPr>
-          <w:sz w:val="24"/>
-          <w:lang w:eastAsia="en-US"/>
-        </w:rPr>
-        <w:t xml:space="preserve"> </w:t>
+        <w:t>. Dependiendo de su impacto, se asumirá el cambio cuando no repercutaen los plazos de entrega y costos del proyecto. Bastará que se apruebe en las reunionesde seguimiento semanales por el Comité de Seguimiento.</w:t>
       </w:r>
     </w:p>
     <w:p>
@@ -10880,77 +9925,7 @@
           <w:lang w:eastAsia="en-US"/>
         </w:rPr>
         <w:lastRenderedPageBreak/>
-        <w:t>Cuando la solicitud de cambio repercuta en los plazos de entrega y/o los costes del</w:t>
-      </w:r>
-      <w:r>
-        <w:rPr>
-          <w:sz w:val="24"/>
-          <w:lang w:eastAsia="en-US"/>
-        </w:rPr>
-        <w:t xml:space="preserve"> </w:t>
-      </w:r>
-      <w:r>
-        <w:rPr>
-          <w:sz w:val="24"/>
-          <w:lang w:eastAsia="en-US"/>
-        </w:rPr>
-        <w:t>proyecto, se deberá negociar su implantación como modificación del alcance del</w:t>
-      </w:r>
-      <w:r>
-        <w:rPr>
-          <w:sz w:val="24"/>
-          <w:lang w:eastAsia="en-US"/>
-        </w:rPr>
-        <w:t xml:space="preserve"> </w:t>
-      </w:r>
-      <w:r>
-        <w:rPr>
-          <w:sz w:val="24"/>
-          <w:lang w:eastAsia="en-US"/>
-        </w:rPr>
-        <w:t>proyecto. En estos casos, el Comité Ejecutivo será quien apruebe estos cambios.</w:t>
-      </w:r>
-      <w:r>
-        <w:rPr>
-          <w:sz w:val="24"/>
-          <w:lang w:eastAsia="en-US"/>
-        </w:rPr>
-        <w:t xml:space="preserve"> </w:t>
-      </w:r>
-      <w:r>
-        <w:rPr>
-          <w:sz w:val="24"/>
-          <w:lang w:eastAsia="en-US"/>
-        </w:rPr>
-        <w:t>La aprobación, rechazo, o postergación de la solicitud de cambio no deberá exceder los</w:t>
-      </w:r>
-      <w:r>
-        <w:rPr>
-          <w:sz w:val="24"/>
-          <w:lang w:eastAsia="en-US"/>
-        </w:rPr>
-        <w:t xml:space="preserve"> </w:t>
-      </w:r>
-      <w:r>
-        <w:rPr>
-          <w:sz w:val="24"/>
-          <w:lang w:eastAsia="en-US"/>
-        </w:rPr>
-        <w:t>cinco (5) días hábiles con el fin de evitar retrasos en la ejecución del Proyecto.</w:t>
-      </w:r>
-      <w:r>
-        <w:rPr>
-          <w:sz w:val="24"/>
-          <w:lang w:eastAsia="en-US"/>
-        </w:rPr>
-        <w:t xml:space="preserve"> </w:t>
-      </w:r>
-      <w:r>
-        <w:rPr>
-          <w:sz w:val="24"/>
-          <w:lang w:eastAsia="en-US"/>
-        </w:rPr>
-        <w:t xml:space="preserve">Las solicitudes de cambio, tienen validez legal, una vez se haya aprobado por el </w:t>
+        <w:t xml:space="preserve">Cuando la solicitud de cambio repercuta en los plazos de entrega y/o los costes delproyecto, se deberá negociar su implantación como modificación del alcance delproyecto. En estos casos, el Comité Ejecutivo será quien apruebe estos cambios.La aprobación, rechazo, o postergación de la solicitud de cambio no deberá exceder loscinco (5) días hábiles con el fin de evitar retrasos en la ejecución del Proyecto.Las solicitudes de cambio, tienen validez legal, una vez se haya aprobado por el </w:t>
       </w:r>
       <w:r>
         <w:rPr>
@@ -10958,13 +9933,6 @@
           <w:lang w:eastAsia="en-US"/>
         </w:rPr>
         <w:t>Patrocinador</w:t>
-      </w:r>
-      <w:r>
-        <w:rPr>
-          <w:sz w:val="24"/>
-          <w:lang w:eastAsia="en-US"/>
-        </w:rPr>
-        <w:t xml:space="preserve"> </w:t>
       </w:r>
       <w:r>
         <w:rPr>
@@ -11576,9 +10544,79 @@
         <w:t>Para todos los documentos que se generen durante el proyecto, Necsia abrirá un file debidamente en tamaño A4 que permita ubicar los impresos, este file debe estar ilustrado claramente y entregado al cliente al terminar el proyecto. Se creará una ruta compartida para el equipo de trabajo se irá registrando toda la documentación relevante del proyecto.</w:t>
       </w:r>
     </w:p>
+    <w:p>
+      <w:pPr>
+        <w:ind w:left="360"/>
+        <w:rPr>
+          <w:sz w:val="24"/>
+          <w:lang w:eastAsia="en-US"/>
+        </w:rPr>
+      </w:pPr>
+    </w:p>
+    <w:p>
+      <w:pPr>
+        <w:pStyle w:val="Ttulo1"/>
+        <w:widowControl/>
+        <w:numPr>
+          <w:ilvl w:val="1"/>
+          <w:numId w:val="3"/>
+        </w:numPr>
+        <w:autoSpaceDE w:val="0"/>
+        <w:autoSpaceDN w:val="0"/>
+        <w:adjustRightInd w:val="0"/>
+        <w:spacing w:before="240" w:after="0" w:line="240" w:lineRule="auto"/>
+        <w:jc w:val="both"/>
+        <w:rPr>
+          <w:rFonts w:ascii="Calibri" w:hAnsi="Calibri" w:cs="Arial"/>
+          <w:sz w:val="28"/>
+          <w:szCs w:val="28"/>
+          <w:lang w:val="es-PE"/>
+        </w:rPr>
+      </w:pPr>
+      <w:r>
+        <w:rPr>
+          <w:rFonts w:ascii="Calibri" w:hAnsi="Calibri" w:cs="Arial"/>
+          <w:sz w:val="28"/>
+          <w:szCs w:val="28"/>
+          <w:lang w:val="es-PE"/>
+        </w:rPr>
+        <w:t>Lista de Requisitos Priorizada</w:t>
+      </w:r>
+    </w:p>
+    <w:p>
+      <w:pPr>
+        <w:rPr>
+          <w:lang w:eastAsia="en-US"/>
+        </w:rPr>
+      </w:pPr>
+    </w:p>
+    <w:p>
+      <w:pPr>
+        <w:ind w:left="360"/>
+        <w:jc w:val="both"/>
+        <w:rPr>
+          <w:lang w:eastAsia="en-US"/>
+        </w:rPr>
+      </w:pPr>
+      <w:r>
+        <w:rPr>
+          <w:lang w:eastAsia="en-US"/>
+        </w:rPr>
+        <w:t>Se elaborará una lista de requisitos priorizada por cada Sprint del proyecto y se actualizará de acuerdo a los establecido pr el Product Owner del Proyecto.</w:t>
+      </w:r>
+    </w:p>
+    <w:p>
+      <w:pPr>
+        <w:ind w:left="360"/>
+        <w:jc w:val="both"/>
+        <w:rPr>
+          <w:lang w:eastAsia="en-US"/>
+        </w:rPr>
+      </w:pPr>
+    </w:p>
     <w:sectPr>
-      <w:headerReference w:type="default" r:id="rId16"/>
-      <w:footerReference w:type="default" r:id="rId17"/>
+      <w:headerReference w:type="default" r:id="rId15"/>
+      <w:footerReference w:type="default" r:id="rId16"/>
       <w:pgSz w:w="12240" w:h="15840" w:code="1"/>
       <w:pgMar w:top="1417" w:right="1440" w:bottom="1417" w:left="1440" w:header="720" w:footer="720" w:gutter="0"/>
       <w:cols w:space="720"/>
@@ -11588,8 +10626,8 @@
 </file>
 
 <file path=word/endnotes.xml><?xml version="1.0" encoding="utf-8"?>
-<w:endnotes xmlns:wpc="http://schemas.microsoft.com/office/word/2010/wordprocessingCanvas" xmlns:cx="http://schemas.microsoft.com/office/drawing/2014/chartex" xmlns:cx1="http://schemas.microsoft.com/office/drawing/2015/9/8/chartex" xmlns:cx2="http://schemas.microsoft.com/office/drawing/2015/10/21/chartex" xmlns:cx3="http://schemas.microsoft.com/office/drawing/2016/5/9/chartex" xmlns:cx4="http://schemas.microsoft.com/office/drawing/2016/5/10/chartex" xmlns:cx5="http://schemas.microsoft.com/office/drawing/2016/5/11/chartex" xmlns:cx6="http://schemas.microsoft.com/office/drawing/2016/5/12/chartex" xmlns:cx7="http://schemas.microsoft.com/office/drawing/2016/5/13/chartex" xmlns:cx8="http://schemas.microsoft.com/office/drawing/2016/5/14/chartex" xmlns:mc="http://schemas.openxmlformats.org/markup-compatibility/2006" xmlns:aink="http://schemas.microsoft.com/office/drawing/2016/ink" xmlns:am3d="http://schemas.microsoft.com/office/drawing/2017/model3d" xmlns:o="urn:schemas-microsoft-com:office:office" xmlns:r="http://schemas.openxmlformats.org/officeDocument/2006/relationships" xmlns:m="http://schemas.openxmlformats.org/officeDocument/2006/math" xmlns:v="urn:schemas-microsoft-com:vml" xmlns:wp14="http://schemas.microsoft.com/office/word/2010/wordprocessingDrawing" xmlns:wp="http://schemas.openxmlformats.org/drawingml/2006/wordprocessingDrawing" xmlns:w10="urn:schemas-microsoft-com:office:word" xmlns:w="http://schemas.openxmlformats.org/wordprocessingml/2006/main" xmlns:w14="http://schemas.microsoft.com/office/word/2010/wordml" xmlns:w15="http://schemas.microsoft.com/office/word/2012/wordml" xmlns:w16cid="http://schemas.microsoft.com/office/word/2016/wordml/cid" xmlns:w16se="http://schemas.microsoft.com/office/word/2015/wordml/symex" xmlns:wpg="http://schemas.microsoft.com/office/word/2010/wordprocessingGroup" xmlns:wpi="http://schemas.microsoft.com/office/word/2010/wordprocessingInk" xmlns:wne="http://schemas.microsoft.com/office/word/2006/wordml" xmlns:wps="http://schemas.microsoft.com/office/word/2010/wordprocessingShape" mc:Ignorable="w14 w15 w16se w16cid wp14">
-  <w:endnote w:type="separator" w:id="-1">
+<w:endnotes xmlns:ve="http://schemas.openxmlformats.org/markup-compatibility/2006" xmlns:o="urn:schemas-microsoft-com:office:office" xmlns:r="http://schemas.openxmlformats.org/officeDocument/2006/relationships" xmlns:m="http://schemas.openxmlformats.org/officeDocument/2006/math" xmlns:v="urn:schemas-microsoft-com:vml" xmlns:wp="http://schemas.openxmlformats.org/drawingml/2006/wordprocessingDrawing" xmlns:w10="urn:schemas-microsoft-com:office:word" xmlns:w="http://schemas.openxmlformats.org/wordprocessingml/2006/main" xmlns:wne="http://schemas.microsoft.com/office/word/2006/wordml">
+  <w:endnote w:type="separator" w:id="0">
     <w:p>
       <w:pPr>
         <w:spacing w:after="0" w:line="240" w:lineRule="auto"/>
@@ -11599,7 +10637,7 @@
       </w:r>
     </w:p>
   </w:endnote>
-  <w:endnote w:type="continuationSeparator" w:id="0">
+  <w:endnote w:type="continuationSeparator" w:id="1">
     <w:p>
       <w:pPr>
         <w:spacing w:after="0" w:line="240" w:lineRule="auto"/>
@@ -11613,7 +10651,7 @@
 </file>
 
 <file path=word/footer1.xml><?xml version="1.0" encoding="utf-8"?>
-<w:ftr xmlns:wpc="http://schemas.microsoft.com/office/word/2010/wordprocessingCanvas" xmlns:cx="http://schemas.microsoft.com/office/drawing/2014/chartex" xmlns:cx1="http://schemas.microsoft.com/office/drawing/2015/9/8/chartex" xmlns:cx2="http://schemas.microsoft.com/office/drawing/2015/10/21/chartex" xmlns:cx3="http://schemas.microsoft.com/office/drawing/2016/5/9/chartex" xmlns:cx4="http://schemas.microsoft.com/office/drawing/2016/5/10/chartex" xmlns:cx5="http://schemas.microsoft.com/office/drawing/2016/5/11/chartex" xmlns:cx6="http://schemas.microsoft.com/office/drawing/2016/5/12/chartex" xmlns:cx7="http://schemas.microsoft.com/office/drawing/2016/5/13/chartex" xmlns:cx8="http://schemas.microsoft.com/office/drawing/2016/5/14/chartex" xmlns:mc="http://schemas.openxmlformats.org/markup-compatibility/2006" xmlns:aink="http://schemas.microsoft.com/office/drawing/2016/ink" xmlns:am3d="http://schemas.microsoft.com/office/drawing/2017/model3d" xmlns:o="urn:schemas-microsoft-com:office:office" xmlns:r="http://schemas.openxmlformats.org/officeDocument/2006/relationships" xmlns:m="http://schemas.openxmlformats.org/officeDocument/2006/math" xmlns:v="urn:schemas-microsoft-com:vml" xmlns:wp14="http://schemas.microsoft.com/office/word/2010/wordprocessingDrawing" xmlns:wp="http://schemas.openxmlformats.org/drawingml/2006/wordprocessingDrawing" xmlns:w10="urn:schemas-microsoft-com:office:word" xmlns:w="http://schemas.openxmlformats.org/wordprocessingml/2006/main" xmlns:w14="http://schemas.microsoft.com/office/word/2010/wordml" xmlns:w15="http://schemas.microsoft.com/office/word/2012/wordml" xmlns:w16cid="http://schemas.microsoft.com/office/word/2016/wordml/cid" xmlns:w16se="http://schemas.microsoft.com/office/word/2015/wordml/symex" xmlns:wpg="http://schemas.microsoft.com/office/word/2010/wordprocessingGroup" xmlns:wpi="http://schemas.microsoft.com/office/word/2010/wordprocessingInk" xmlns:wne="http://schemas.microsoft.com/office/word/2006/wordml" xmlns:wps="http://schemas.microsoft.com/office/word/2010/wordprocessingShape" mc:Ignorable="w14 w15 w16se w16cid wp14">
+<w:ftr xmlns:ve="http://schemas.openxmlformats.org/markup-compatibility/2006" xmlns:o="urn:schemas-microsoft-com:office:office" xmlns:r="http://schemas.openxmlformats.org/officeDocument/2006/relationships" xmlns:m="http://schemas.openxmlformats.org/officeDocument/2006/math" xmlns:v="urn:schemas-microsoft-com:vml" xmlns:wp="http://schemas.openxmlformats.org/drawingml/2006/wordprocessingDrawing" xmlns:w10="urn:schemas-microsoft-com:office:word" xmlns:w="http://schemas.openxmlformats.org/wordprocessingml/2006/main" xmlns:wne="http://schemas.microsoft.com/office/word/2006/wordml">
   <w:tbl>
     <w:tblPr>
       <w:tblW w:w="0" w:type="auto"/>
@@ -11626,7 +10664,7 @@
         <w:insideV w:val="single" w:sz="6" w:space="0" w:color="auto"/>
       </w:tblBorders>
       <w:tblLayout w:type="fixed"/>
-      <w:tblLook w:val="0000" w:firstRow="0" w:lastRow="0" w:firstColumn="0" w:lastColumn="0" w:noHBand="0" w:noVBand="0"/>
+      <w:tblLook w:val="0000"/>
     </w:tblPr>
     <w:tblGrid>
       <w:gridCol w:w="3162"/>
@@ -11723,9 +10761,6 @@
             <w:t>ágina</w:t>
           </w:r>
           <w:r>
-            <w:t xml:space="preserve"> </w:t>
-          </w:r>
-          <w:r>
             <w:rPr>
               <w:rStyle w:val="Nmerodepgina"/>
             </w:rPr>
@@ -11759,19 +10794,7 @@
             <w:rPr>
               <w:rStyle w:val="Nmerodepgina"/>
             </w:rPr>
-            <w:t xml:space="preserve"> </w:t>
-          </w:r>
-          <w:r>
-            <w:rPr>
-              <w:rStyle w:val="Nmerodepgina"/>
-            </w:rPr>
             <w:t>de</w:t>
-          </w:r>
-          <w:r>
-            <w:rPr>
-              <w:rStyle w:val="Nmerodepgina"/>
-            </w:rPr>
-            <w:t xml:space="preserve"> </w:t>
           </w:r>
           <w:fldSimple w:instr=" NUMPAGES  \* MERGEFORMAT ">
             <w:r>
@@ -11794,8 +10817,8 @@
 </file>
 
 <file path=word/footnotes.xml><?xml version="1.0" encoding="utf-8"?>
-<w:footnotes xmlns:wpc="http://schemas.microsoft.com/office/word/2010/wordprocessingCanvas" xmlns:cx="http://schemas.microsoft.com/office/drawing/2014/chartex" xmlns:cx1="http://schemas.microsoft.com/office/drawing/2015/9/8/chartex" xmlns:cx2="http://schemas.microsoft.com/office/drawing/2015/10/21/chartex" xmlns:cx3="http://schemas.microsoft.com/office/drawing/2016/5/9/chartex" xmlns:cx4="http://schemas.microsoft.com/office/drawing/2016/5/10/chartex" xmlns:cx5="http://schemas.microsoft.com/office/drawing/2016/5/11/chartex" xmlns:cx6="http://schemas.microsoft.com/office/drawing/2016/5/12/chartex" xmlns:cx7="http://schemas.microsoft.com/office/drawing/2016/5/13/chartex" xmlns:cx8="http://schemas.microsoft.com/office/drawing/2016/5/14/chartex" xmlns:mc="http://schemas.openxmlformats.org/markup-compatibility/2006" xmlns:aink="http://schemas.microsoft.com/office/drawing/2016/ink" xmlns:am3d="http://schemas.microsoft.com/office/drawing/2017/model3d" xmlns:o="urn:schemas-microsoft-com:office:office" xmlns:r="http://schemas.openxmlformats.org/officeDocument/2006/relationships" xmlns:m="http://schemas.openxmlformats.org/officeDocument/2006/math" xmlns:v="urn:schemas-microsoft-com:vml" xmlns:wp14="http://schemas.microsoft.com/office/word/2010/wordprocessingDrawing" xmlns:wp="http://schemas.openxmlformats.org/drawingml/2006/wordprocessingDrawing" xmlns:w10="urn:schemas-microsoft-com:office:word" xmlns:w="http://schemas.openxmlformats.org/wordprocessingml/2006/main" xmlns:w14="http://schemas.microsoft.com/office/word/2010/wordml" xmlns:w15="http://schemas.microsoft.com/office/word/2012/wordml" xmlns:w16cid="http://schemas.microsoft.com/office/word/2016/wordml/cid" xmlns:w16se="http://schemas.microsoft.com/office/word/2015/wordml/symex" xmlns:wpg="http://schemas.microsoft.com/office/word/2010/wordprocessingGroup" xmlns:wpi="http://schemas.microsoft.com/office/word/2010/wordprocessingInk" xmlns:wne="http://schemas.microsoft.com/office/word/2006/wordml" xmlns:wps="http://schemas.microsoft.com/office/word/2010/wordprocessingShape" mc:Ignorable="w14 w15 w16se w16cid wp14">
-  <w:footnote w:type="separator" w:id="-1">
+<w:footnotes xmlns:ve="http://schemas.openxmlformats.org/markup-compatibility/2006" xmlns:o="urn:schemas-microsoft-com:office:office" xmlns:r="http://schemas.openxmlformats.org/officeDocument/2006/relationships" xmlns:m="http://schemas.openxmlformats.org/officeDocument/2006/math" xmlns:v="urn:schemas-microsoft-com:vml" xmlns:wp="http://schemas.openxmlformats.org/drawingml/2006/wordprocessingDrawing" xmlns:w10="urn:schemas-microsoft-com:office:word" xmlns:w="http://schemas.openxmlformats.org/wordprocessingml/2006/main" xmlns:wne="http://schemas.microsoft.com/office/word/2006/wordml">
+  <w:footnote w:type="separator" w:id="0">
     <w:p>
       <w:pPr>
         <w:spacing w:after="0" w:line="240" w:lineRule="auto"/>
@@ -11805,7 +10828,7 @@
       </w:r>
     </w:p>
   </w:footnote>
-  <w:footnote w:type="continuationSeparator" w:id="0">
+  <w:footnote w:type="continuationSeparator" w:id="1">
     <w:p>
       <w:pPr>
         <w:spacing w:after="0" w:line="240" w:lineRule="auto"/>
@@ -11819,7 +10842,7 @@
 </file>
 
 <file path=word/header1.xml><?xml version="1.0" encoding="utf-8"?>
-<w:hdr xmlns:wpc="http://schemas.microsoft.com/office/word/2010/wordprocessingCanvas" xmlns:cx="http://schemas.microsoft.com/office/drawing/2014/chartex" xmlns:cx1="http://schemas.microsoft.com/office/drawing/2015/9/8/chartex" xmlns:cx2="http://schemas.microsoft.com/office/drawing/2015/10/21/chartex" xmlns:cx3="http://schemas.microsoft.com/office/drawing/2016/5/9/chartex" xmlns:cx4="http://schemas.microsoft.com/office/drawing/2016/5/10/chartex" xmlns:cx5="http://schemas.microsoft.com/office/drawing/2016/5/11/chartex" xmlns:cx6="http://schemas.microsoft.com/office/drawing/2016/5/12/chartex" xmlns:cx7="http://schemas.microsoft.com/office/drawing/2016/5/13/chartex" xmlns:cx8="http://schemas.microsoft.com/office/drawing/2016/5/14/chartex" xmlns:mc="http://schemas.openxmlformats.org/markup-compatibility/2006" xmlns:aink="http://schemas.microsoft.com/office/drawing/2016/ink" xmlns:am3d="http://schemas.microsoft.com/office/drawing/2017/model3d" xmlns:o="urn:schemas-microsoft-com:office:office" xmlns:r="http://schemas.openxmlformats.org/officeDocument/2006/relationships" xmlns:m="http://schemas.openxmlformats.org/officeDocument/2006/math" xmlns:v="urn:schemas-microsoft-com:vml" xmlns:wp14="http://schemas.microsoft.com/office/word/2010/wordprocessingDrawing" xmlns:wp="http://schemas.openxmlformats.org/drawingml/2006/wordprocessingDrawing" xmlns:w10="urn:schemas-microsoft-com:office:word" xmlns:w="http://schemas.openxmlformats.org/wordprocessingml/2006/main" xmlns:w14="http://schemas.microsoft.com/office/word/2010/wordml" xmlns:w15="http://schemas.microsoft.com/office/word/2012/wordml" xmlns:w16cid="http://schemas.microsoft.com/office/word/2016/wordml/cid" xmlns:w16se="http://schemas.microsoft.com/office/word/2015/wordml/symex" xmlns:wpg="http://schemas.microsoft.com/office/word/2010/wordprocessingGroup" xmlns:wpi="http://schemas.microsoft.com/office/word/2010/wordprocessingInk" xmlns:wne="http://schemas.microsoft.com/office/word/2006/wordml" xmlns:wps="http://schemas.microsoft.com/office/word/2010/wordprocessingShape" mc:Ignorable="w14 w15 w16se w16cid wp14">
+<w:hdr xmlns:ve="http://schemas.openxmlformats.org/markup-compatibility/2006" xmlns:o="urn:schemas-microsoft-com:office:office" xmlns:r="http://schemas.openxmlformats.org/officeDocument/2006/relationships" xmlns:m="http://schemas.openxmlformats.org/officeDocument/2006/math" xmlns:v="urn:schemas-microsoft-com:vml" xmlns:wp="http://schemas.openxmlformats.org/drawingml/2006/wordprocessingDrawing" xmlns:w10="urn:schemas-microsoft-com:office:word" xmlns:w="http://schemas.openxmlformats.org/wordprocessingml/2006/main" xmlns:wne="http://schemas.microsoft.com/office/word/2006/wordml">
   <w:p>
     <w:pPr>
       <w:rPr>
@@ -11881,7 +10904,7 @@
 </file>
 
 <file path=word/header2.xml><?xml version="1.0" encoding="utf-8"?>
-<w:hdr xmlns:wpc="http://schemas.microsoft.com/office/word/2010/wordprocessingCanvas" xmlns:cx="http://schemas.microsoft.com/office/drawing/2014/chartex" xmlns:cx1="http://schemas.microsoft.com/office/drawing/2015/9/8/chartex" xmlns:cx2="http://schemas.microsoft.com/office/drawing/2015/10/21/chartex" xmlns:cx3="http://schemas.microsoft.com/office/drawing/2016/5/9/chartex" xmlns:cx4="http://schemas.microsoft.com/office/drawing/2016/5/10/chartex" xmlns:cx5="http://schemas.microsoft.com/office/drawing/2016/5/11/chartex" xmlns:cx6="http://schemas.microsoft.com/office/drawing/2016/5/12/chartex" xmlns:cx7="http://schemas.microsoft.com/office/drawing/2016/5/13/chartex" xmlns:cx8="http://schemas.microsoft.com/office/drawing/2016/5/14/chartex" xmlns:mc="http://schemas.openxmlformats.org/markup-compatibility/2006" xmlns:aink="http://schemas.microsoft.com/office/drawing/2016/ink" xmlns:am3d="http://schemas.microsoft.com/office/drawing/2017/model3d" xmlns:o="urn:schemas-microsoft-com:office:office" xmlns:r="http://schemas.openxmlformats.org/officeDocument/2006/relationships" xmlns:m="http://schemas.openxmlformats.org/officeDocument/2006/math" xmlns:v="urn:schemas-microsoft-com:vml" xmlns:wp14="http://schemas.microsoft.com/office/word/2010/wordprocessingDrawing" xmlns:wp="http://schemas.openxmlformats.org/drawingml/2006/wordprocessingDrawing" xmlns:w10="urn:schemas-microsoft-com:office:word" xmlns:w="http://schemas.openxmlformats.org/wordprocessingml/2006/main" xmlns:w14="http://schemas.microsoft.com/office/word/2010/wordml" xmlns:w15="http://schemas.microsoft.com/office/word/2012/wordml" xmlns:w16cid="http://schemas.microsoft.com/office/word/2016/wordml/cid" xmlns:w16se="http://schemas.microsoft.com/office/word/2015/wordml/symex" xmlns:wpg="http://schemas.microsoft.com/office/word/2010/wordprocessingGroup" xmlns:wpi="http://schemas.microsoft.com/office/word/2010/wordprocessingInk" xmlns:wne="http://schemas.microsoft.com/office/word/2006/wordml" xmlns:wps="http://schemas.microsoft.com/office/word/2010/wordprocessingShape" mc:Ignorable="w14 w15 w16se w16cid wp14">
+<w:hdr xmlns:ve="http://schemas.openxmlformats.org/markup-compatibility/2006" xmlns:o="urn:schemas-microsoft-com:office:office" xmlns:r="http://schemas.openxmlformats.org/officeDocument/2006/relationships" xmlns:m="http://schemas.openxmlformats.org/officeDocument/2006/math" xmlns:v="urn:schemas-microsoft-com:vml" xmlns:wp="http://schemas.openxmlformats.org/drawingml/2006/wordprocessingDrawing" xmlns:w10="urn:schemas-microsoft-com:office:word" xmlns:w="http://schemas.openxmlformats.org/wordprocessingml/2006/main" xmlns:wne="http://schemas.microsoft.com/office/word/2006/wordml">
   <w:tbl>
     <w:tblPr>
       <w:tblW w:w="5076" w:type="pct"/>
@@ -11893,11 +10916,11 @@
         <w:insideH w:val="single" w:sz="4" w:space="0" w:color="000000"/>
         <w:insideV w:val="single" w:sz="4" w:space="0" w:color="000000"/>
       </w:tblBorders>
-      <w:tblLook w:val="04A0" w:firstRow="1" w:lastRow="0" w:firstColumn="1" w:lastColumn="0" w:noHBand="0" w:noVBand="1"/>
+      <w:tblLook w:val="04A0"/>
     </w:tblPr>
     <w:tblGrid>
-      <w:gridCol w:w="7368"/>
-      <w:gridCol w:w="2124"/>
+      <w:gridCol w:w="7546"/>
+      <w:gridCol w:w="2176"/>
     </w:tblGrid>
     <w:tr>
       <w:trPr>
@@ -11963,10 +10986,10 @@
           </w:pPr>
           <w:r>
             <w:rPr>
-              <w:lang w:eastAsia="es-PE"/>
+              <w:lang w:val="es-PE" w:eastAsia="es-PE"/>
             </w:rPr>
             <w:drawing>
-              <wp:anchor distT="0" distB="0" distL="114300" distR="114300" simplePos="0" relativeHeight="251659264" behindDoc="0" locked="0" layoutInCell="1" allowOverlap="1" wp14:anchorId="2A064240" wp14:editId="4D285EBA">
+              <wp:anchor distT="0" distB="0" distL="114300" distR="114300" simplePos="0" relativeHeight="251659264" behindDoc="0" locked="0" layoutInCell="1" allowOverlap="1">
                 <wp:simplePos x="0" y="0"/>
                 <wp:positionH relativeFrom="margin">
                   <wp:posOffset>114300</wp:posOffset>
@@ -11994,7 +11017,7 @@
                         <a:blip r:embed="rId1">
                           <a:extLst>
                             <a:ext uri="{28A0092B-C50C-407E-A947-70E740481C1C}">
-                              <a14:useLocalDpi xmlns:a14="http://schemas.microsoft.com/office/drawing/2010/main" val="0"/>
+                              <a14:useLocalDpi xmlns:a14="http://schemas.microsoft.com/office/drawing/2010/main" xmlns:wps="http://schemas.microsoft.com/office/word/2010/wordprocessingShape" xmlns:wpi="http://schemas.microsoft.com/office/word/2010/wordprocessingInk" xmlns:wpg="http://schemas.microsoft.com/office/word/2010/wordprocessingGroup" xmlns:w16se="http://schemas.microsoft.com/office/word/2015/wordml/symex" xmlns:w16cid="http://schemas.microsoft.com/office/word/2016/wordml/cid" xmlns:w15="http://schemas.microsoft.com/office/word/2012/wordml" xmlns:w14="http://schemas.microsoft.com/office/word/2010/wordml" xmlns:w="http://schemas.openxmlformats.org/wordprocessingml/2006/main" xmlns:w10="urn:schemas-microsoft-com:office:word" xmlns:wp14="http://schemas.microsoft.com/office/word/2010/wordprocessingDrawing" xmlns:v="urn:schemas-microsoft-com:vml" xmlns:o="urn:schemas-microsoft-com:office:office" xmlns:am3d="http://schemas.microsoft.com/office/drawing/2017/model3d" xmlns:aink="http://schemas.microsoft.com/office/drawing/2016/ink" xmlns:mc="http://schemas.openxmlformats.org/markup-compatibility/2006" xmlns:cx8="http://schemas.microsoft.com/office/drawing/2016/5/14/chartex" xmlns:cx7="http://schemas.microsoft.com/office/drawing/2016/5/13/chartex" xmlns:cx6="http://schemas.microsoft.com/office/drawing/2016/5/12/chartex" xmlns:cx5="http://schemas.microsoft.com/office/drawing/2016/5/11/chartex" xmlns:cx4="http://schemas.microsoft.com/office/drawing/2016/5/10/chartex" xmlns:cx3="http://schemas.microsoft.com/office/drawing/2016/5/9/chartex" xmlns:cx2="http://schemas.microsoft.com/office/drawing/2015/10/21/chartex" xmlns:cx1="http://schemas.microsoft.com/office/drawing/2015/9/8/chartex" xmlns:cx="http://schemas.microsoft.com/office/drawing/2014/chartex" xmlns:wpc="http://schemas.microsoft.com/office/word/2010/wordprocessingCanvas" xmlns="" val="0"/>
                             </a:ext>
                           </a:extLst>
                         </a:blip>
@@ -12016,12 +11039,6 @@
                     </pic:pic>
                   </a:graphicData>
                 </a:graphic>
-                <wp14:sizeRelH relativeFrom="page">
-                  <wp14:pctWidth>0</wp14:pctWidth>
-                </wp14:sizeRelH>
-                <wp14:sizeRelV relativeFrom="page">
-                  <wp14:pctHeight>0</wp14:pctHeight>
-                </wp14:sizeRelV>
               </wp:anchor>
             </w:drawing>
           </w:r>
@@ -12143,8 +11160,8 @@
 </file>
 
 <file path=word/numbering.xml><?xml version="1.0" encoding="utf-8"?>
-<w:numbering xmlns:wpc="http://schemas.microsoft.com/office/word/2010/wordprocessingCanvas" xmlns:cx="http://schemas.microsoft.com/office/drawing/2014/chartex" xmlns:cx1="http://schemas.microsoft.com/office/drawing/2015/9/8/chartex" xmlns:cx2="http://schemas.microsoft.com/office/drawing/2015/10/21/chartex" xmlns:cx3="http://schemas.microsoft.com/office/drawing/2016/5/9/chartex" xmlns:cx4="http://schemas.microsoft.com/office/drawing/2016/5/10/chartex" xmlns:cx5="http://schemas.microsoft.com/office/drawing/2016/5/11/chartex" xmlns:cx6="http://schemas.microsoft.com/office/drawing/2016/5/12/chartex" xmlns:cx7="http://schemas.microsoft.com/office/drawing/2016/5/13/chartex" xmlns:cx8="http://schemas.microsoft.com/office/drawing/2016/5/14/chartex" xmlns:mc="http://schemas.openxmlformats.org/markup-compatibility/2006" xmlns:aink="http://schemas.microsoft.com/office/drawing/2016/ink" xmlns:am3d="http://schemas.microsoft.com/office/drawing/2017/model3d" xmlns:o="urn:schemas-microsoft-com:office:office" xmlns:r="http://schemas.openxmlformats.org/officeDocument/2006/relationships" xmlns:m="http://schemas.openxmlformats.org/officeDocument/2006/math" xmlns:v="urn:schemas-microsoft-com:vml" xmlns:wp14="http://schemas.microsoft.com/office/word/2010/wordprocessingDrawing" xmlns:wp="http://schemas.openxmlformats.org/drawingml/2006/wordprocessingDrawing" xmlns:w10="urn:schemas-microsoft-com:office:word" xmlns:w="http://schemas.openxmlformats.org/wordprocessingml/2006/main" xmlns:w14="http://schemas.microsoft.com/office/word/2010/wordml" xmlns:w15="http://schemas.microsoft.com/office/word/2012/wordml" xmlns:w16cid="http://schemas.microsoft.com/office/word/2016/wordml/cid" xmlns:w16se="http://schemas.microsoft.com/office/word/2015/wordml/symex" xmlns:wpg="http://schemas.microsoft.com/office/word/2010/wordprocessingGroup" xmlns:wpi="http://schemas.microsoft.com/office/word/2010/wordprocessingInk" xmlns:wne="http://schemas.microsoft.com/office/word/2006/wordml" xmlns:wps="http://schemas.microsoft.com/office/word/2010/wordprocessingShape" mc:Ignorable="w14 w15 w16se w16cid wp14">
-  <w:abstractNum w:abstractNumId="0" w15:restartNumberingAfterBreak="0">
+<w:numbering xmlns:ve="http://schemas.openxmlformats.org/markup-compatibility/2006" xmlns:o="urn:schemas-microsoft-com:office:office" xmlns:r="http://schemas.openxmlformats.org/officeDocument/2006/relationships" xmlns:m="http://schemas.openxmlformats.org/officeDocument/2006/math" xmlns:v="urn:schemas-microsoft-com:vml" xmlns:wp="http://schemas.openxmlformats.org/drawingml/2006/wordprocessingDrawing" xmlns:w10="urn:schemas-microsoft-com:office:word" xmlns:w="http://schemas.openxmlformats.org/wordprocessingml/2006/main" xmlns:wne="http://schemas.microsoft.com/office/word/2006/wordml">
+  <w:abstractNum w:abstractNumId="0">
     <w:nsid w:val="FFFFFFFB"/>
     <w:multiLevelType w:val="multilevel"/>
     <w:tmpl w:val="FCAAA86E"/>
@@ -12229,7 +11246,7 @@
       <w:lvlJc w:val="left"/>
     </w:lvl>
   </w:abstractNum>
-  <w:abstractNum w:abstractNumId="1" w15:restartNumberingAfterBreak="0">
+  <w:abstractNum w:abstractNumId="1">
     <w:nsid w:val="0D3A2483"/>
     <w:multiLevelType w:val="hybridMultilevel"/>
     <w:tmpl w:val="EAF08440"/>
@@ -12343,7 +11360,7 @@
       </w:rPr>
     </w:lvl>
   </w:abstractNum>
-  <w:abstractNum w:abstractNumId="2" w15:restartNumberingAfterBreak="0">
+  <w:abstractNum w:abstractNumId="2">
     <w:nsid w:val="132F1424"/>
     <w:multiLevelType w:val="hybridMultilevel"/>
     <w:tmpl w:val="B9709CCC"/>
@@ -12456,7 +11473,7 @@
       </w:rPr>
     </w:lvl>
   </w:abstractNum>
-  <w:abstractNum w:abstractNumId="3" w15:restartNumberingAfterBreak="0">
+  <w:abstractNum w:abstractNumId="3">
     <w:nsid w:val="356C258B"/>
     <w:multiLevelType w:val="multilevel"/>
     <w:tmpl w:val="280A001F"/>
@@ -12542,7 +11559,7 @@
       </w:pPr>
     </w:lvl>
   </w:abstractNum>
-  <w:abstractNum w:abstractNumId="4" w15:restartNumberingAfterBreak="0">
+  <w:abstractNum w:abstractNumId="4">
     <w:nsid w:val="396F1473"/>
     <w:multiLevelType w:val="hybridMultilevel"/>
     <w:tmpl w:val="7B9A23CC"/>
@@ -12655,7 +11672,7 @@
       </w:rPr>
     </w:lvl>
   </w:abstractNum>
-  <w:abstractNum w:abstractNumId="5" w15:restartNumberingAfterBreak="0">
+  <w:abstractNum w:abstractNumId="5">
     <w:nsid w:val="3CFF4378"/>
     <w:multiLevelType w:val="hybridMultilevel"/>
     <w:tmpl w:val="C756C8C2"/>
@@ -12768,7 +11785,7 @@
       </w:rPr>
     </w:lvl>
   </w:abstractNum>
-  <w:abstractNum w:abstractNumId="6" w15:restartNumberingAfterBreak="0">
+  <w:abstractNum w:abstractNumId="6">
     <w:nsid w:val="41354837"/>
     <w:multiLevelType w:val="hybridMultilevel"/>
     <w:tmpl w:val="3926BF40"/>
@@ -12882,7 +11899,7 @@
       </w:rPr>
     </w:lvl>
   </w:abstractNum>
-  <w:abstractNum w:abstractNumId="7" w15:restartNumberingAfterBreak="0">
+  <w:abstractNum w:abstractNumId="7">
     <w:nsid w:val="416F7828"/>
     <w:multiLevelType w:val="multilevel"/>
     <w:tmpl w:val="280A001F"/>
@@ -12968,7 +11985,7 @@
       </w:pPr>
     </w:lvl>
   </w:abstractNum>
-  <w:abstractNum w:abstractNumId="8" w15:restartNumberingAfterBreak="0">
+  <w:abstractNum w:abstractNumId="8">
     <w:nsid w:val="42E93270"/>
     <w:multiLevelType w:val="multilevel"/>
     <w:tmpl w:val="B8F65B5E"/>
@@ -13111,7 +12128,7 @@
       </w:rPr>
     </w:lvl>
   </w:abstractNum>
-  <w:abstractNum w:abstractNumId="9" w15:restartNumberingAfterBreak="0">
+  <w:abstractNum w:abstractNumId="9">
     <w:nsid w:val="4C7317F8"/>
     <w:multiLevelType w:val="hybridMultilevel"/>
     <w:tmpl w:val="8DF42DF2"/>
@@ -13225,7 +12242,7 @@
       </w:rPr>
     </w:lvl>
   </w:abstractNum>
-  <w:abstractNum w:abstractNumId="10" w15:restartNumberingAfterBreak="0">
+  <w:abstractNum w:abstractNumId="10">
     <w:nsid w:val="65A35DF2"/>
     <w:multiLevelType w:val="multilevel"/>
     <w:tmpl w:val="280A001F"/>
@@ -13311,7 +12328,7 @@
       </w:pPr>
     </w:lvl>
   </w:abstractNum>
-  <w:abstractNum w:abstractNumId="11" w15:restartNumberingAfterBreak="0">
+  <w:abstractNum w:abstractNumId="11">
     <w:nsid w:val="71F87E73"/>
     <w:multiLevelType w:val="hybridMultilevel"/>
     <w:tmpl w:val="3B603846"/>
@@ -13425,7 +12442,7 @@
       </w:rPr>
     </w:lvl>
   </w:abstractNum>
-  <w:abstractNum w:abstractNumId="12" w15:restartNumberingAfterBreak="0">
+  <w:abstractNum w:abstractNumId="12">
     <w:nsid w:val="78581200"/>
     <w:multiLevelType w:val="hybridMultilevel"/>
     <w:tmpl w:val="72BABB6A"/>
@@ -13582,7 +12599,7 @@
 </file>
 
 <file path=word/styles.xml><?xml version="1.0" encoding="utf-8"?>
-<w:styles xmlns:mc="http://schemas.openxmlformats.org/markup-compatibility/2006" xmlns:r="http://schemas.openxmlformats.org/officeDocument/2006/relationships" xmlns:w="http://schemas.openxmlformats.org/wordprocessingml/2006/main" xmlns:w14="http://schemas.microsoft.com/office/word/2010/wordml" xmlns:w15="http://schemas.microsoft.com/office/word/2012/wordml" xmlns:w16cid="http://schemas.microsoft.com/office/word/2016/wordml/cid" xmlns:w16se="http://schemas.microsoft.com/office/word/2015/wordml/symex" mc:Ignorable="w14 w15 w16se w16cid">
+<w:styles xmlns:r="http://schemas.openxmlformats.org/officeDocument/2006/relationships" xmlns:w="http://schemas.openxmlformats.org/wordprocessingml/2006/main">
   <w:docDefaults>
     <w:rPrDefault>
       <w:rPr>
@@ -13592,379 +12609,149 @@
     </w:rPrDefault>
     <w:pPrDefault/>
   </w:docDefaults>
-  <w:latentStyles w:defLockedState="0" w:defUIPriority="99" w:defSemiHidden="0" w:defUnhideWhenUsed="0" w:defQFormat="0" w:count="375">
-    <w:lsdException w:name="Normal" w:uiPriority="0" w:qFormat="1"/>
-    <w:lsdException w:name="heading 1" w:qFormat="1"/>
-    <w:lsdException w:name="heading 2" w:semiHidden="1" w:unhideWhenUsed="1" w:qFormat="1"/>
-    <w:lsdException w:name="heading 3" w:semiHidden="1" w:unhideWhenUsed="1" w:qFormat="1"/>
-    <w:lsdException w:name="heading 4" w:semiHidden="1" w:unhideWhenUsed="1" w:qFormat="1"/>
-    <w:lsdException w:name="heading 5" w:semiHidden="1" w:unhideWhenUsed="1" w:qFormat="1"/>
-    <w:lsdException w:name="heading 6" w:semiHidden="1" w:unhideWhenUsed="1" w:qFormat="1"/>
-    <w:lsdException w:name="heading 7" w:semiHidden="1" w:unhideWhenUsed="1" w:qFormat="1"/>
-    <w:lsdException w:name="heading 8" w:semiHidden="1" w:unhideWhenUsed="1" w:qFormat="1"/>
-    <w:lsdException w:name="heading 9" w:semiHidden="1" w:unhideWhenUsed="1" w:qFormat="1"/>
-    <w:lsdException w:name="index 1" w:semiHidden="1" w:unhideWhenUsed="1"/>
-    <w:lsdException w:name="index 2" w:semiHidden="1" w:unhideWhenUsed="1"/>
-    <w:lsdException w:name="index 3" w:semiHidden="1" w:unhideWhenUsed="1"/>
-    <w:lsdException w:name="index 4" w:semiHidden="1" w:unhideWhenUsed="1"/>
-    <w:lsdException w:name="index 5" w:semiHidden="1" w:unhideWhenUsed="1"/>
-    <w:lsdException w:name="index 6" w:semiHidden="1" w:unhideWhenUsed="1"/>
-    <w:lsdException w:name="index 7" w:semiHidden="1" w:unhideWhenUsed="1"/>
-    <w:lsdException w:name="index 8" w:semiHidden="1" w:unhideWhenUsed="1"/>
-    <w:lsdException w:name="index 9" w:semiHidden="1" w:unhideWhenUsed="1"/>
-    <w:lsdException w:name="toc 1" w:semiHidden="1" w:uiPriority="39" w:unhideWhenUsed="1"/>
-    <w:lsdException w:name="toc 2" w:semiHidden="1" w:uiPriority="39" w:unhideWhenUsed="1"/>
-    <w:lsdException w:name="toc 3" w:semiHidden="1" w:uiPriority="39" w:unhideWhenUsed="1"/>
-    <w:lsdException w:name="toc 4" w:semiHidden="1" w:uiPriority="39" w:unhideWhenUsed="1"/>
-    <w:lsdException w:name="toc 5" w:semiHidden="1" w:uiPriority="39" w:unhideWhenUsed="1"/>
-    <w:lsdException w:name="toc 6" w:semiHidden="1" w:uiPriority="39" w:unhideWhenUsed="1"/>
-    <w:lsdException w:name="toc 7" w:semiHidden="1" w:uiPriority="39" w:unhideWhenUsed="1"/>
-    <w:lsdException w:name="toc 8" w:semiHidden="1" w:uiPriority="39" w:unhideWhenUsed="1"/>
-    <w:lsdException w:name="toc 9" w:semiHidden="1" w:uiPriority="39" w:unhideWhenUsed="1"/>
-    <w:lsdException w:name="Normal Indent" w:semiHidden="1" w:unhideWhenUsed="1"/>
-    <w:lsdException w:name="footnote text" w:semiHidden="1" w:unhideWhenUsed="1"/>
-    <w:lsdException w:name="annotation text" w:semiHidden="1" w:unhideWhenUsed="1"/>
-    <w:lsdException w:name="header" w:semiHidden="1" w:unhideWhenUsed="1"/>
-    <w:lsdException w:name="footer" w:semiHidden="1" w:unhideWhenUsed="1"/>
-    <w:lsdException w:name="index heading" w:semiHidden="1" w:unhideWhenUsed="1"/>
-    <w:lsdException w:name="caption" w:semiHidden="1" w:uiPriority="35" w:unhideWhenUsed="1" w:qFormat="1"/>
-    <w:lsdException w:name="table of figures" w:semiHidden="1" w:unhideWhenUsed="1"/>
-    <w:lsdException w:name="envelope address" w:semiHidden="1" w:unhideWhenUsed="1"/>
-    <w:lsdException w:name="envelope return" w:semiHidden="1" w:unhideWhenUsed="1"/>
-    <w:lsdException w:name="footnote reference" w:semiHidden="1" w:unhideWhenUsed="1"/>
-    <w:lsdException w:name="annotation reference" w:semiHidden="1" w:unhideWhenUsed="1"/>
-    <w:lsdException w:name="line number" w:semiHidden="1" w:unhideWhenUsed="1"/>
-    <w:lsdException w:name="page number" w:semiHidden="1" w:unhideWhenUsed="1"/>
-    <w:lsdException w:name="endnote reference" w:semiHidden="1" w:uiPriority="0" w:unhideWhenUsed="1"/>
-    <w:lsdException w:name="endnote text" w:semiHidden="1" w:uiPriority="0" w:unhideWhenUsed="1"/>
-    <w:lsdException w:name="table of authorities" w:semiHidden="1" w:unhideWhenUsed="1"/>
-    <w:lsdException w:name="macro" w:semiHidden="1" w:unhideWhenUsed="1"/>
-    <w:lsdException w:name="toa heading" w:semiHidden="1" w:unhideWhenUsed="1"/>
-    <w:lsdException w:name="List" w:semiHidden="1" w:unhideWhenUsed="1"/>
-    <w:lsdException w:name="List Bullet" w:semiHidden="1" w:unhideWhenUsed="1"/>
-    <w:lsdException w:name="List Number" w:semiHidden="1" w:unhideWhenUsed="1"/>
-    <w:lsdException w:name="List 2" w:semiHidden="1" w:unhideWhenUsed="1"/>
-    <w:lsdException w:name="List 3" w:semiHidden="1" w:unhideWhenUsed="1"/>
-    <w:lsdException w:name="List 4" w:semiHidden="1" w:unhideWhenUsed="1"/>
-    <w:lsdException w:name="List 5" w:semiHidden="1" w:unhideWhenUsed="1"/>
-    <w:lsdException w:name="List Bullet 2" w:semiHidden="1" w:unhideWhenUsed="1"/>
-    <w:lsdException w:name="List Bullet 3" w:semiHidden="1" w:unhideWhenUsed="1"/>
-    <w:lsdException w:name="List Bullet 4" w:semiHidden="1" w:unhideWhenUsed="1"/>
-    <w:lsdException w:name="List Bullet 5" w:semiHidden="1" w:unhideWhenUsed="1"/>
-    <w:lsdException w:name="List Number 2" w:semiHidden="1" w:unhideWhenUsed="1"/>
-    <w:lsdException w:name="List Number 3" w:semiHidden="1" w:unhideWhenUsed="1"/>
-    <w:lsdException w:name="List Number 4" w:semiHidden="1" w:unhideWhenUsed="1"/>
-    <w:lsdException w:name="List Number 5" w:semiHidden="1" w:unhideWhenUsed="1"/>
-    <w:lsdException w:name="Title" w:qFormat="1"/>
-    <w:lsdException w:name="Closing" w:semiHidden="1" w:unhideWhenUsed="1"/>
-    <w:lsdException w:name="Signature" w:semiHidden="1" w:unhideWhenUsed="1"/>
-    <w:lsdException w:name="Default Paragraph Font" w:semiHidden="1" w:uiPriority="1" w:unhideWhenUsed="1"/>
-    <w:lsdException w:name="Body Text" w:semiHidden="1" w:unhideWhenUsed="1"/>
-    <w:lsdException w:name="Body Text Indent" w:semiHidden="1" w:unhideWhenUsed="1"/>
-    <w:lsdException w:name="List Continue" w:semiHidden="1" w:unhideWhenUsed="1"/>
-    <w:lsdException w:name="List Continue 2" w:semiHidden="1" w:unhideWhenUsed="1"/>
-    <w:lsdException w:name="List Continue 3" w:semiHidden="1" w:unhideWhenUsed="1"/>
-    <w:lsdException w:name="List Continue 4" w:semiHidden="1" w:unhideWhenUsed="1"/>
-    <w:lsdException w:name="List Continue 5" w:semiHidden="1" w:unhideWhenUsed="1"/>
-    <w:lsdException w:name="Message Header" w:semiHidden="1" w:unhideWhenUsed="1"/>
-    <w:lsdException w:name="Subtitle" w:uiPriority="11" w:qFormat="1"/>
-    <w:lsdException w:name="Salutation" w:semiHidden="1" w:unhideWhenUsed="1"/>
-    <w:lsdException w:name="Date" w:semiHidden="1" w:unhideWhenUsed="1"/>
-    <w:lsdException w:name="Body Text First Indent" w:semiHidden="1" w:unhideWhenUsed="1"/>
-    <w:lsdException w:name="Body Text First Indent 2" w:semiHidden="1" w:unhideWhenUsed="1"/>
-    <w:lsdException w:name="Note Heading" w:semiHidden="1" w:unhideWhenUsed="1"/>
-    <w:lsdException w:name="Body Text 2" w:semiHidden="1" w:unhideWhenUsed="1"/>
-    <w:lsdException w:name="Body Text 3" w:semiHidden="1" w:unhideWhenUsed="1"/>
-    <w:lsdException w:name="Body Text Indent 2" w:semiHidden="1" w:unhideWhenUsed="1"/>
-    <w:lsdException w:name="Body Text Indent 3" w:semiHidden="1" w:unhideWhenUsed="1"/>
-    <w:lsdException w:name="Block Text" w:semiHidden="1" w:unhideWhenUsed="1"/>
-    <w:lsdException w:name="Hyperlink" w:semiHidden="1" w:unhideWhenUsed="1"/>
-    <w:lsdException w:name="FollowedHyperlink" w:semiHidden="1" w:unhideWhenUsed="1"/>
-    <w:lsdException w:name="Strong" w:uiPriority="22" w:qFormat="1"/>
-    <w:lsdException w:name="Emphasis" w:uiPriority="20" w:qFormat="1"/>
-    <w:lsdException w:name="Document Map" w:semiHidden="1" w:unhideWhenUsed="1"/>
-    <w:lsdException w:name="Plain Text" w:semiHidden="1" w:unhideWhenUsed="1"/>
-    <w:lsdException w:name="E-mail Signature" w:semiHidden="1" w:unhideWhenUsed="1"/>
-    <w:lsdException w:name="HTML Top of Form" w:semiHidden="1" w:unhideWhenUsed="1"/>
-    <w:lsdException w:name="HTML Bottom of Form" w:semiHidden="1" w:unhideWhenUsed="1"/>
-    <w:lsdException w:name="Normal (Web)" w:semiHidden="1" w:unhideWhenUsed="1"/>
-    <w:lsdException w:name="HTML Acronym" w:semiHidden="1" w:unhideWhenUsed="1"/>
-    <w:lsdException w:name="HTML Address" w:semiHidden="1" w:unhideWhenUsed="1"/>
-    <w:lsdException w:name="HTML Cite" w:semiHidden="1" w:unhideWhenUsed="1"/>
-    <w:lsdException w:name="HTML Code" w:semiHidden="1" w:unhideWhenUsed="1"/>
-    <w:lsdException w:name="HTML Definition" w:semiHidden="1" w:unhideWhenUsed="1"/>
-    <w:lsdException w:name="HTML Keyboard" w:semiHidden="1" w:unhideWhenUsed="1"/>
-    <w:lsdException w:name="HTML Preformatted" w:semiHidden="1" w:unhideWhenUsed="1"/>
-    <w:lsdException w:name="HTML Sample" w:semiHidden="1" w:unhideWhenUsed="1"/>
-    <w:lsdException w:name="HTML Typewriter" w:semiHidden="1" w:unhideWhenUsed="1"/>
-    <w:lsdException w:name="HTML Variable" w:semiHidden="1" w:unhideWhenUsed="1"/>
-    <w:lsdException w:name="annotation subject" w:semiHidden="1" w:unhideWhenUsed="1"/>
-    <w:lsdException w:name="No List" w:semiHidden="1" w:unhideWhenUsed="1"/>
-    <w:lsdException w:name="Outline List 1" w:semiHidden="1" w:unhideWhenUsed="1"/>
-    <w:lsdException w:name="Outline List 2" w:semiHidden="1" w:unhideWhenUsed="1"/>
-    <w:lsdException w:name="Outline List 3" w:semiHidden="1" w:unhideWhenUsed="1"/>
-    <w:lsdException w:name="Table Simple 1" w:semiHidden="1" w:unhideWhenUsed="1"/>
-    <w:lsdException w:name="Table Simple 2" w:semiHidden="1" w:unhideWhenUsed="1"/>
-    <w:lsdException w:name="Table Simple 3" w:semiHidden="1" w:unhideWhenUsed="1"/>
-    <w:lsdException w:name="Table Classic 1" w:semiHidden="1" w:unhideWhenUsed="1"/>
-    <w:lsdException w:name="Table Classic 2" w:semiHidden="1" w:unhideWhenUsed="1"/>
-    <w:lsdException w:name="Table Classic 3" w:semiHidden="1" w:unhideWhenUsed="1"/>
-    <w:lsdException w:name="Table Classic 4" w:semiHidden="1" w:unhideWhenUsed="1"/>
-    <w:lsdException w:name="Table Colorful 1" w:semiHidden="1" w:unhideWhenUsed="1"/>
-    <w:lsdException w:name="Table Colorful 2" w:semiHidden="1" w:unhideWhenUsed="1"/>
-    <w:lsdException w:name="Table Colorful 3" w:semiHidden="1" w:unhideWhenUsed="1"/>
-    <w:lsdException w:name="Table Columns 1" w:semiHidden="1" w:unhideWhenUsed="1"/>
-    <w:lsdException w:name="Table Columns 2" w:semiHidden="1" w:unhideWhenUsed="1"/>
-    <w:lsdException w:name="Table Columns 3" w:semiHidden="1" w:unhideWhenUsed="1"/>
-    <w:lsdException w:name="Table Columns 4" w:semiHidden="1" w:unhideWhenUsed="1"/>
-    <w:lsdException w:name="Table Columns 5" w:semiHidden="1" w:unhideWhenUsed="1"/>
-    <w:lsdException w:name="Table Grid 1" w:semiHidden="1" w:unhideWhenUsed="1"/>
-    <w:lsdException w:name="Table Grid 2" w:semiHidden="1" w:unhideWhenUsed="1"/>
-    <w:lsdException w:name="Table Grid 3" w:semiHidden="1" w:unhideWhenUsed="1"/>
-    <w:lsdException w:name="Table Grid 4" w:semiHidden="1" w:unhideWhenUsed="1"/>
-    <w:lsdException w:name="Table Grid 5" w:semiHidden="1" w:unhideWhenUsed="1"/>
-    <w:lsdException w:name="Table Grid 6" w:semiHidden="1" w:unhideWhenUsed="1"/>
-    <w:lsdException w:name="Table Grid 7" w:semiHidden="1" w:unhideWhenUsed="1"/>
-    <w:lsdException w:name="Table Grid 8" w:semiHidden="1" w:unhideWhenUsed="1"/>
-    <w:lsdException w:name="Table List 1" w:semiHidden="1" w:unhideWhenUsed="1"/>
-    <w:lsdException w:name="Table List 2" w:semiHidden="1" w:unhideWhenUsed="1"/>
-    <w:lsdException w:name="Table List 3" w:semiHidden="1" w:unhideWhenUsed="1"/>
-    <w:lsdException w:name="Table List 4" w:semiHidden="1" w:unhideWhenUsed="1"/>
-    <w:lsdException w:name="Table List 5" w:semiHidden="1" w:unhideWhenUsed="1"/>
-    <w:lsdException w:name="Table List 6" w:semiHidden="1" w:unhideWhenUsed="1"/>
-    <w:lsdException w:name="Table List 7" w:semiHidden="1" w:unhideWhenUsed="1"/>
-    <w:lsdException w:name="Table List 8" w:semiHidden="1" w:unhideWhenUsed="1"/>
-    <w:lsdException w:name="Table 3D effects 1" w:semiHidden="1" w:unhideWhenUsed="1"/>
-    <w:lsdException w:name="Table 3D effects 2" w:semiHidden="1" w:unhideWhenUsed="1"/>
-    <w:lsdException w:name="Table 3D effects 3" w:semiHidden="1" w:unhideWhenUsed="1"/>
-    <w:lsdException w:name="Table Contemporary" w:semiHidden="1" w:unhideWhenUsed="1"/>
-    <w:lsdException w:name="Table Elegant" w:semiHidden="1" w:unhideWhenUsed="1"/>
-    <w:lsdException w:name="Table Professional" w:semiHidden="1" w:unhideWhenUsed="1"/>
-    <w:lsdException w:name="Table Subtle 1" w:semiHidden="1" w:unhideWhenUsed="1"/>
-    <w:lsdException w:name="Table Subtle 2" w:semiHidden="1" w:unhideWhenUsed="1"/>
-    <w:lsdException w:name="Table Web 1" w:semiHidden="1" w:unhideWhenUsed="1"/>
-    <w:lsdException w:name="Table Web 2" w:semiHidden="1" w:unhideWhenUsed="1"/>
-    <w:lsdException w:name="Balloon Text" w:semiHidden="1" w:unhideWhenUsed="1"/>
-    <w:lsdException w:name="Table Grid" w:uiPriority="59"/>
-    <w:lsdException w:name="Placeholder Text" w:semiHidden="1"/>
-    <w:lsdException w:name="No Spacing" w:uiPriority="1" w:qFormat="1"/>
-    <w:lsdException w:name="Light Shading" w:uiPriority="60"/>
-    <w:lsdException w:name="Light List" w:uiPriority="61"/>
-    <w:lsdException w:name="Light Grid" w:uiPriority="62"/>
-    <w:lsdException w:name="Medium Shading 1" w:uiPriority="63"/>
-    <w:lsdException w:name="Medium Shading 2" w:uiPriority="64"/>
-    <w:lsdException w:name="Medium List 1" w:uiPriority="65"/>
-    <w:lsdException w:name="Medium List 2" w:uiPriority="66"/>
-    <w:lsdException w:name="Medium Grid 1" w:uiPriority="67"/>
-    <w:lsdException w:name="Medium Grid 2" w:uiPriority="68"/>
-    <w:lsdException w:name="Medium Grid 3" w:uiPriority="69"/>
-    <w:lsdException w:name="Dark List" w:uiPriority="70"/>
-    <w:lsdException w:name="Colorful Shading" w:uiPriority="71"/>
-    <w:lsdException w:name="Colorful List" w:uiPriority="72"/>
-    <w:lsdException w:name="Colorful Grid" w:uiPriority="73"/>
-    <w:lsdException w:name="Light Shading Accent 1" w:uiPriority="60"/>
-    <w:lsdException w:name="Light List Accent 1" w:uiPriority="61"/>
-    <w:lsdException w:name="Light Grid Accent 1" w:uiPriority="62"/>
-    <w:lsdException w:name="Medium Shading 1 Accent 1" w:uiPriority="63"/>
-    <w:lsdException w:name="Medium Shading 2 Accent 1" w:uiPriority="64"/>
-    <w:lsdException w:name="Medium List 1 Accent 1" w:uiPriority="65"/>
-    <w:lsdException w:name="Revision" w:semiHidden="1"/>
-    <w:lsdException w:name="List Paragraph" w:uiPriority="34" w:qFormat="1"/>
-    <w:lsdException w:name="Quote" w:uiPriority="29" w:qFormat="1"/>
-    <w:lsdException w:name="Intense Quote" w:uiPriority="30" w:qFormat="1"/>
-    <w:lsdException w:name="Medium List 2 Accent 1" w:uiPriority="66"/>
-    <w:lsdException w:name="Medium Grid 1 Accent 1" w:uiPriority="67"/>
-    <w:lsdException w:name="Medium Grid 2 Accent 1" w:uiPriority="68"/>
-    <w:lsdException w:name="Medium Grid 3 Accent 1" w:uiPriority="69"/>
-    <w:lsdException w:name="Dark List Accent 1" w:uiPriority="70"/>
-    <w:lsdException w:name="Colorful Shading Accent 1" w:uiPriority="71"/>
-    <w:lsdException w:name="Colorful List Accent 1" w:uiPriority="72"/>
-    <w:lsdException w:name="Colorful Grid Accent 1" w:uiPriority="73"/>
-    <w:lsdException w:name="Light Shading Accent 2" w:uiPriority="60"/>
-    <w:lsdException w:name="Light List Accent 2" w:uiPriority="61"/>
-    <w:lsdException w:name="Light Grid Accent 2" w:uiPriority="62"/>
-    <w:lsdException w:name="Medium Shading 1 Accent 2" w:uiPriority="63"/>
-    <w:lsdException w:name="Medium Shading 2 Accent 2" w:uiPriority="64"/>
-    <w:lsdException w:name="Medium List 1 Accent 2" w:uiPriority="65"/>
-    <w:lsdException w:name="Medium List 2 Accent 2" w:uiPriority="66"/>
-    <w:lsdException w:name="Medium Grid 1 Accent 2" w:uiPriority="67"/>
-    <w:lsdException w:name="Medium Grid 2 Accent 2" w:uiPriority="68"/>
-    <w:lsdException w:name="Medium Grid 3 Accent 2" w:uiPriority="69"/>
-    <w:lsdException w:name="Dark List Accent 2" w:uiPriority="70"/>
-    <w:lsdException w:name="Colorful Shading Accent 2" w:uiPriority="71"/>
-    <w:lsdException w:name="Colorful List Accent 2" w:uiPriority="72"/>
-    <w:lsdException w:name="Colorful Grid Accent 2" w:uiPriority="73"/>
-    <w:lsdException w:name="Light Shading Accent 3" w:uiPriority="60"/>
-    <w:lsdException w:name="Light List Accent 3" w:uiPriority="61"/>
-    <w:lsdException w:name="Light Grid Accent 3" w:uiPriority="62"/>
-    <w:lsdException w:name="Medium Shading 1 Accent 3" w:uiPriority="63"/>
-    <w:lsdException w:name="Medium Shading 2 Accent 3" w:uiPriority="64"/>
-    <w:lsdException w:name="Medium List 1 Accent 3" w:uiPriority="65"/>
-    <w:lsdException w:name="Medium List 2 Accent 3" w:uiPriority="66"/>
-    <w:lsdException w:name="Medium Grid 1 Accent 3" w:uiPriority="67"/>
-    <w:lsdException w:name="Medium Grid 2 Accent 3" w:uiPriority="68"/>
-    <w:lsdException w:name="Medium Grid 3 Accent 3" w:uiPriority="69"/>
-    <w:lsdException w:name="Dark List Accent 3" w:uiPriority="70"/>
-    <w:lsdException w:name="Colorful Shading Accent 3" w:uiPriority="71"/>
-    <w:lsdException w:name="Colorful List Accent 3" w:uiPriority="72"/>
-    <w:lsdException w:name="Colorful Grid Accent 3" w:uiPriority="73"/>
-    <w:lsdException w:name="Light Shading Accent 4" w:uiPriority="60"/>
-    <w:lsdException w:name="Light List Accent 4" w:uiPriority="61"/>
-    <w:lsdException w:name="Light Grid Accent 4" w:uiPriority="62"/>
-    <w:lsdException w:name="Medium Shading 1 Accent 4" w:uiPriority="63"/>
-    <w:lsdException w:name="Medium Shading 2 Accent 4" w:uiPriority="64"/>
-    <w:lsdException w:name="Medium List 1 Accent 4" w:uiPriority="65"/>
-    <w:lsdException w:name="Medium List 2 Accent 4" w:uiPriority="66"/>
-    <w:lsdException w:name="Medium Grid 1 Accent 4" w:uiPriority="67"/>
-    <w:lsdException w:name="Medium Grid 2 Accent 4" w:uiPriority="68"/>
-    <w:lsdException w:name="Medium Grid 3 Accent 4" w:uiPriority="69"/>
-    <w:lsdException w:name="Dark List Accent 4" w:uiPriority="70"/>
-    <w:lsdException w:name="Colorful Shading Accent 4" w:uiPriority="71"/>
-    <w:lsdException w:name="Colorful List Accent 4" w:uiPriority="72"/>
-    <w:lsdException w:name="Colorful Grid Accent 4" w:uiPriority="73"/>
-    <w:lsdException w:name="Light Shading Accent 5" w:uiPriority="60"/>
-    <w:lsdException w:name="Light List Accent 5" w:uiPriority="61"/>
-    <w:lsdException w:name="Light Grid Accent 5" w:uiPriority="62"/>
-    <w:lsdException w:name="Medium Shading 1 Accent 5" w:uiPriority="63"/>
-    <w:lsdException w:name="Medium Shading 2 Accent 5" w:uiPriority="64"/>
-    <w:lsdException w:name="Medium List 1 Accent 5" w:uiPriority="65"/>
-    <w:lsdException w:name="Medium List 2 Accent 5" w:uiPriority="66"/>
-    <w:lsdException w:name="Medium Grid 1 Accent 5" w:uiPriority="67"/>
-    <w:lsdException w:name="Medium Grid 2 Accent 5" w:uiPriority="68"/>
-    <w:lsdException w:name="Medium Grid 3 Accent 5" w:uiPriority="69"/>
-    <w:lsdException w:name="Dark List Accent 5" w:uiPriority="70"/>
-    <w:lsdException w:name="Colorful Shading Accent 5" w:uiPriority="71"/>
-    <w:lsdException w:name="Colorful List Accent 5" w:uiPriority="72"/>
-    <w:lsdException w:name="Colorful Grid Accent 5" w:uiPriority="73"/>
-    <w:lsdException w:name="Light Shading Accent 6" w:uiPriority="60"/>
-    <w:lsdException w:name="Light List Accent 6" w:uiPriority="61"/>
-    <w:lsdException w:name="Light Grid Accent 6" w:uiPriority="62"/>
-    <w:lsdException w:name="Medium Shading 1 Accent 6" w:uiPriority="63"/>
-    <w:lsdException w:name="Medium Shading 2 Accent 6" w:uiPriority="64"/>
-    <w:lsdException w:name="Medium List 1 Accent 6" w:uiPriority="65"/>
-    <w:lsdException w:name="Medium List 2 Accent 6" w:uiPriority="66"/>
-    <w:lsdException w:name="Medium Grid 1 Accent 6" w:uiPriority="67"/>
-    <w:lsdException w:name="Medium Grid 2 Accent 6" w:uiPriority="68"/>
-    <w:lsdException w:name="Medium Grid 3 Accent 6" w:uiPriority="69"/>
-    <w:lsdException w:name="Dark List Accent 6" w:uiPriority="70"/>
-    <w:lsdException w:name="Colorful Shading Accent 6" w:uiPriority="71"/>
-    <w:lsdException w:name="Colorful List Accent 6" w:uiPriority="72"/>
-    <w:lsdException w:name="Colorful Grid Accent 6" w:uiPriority="73"/>
-    <w:lsdException w:name="Subtle Emphasis" w:uiPriority="19" w:qFormat="1"/>
-    <w:lsdException w:name="Intense Emphasis" w:uiPriority="21" w:qFormat="1"/>
-    <w:lsdException w:name="Subtle Reference" w:uiPriority="31" w:qFormat="1"/>
-    <w:lsdException w:name="Intense Reference" w:uiPriority="32" w:qFormat="1"/>
-    <w:lsdException w:name="Book Title" w:uiPriority="33" w:qFormat="1"/>
-    <w:lsdException w:name="Bibliography" w:semiHidden="1" w:uiPriority="37" w:unhideWhenUsed="1"/>
-    <w:lsdException w:name="TOC Heading" w:semiHidden="1" w:uiPriority="39" w:unhideWhenUsed="1" w:qFormat="1"/>
-    <w:lsdException w:name="Plain Table 1" w:uiPriority="41"/>
-    <w:lsdException w:name="Plain Table 2" w:uiPriority="42"/>
-    <w:lsdException w:name="Plain Table 3" w:uiPriority="43"/>
-    <w:lsdException w:name="Plain Table 4" w:uiPriority="44"/>
-    <w:lsdException w:name="Plain Table 5" w:uiPriority="45"/>
-    <w:lsdException w:name="Grid Table Light" w:uiPriority="40"/>
-    <w:lsdException w:name="Grid Table 1 Light" w:uiPriority="46"/>
-    <w:lsdException w:name="Grid Table 2" w:uiPriority="47"/>
-    <w:lsdException w:name="Grid Table 3" w:uiPriority="48"/>
-    <w:lsdException w:name="Grid Table 4" w:uiPriority="49"/>
-    <w:lsdException w:name="Grid Table 5 Dark" w:uiPriority="50"/>
-    <w:lsdException w:name="Grid Table 6 Colorful" w:uiPriority="51"/>
-    <w:lsdException w:name="Grid Table 7 Colorful" w:uiPriority="52"/>
-    <w:lsdException w:name="Grid Table 1 Light Accent 1" w:uiPriority="46"/>
-    <w:lsdException w:name="Grid Table 2 Accent 1" w:uiPriority="47"/>
-    <w:lsdException w:name="Grid Table 3 Accent 1" w:uiPriority="48"/>
-    <w:lsdException w:name="Grid Table 4 Accent 1" w:uiPriority="49"/>
-    <w:lsdException w:name="Grid Table 5 Dark Accent 1" w:uiPriority="50"/>
-    <w:lsdException w:name="Grid Table 6 Colorful Accent 1" w:uiPriority="51"/>
-    <w:lsdException w:name="Grid Table 7 Colorful Accent 1" w:uiPriority="52"/>
-    <w:lsdException w:name="Grid Table 1 Light Accent 2" w:uiPriority="46"/>
-    <w:lsdException w:name="Grid Table 2 Accent 2" w:uiPriority="47"/>
-    <w:lsdException w:name="Grid Table 3 Accent 2" w:uiPriority="48"/>
-    <w:lsdException w:name="Grid Table 4 Accent 2" w:uiPriority="49"/>
-    <w:lsdException w:name="Grid Table 5 Dark Accent 2" w:uiPriority="50"/>
-    <w:lsdException w:name="Grid Table 6 Colorful Accent 2" w:uiPriority="51"/>
-    <w:lsdException w:name="Grid Table 7 Colorful Accent 2" w:uiPriority="52"/>
-    <w:lsdException w:name="Grid Table 1 Light Accent 3" w:uiPriority="46"/>
-    <w:lsdException w:name="Grid Table 2 Accent 3" w:uiPriority="47"/>
-    <w:lsdException w:name="Grid Table 3 Accent 3" w:uiPriority="48"/>
-    <w:lsdException w:name="Grid Table 4 Accent 3" w:uiPriority="49"/>
-    <w:lsdException w:name="Grid Table 5 Dark Accent 3" w:uiPriority="50"/>
-    <w:lsdException w:name="Grid Table 6 Colorful Accent 3" w:uiPriority="51"/>
-    <w:lsdException w:name="Grid Table 7 Colorful Accent 3" w:uiPriority="52"/>
-    <w:lsdException w:name="Grid Table 1 Light Accent 4" w:uiPriority="46"/>
-    <w:lsdException w:name="Grid Table 2 Accent 4" w:uiPriority="47"/>
-    <w:lsdException w:name="Grid Table 3 Accent 4" w:uiPriority="48"/>
-    <w:lsdException w:name="Grid Table 4 Accent 4" w:uiPriority="49"/>
-    <w:lsdException w:name="Grid Table 5 Dark Accent 4" w:uiPriority="50"/>
-    <w:lsdException w:name="Grid Table 6 Colorful Accent 4" w:uiPriority="51"/>
-    <w:lsdException w:name="Grid Table 7 Colorful Accent 4" w:uiPriority="52"/>
-    <w:lsdException w:name="Grid Table 1 Light Accent 5" w:uiPriority="46"/>
-    <w:lsdException w:name="Grid Table 2 Accent 5" w:uiPriority="47"/>
-    <w:lsdException w:name="Grid Table 3 Accent 5" w:uiPriority="48"/>
-    <w:lsdException w:name="Grid Table 4 Accent 5" w:uiPriority="49"/>
-    <w:lsdException w:name="Grid Table 5 Dark Accent 5" w:uiPriority="50"/>
-    <w:lsdException w:name="Grid Table 6 Colorful Accent 5" w:uiPriority="51"/>
-    <w:lsdException w:name="Grid Table 7 Colorful Accent 5" w:uiPriority="52"/>
-    <w:lsdException w:name="Grid Table 1 Light Accent 6" w:uiPriority="46"/>
-    <w:lsdException w:name="Grid Table 2 Accent 6" w:uiPriority="47"/>
-    <w:lsdException w:name="Grid Table 3 Accent 6" w:uiPriority="48"/>
-    <w:lsdException w:name="Grid Table 4 Accent 6" w:uiPriority="49"/>
-    <w:lsdException w:name="Grid Table 5 Dark Accent 6" w:uiPriority="50"/>
-    <w:lsdException w:name="Grid Table 6 Colorful Accent 6" w:uiPriority="51"/>
-    <w:lsdException w:name="Grid Table 7 Colorful Accent 6" w:uiPriority="52"/>
-    <w:lsdException w:name="List Table 1 Light" w:uiPriority="46"/>
-    <w:lsdException w:name="List Table 2" w:uiPriority="47"/>
-    <w:lsdException w:name="List Table 3" w:uiPriority="48"/>
-    <w:lsdException w:name="List Table 4" w:uiPriority="49"/>
-    <w:lsdException w:name="List Table 5 Dark" w:uiPriority="50"/>
-    <w:lsdException w:name="List Table 6 Colorful" w:uiPriority="51"/>
-    <w:lsdException w:name="List Table 7 Colorful" w:uiPriority="52"/>
-    <w:lsdException w:name="List Table 1 Light Accent 1" w:uiPriority="46"/>
-    <w:lsdException w:name="List Table 2 Accent 1" w:uiPriority="47"/>
-    <w:lsdException w:name="List Table 3 Accent 1" w:uiPriority="48"/>
-    <w:lsdException w:name="List Table 4 Accent 1" w:uiPriority="49"/>
-    <w:lsdException w:name="List Table 5 Dark Accent 1" w:uiPriority="50"/>
-    <w:lsdException w:name="List Table 6 Colorful Accent 1" w:uiPriority="51"/>
-    <w:lsdException w:name="List Table 7 Colorful Accent 1" w:uiPriority="52"/>
-    <w:lsdException w:name="List Table 1 Light Accent 2" w:uiPriority="46"/>
-    <w:lsdException w:name="List Table 2 Accent 2" w:uiPriority="47"/>
-    <w:lsdException w:name="List Table 3 Accent 2" w:uiPriority="48"/>
-    <w:lsdException w:name="List Table 4 Accent 2" w:uiPriority="49"/>
-    <w:lsdException w:name="List Table 5 Dark Accent 2" w:uiPriority="50"/>
-    <w:lsdException w:name="List Table 6 Colorful Accent 2" w:uiPriority="51"/>
-    <w:lsdException w:name="List Table 7 Colorful Accent 2" w:uiPriority="52"/>
-    <w:lsdException w:name="List Table 1 Light Accent 3" w:uiPriority="46"/>
-    <w:lsdException w:name="List Table 2 Accent 3" w:uiPriority="47"/>
-    <w:lsdException w:name="List Table 3 Accent 3" w:uiPriority="48"/>
-    <w:lsdException w:name="List Table 4 Accent 3" w:uiPriority="49"/>
-    <w:lsdException w:name="List Table 5 Dark Accent 3" w:uiPriority="50"/>
-    <w:lsdException w:name="List Table 6 Colorful Accent 3" w:uiPriority="51"/>
-    <w:lsdException w:name="List Table 7 Colorful Accent 3" w:uiPriority="52"/>
-    <w:lsdException w:name="List Table 1 Light Accent 4" w:uiPriority="46"/>
-    <w:lsdException w:name="List Table 2 Accent 4" w:uiPriority="47"/>
-    <w:lsdException w:name="List Table 3 Accent 4" w:uiPriority="48"/>
-    <w:lsdException w:name="List Table 4 Accent 4" w:uiPriority="49"/>
-    <w:lsdException w:name="List Table 5 Dark Accent 4" w:uiPriority="50"/>
-    <w:lsdException w:name="List Table 6 Colorful Accent 4" w:uiPriority="51"/>
-    <w:lsdException w:name="List Table 7 Colorful Accent 4" w:uiPriority="52"/>
-    <w:lsdException w:name="List Table 1 Light Accent 5" w:uiPriority="46"/>
-    <w:lsdException w:name="List Table 2 Accent 5" w:uiPriority="47"/>
-    <w:lsdException w:name="List Table 3 Accent 5" w:uiPriority="48"/>
-    <w:lsdException w:name="List Table 4 Accent 5" w:uiPriority="49"/>
-    <w:lsdException w:name="List Table 5 Dark Accent 5" w:uiPriority="50"/>
-    <w:lsdException w:name="List Table 6 Colorful Accent 5" w:uiPriority="51"/>
-    <w:lsdException w:name="List Table 7 Colorful Accent 5" w:uiPriority="52"/>
-    <w:lsdException w:name="List Table 1 Light Accent 6" w:uiPriority="46"/>
-    <w:lsdException w:name="List Table 2 Accent 6" w:uiPriority="47"/>
-    <w:lsdException w:name="List Table 3 Accent 6" w:uiPriority="48"/>
-    <w:lsdException w:name="List Table 4 Accent 6" w:uiPriority="49"/>
-    <w:lsdException w:name="List Table 5 Dark Accent 6" w:uiPriority="50"/>
-    <w:lsdException w:name="List Table 6 Colorful Accent 6" w:uiPriority="51"/>
-    <w:lsdException w:name="List Table 7 Colorful Accent 6" w:uiPriority="52"/>
-    <w:lsdException w:name="Mention" w:semiHidden="1" w:unhideWhenUsed="1"/>
-    <w:lsdException w:name="Smart Hyperlink" w:semiHidden="1" w:unhideWhenUsed="1"/>
-    <w:lsdException w:name="Hashtag" w:semiHidden="1" w:unhideWhenUsed="1"/>
-    <w:lsdException w:name="Unresolved Mention" w:semiHidden="1" w:unhideWhenUsed="1"/>
+  <w:latentStyles w:defLockedState="0" w:defUIPriority="99" w:defSemiHidden="1" w:defUnhideWhenUsed="1" w:defQFormat="0" w:count="267">
+    <w:lsdException w:name="Normal" w:semiHidden="0" w:uiPriority="0" w:unhideWhenUsed="0" w:qFormat="1"/>
+    <w:lsdException w:name="heading 1" w:semiHidden="0" w:unhideWhenUsed="0" w:qFormat="1"/>
+    <w:lsdException w:name="heading 2" w:qFormat="1"/>
+    <w:lsdException w:name="heading 3" w:qFormat="1"/>
+    <w:lsdException w:name="heading 4" w:qFormat="1"/>
+    <w:lsdException w:name="heading 5" w:qFormat="1"/>
+    <w:lsdException w:name="heading 6" w:qFormat="1"/>
+    <w:lsdException w:name="heading 7" w:qFormat="1"/>
+    <w:lsdException w:name="heading 8" w:qFormat="1"/>
+    <w:lsdException w:name="heading 9" w:qFormat="1"/>
+    <w:lsdException w:name="toc 1" w:uiPriority="39"/>
+    <w:lsdException w:name="toc 2" w:uiPriority="39"/>
+    <w:lsdException w:name="toc 3" w:uiPriority="39"/>
+    <w:lsdException w:name="toc 4" w:uiPriority="39"/>
+    <w:lsdException w:name="toc 5" w:uiPriority="39"/>
+    <w:lsdException w:name="toc 6" w:uiPriority="39"/>
+    <w:lsdException w:name="toc 7" w:uiPriority="39"/>
+    <w:lsdException w:name="toc 8" w:uiPriority="39"/>
+    <w:lsdException w:name="toc 9" w:uiPriority="39"/>
+    <w:lsdException w:name="caption" w:uiPriority="35" w:qFormat="1"/>
+    <w:lsdException w:name="endnote reference" w:uiPriority="0"/>
+    <w:lsdException w:name="endnote text" w:uiPriority="0"/>
+    <w:lsdException w:name="Title" w:semiHidden="0" w:unhideWhenUsed="0" w:qFormat="1"/>
+    <w:lsdException w:name="Default Paragraph Font" w:uiPriority="1"/>
+    <w:lsdException w:name="Subtitle" w:semiHidden="0" w:uiPriority="11" w:unhideWhenUsed="0" w:qFormat="1"/>
+    <w:lsdException w:name="Strong" w:semiHidden="0" w:uiPriority="22" w:unhideWhenUsed="0" w:qFormat="1"/>
+    <w:lsdException w:name="Emphasis" w:semiHidden="0" w:uiPriority="20" w:unhideWhenUsed="0" w:qFormat="1"/>
+    <w:lsdException w:name="Normal Table" w:semiHidden="0" w:unhideWhenUsed="0"/>
+    <w:lsdException w:name="Table Web 3" w:semiHidden="0" w:unhideWhenUsed="0"/>
+    <w:lsdException w:name="Table Grid" w:semiHidden="0" w:uiPriority="59" w:unhideWhenUsed="0"/>
+    <w:lsdException w:name="Table Theme" w:semiHidden="0" w:unhideWhenUsed="0"/>
+    <w:lsdException w:name="Placeholder Text" w:unhideWhenUsed="0"/>
+    <w:lsdException w:name="No Spacing" w:semiHidden="0" w:uiPriority="1" w:unhideWhenUsed="0" w:qFormat="1"/>
+    <w:lsdException w:name="Light Shading" w:semiHidden="0" w:uiPriority="60" w:unhideWhenUsed="0"/>
+    <w:lsdException w:name="Light List" w:semiHidden="0" w:uiPriority="61" w:unhideWhenUsed="0"/>
+    <w:lsdException w:name="Light Grid" w:semiHidden="0" w:uiPriority="62" w:unhideWhenUsed="0"/>
+    <w:lsdException w:name="Medium Shading 1" w:semiHidden="0" w:uiPriority="63" w:unhideWhenUsed="0"/>
+    <w:lsdException w:name="Medium Shading 2" w:semiHidden="0" w:uiPriority="64" w:unhideWhenUsed="0"/>
+    <w:lsdException w:name="Medium List 1" w:semiHidden="0" w:uiPriority="65" w:unhideWhenUsed="0"/>
+    <w:lsdException w:name="Medium List 2" w:semiHidden="0" w:uiPriority="66" w:unhideWhenUsed="0"/>
+    <w:lsdException w:name="Medium Grid 1" w:semiHidden="0" w:uiPriority="67" w:unhideWhenUsed="0"/>
+    <w:lsdException w:name="Medium Grid 2" w:semiHidden="0" w:uiPriority="68" w:unhideWhenUsed="0"/>
+    <w:lsdException w:name="Medium Grid 3" w:semiHidden="0" w:uiPriority="69" w:unhideWhenUsed="0"/>
+    <w:lsdException w:name="Dark List" w:semiHidden="0" w:uiPriority="70" w:unhideWhenUsed="0"/>
+    <w:lsdException w:name="Colorful Shading" w:semiHidden="0" w:uiPriority="71" w:unhideWhenUsed="0"/>
+    <w:lsdException w:name="Colorful List" w:semiHidden="0" w:uiPriority="72" w:unhideWhenUsed="0"/>
+    <w:lsdException w:name="Colorful Grid" w:semiHidden="0" w:uiPriority="73" w:unhideWhenUsed="0"/>
+    <w:lsdException w:name="Light Shading Accent 1" w:semiHidden="0" w:uiPriority="60" w:unhideWhenUsed="0"/>
+    <w:lsdException w:name="Light List Accent 1" w:semiHidden="0" w:uiPriority="61" w:unhideWhenUsed="0"/>
+    <w:lsdException w:name="Light Grid Accent 1" w:semiHidden="0" w:uiPriority="62" w:unhideWhenUsed="0"/>
+    <w:lsdException w:name="Medium Shading 1 Accent 1" w:semiHidden="0" w:uiPriority="63" w:unhideWhenUsed="0"/>
+    <w:lsdException w:name="Medium Shading 2 Accent 1" w:semiHidden="0" w:uiPriority="64" w:unhideWhenUsed="0"/>
+    <w:lsdException w:name="Medium List 1 Accent 1" w:semiHidden="0" w:uiPriority="65" w:unhideWhenUsed="0"/>
+    <w:lsdException w:name="Revision" w:unhideWhenUsed="0"/>
+    <w:lsdException w:name="List Paragraph" w:semiHidden="0" w:uiPriority="34" w:unhideWhenUsed="0" w:qFormat="1"/>
+    <w:lsdException w:name="Quote" w:semiHidden="0" w:uiPriority="29" w:unhideWhenUsed="0" w:qFormat="1"/>
+    <w:lsdException w:name="Intense Quote" w:semiHidden="0" w:uiPriority="30" w:unhideWhenUsed="0" w:qFormat="1"/>
+    <w:lsdException w:name="Medium List 2 Accent 1" w:semiHidden="0" w:uiPriority="66" w:unhideWhenUsed="0"/>
+    <w:lsdException w:name="Medium Grid 1 Accent 1" w:semiHidden="0" w:uiPriority="67" w:unhideWhenUsed="0"/>
+    <w:lsdException w:name="Medium Grid 2 Accent 1" w:semiHidden="0" w:uiPriority="68" w:unhideWhenUsed="0"/>
+    <w:lsdException w:name="Medium Grid 3 Accent 1" w:semiHidden="0" w:uiPriority="69" w:unhideWhenUsed="0"/>
+    <w:lsdException w:name="Dark List Accent 1" w:semiHidden="0" w:uiPriority="70" w:unhideWhenUsed="0"/>
+    <w:lsdException w:name="Colorful Shading Accent 1" w:semiHidden="0" w:uiPriority="71" w:unhideWhenUsed="0"/>
+    <w:lsdException w:name="Colorful List Accent 1" w:semiHidden="0" w:uiPriority="72" w:unhideWhenUsed="0"/>
+    <w:lsdException w:name="Colorful Grid Accent 1" w:semiHidden="0" w:uiPriority="73" w:unhideWhenUsed="0"/>
+    <w:lsdException w:name="Light Shading Accent 2" w:semiHidden="0" w:uiPriority="60" w:unhideWhenUsed="0"/>
+    <w:lsdException w:name="Light List Accent 2" w:semiHidden="0" w:uiPriority="61" w:unhideWhenUsed="0"/>
+    <w:lsdException w:name="Light Grid Accent 2" w:semiHidden="0" w:uiPriority="62" w:unhideWhenUsed="0"/>
+    <w:lsdException w:name="Medium Shading 1 Accent 2" w:semiHidden="0" w:uiPriority="63" w:unhideWhenUsed="0"/>
+    <w:lsdException w:name="Medium Shading 2 Accent 2" w:semiHidden="0" w:uiPriority="64" w:unhideWhenUsed="0"/>
+    <w:lsdException w:name="Medium List 1 Accent 2" w:semiHidden="0" w:uiPriority="65" w:unhideWhenUsed="0"/>
+    <w:lsdException w:name="Medium List 2 Accent 2" w:semiHidden="0" w:uiPriority="66" w:unhideWhenUsed="0"/>
+    <w:lsdException w:name="Medium Grid 1 Accent 2" w:semiHidden="0" w:uiPriority="67" w:unhideWhenUsed="0"/>
+    <w:lsdException w:name="Medium Grid 2 Accent 2" w:semiHidden="0" w:uiPriority="68" w:unhideWhenUsed="0"/>
+    <w:lsdException w:name="Medium Grid 3 Accent 2" w:semiHidden="0" w:uiPriority="69" w:unhideWhenUsed="0"/>
+    <w:lsdException w:name="Dark List Accent 2" w:semiHidden="0" w:uiPriority="70" w:unhideWhenUsed="0"/>
+    <w:lsdException w:name="Colorful Shading Accent 2" w:semiHidden="0" w:uiPriority="71" w:unhideWhenUsed="0"/>
+    <w:lsdException w:name="Colorful List Accent 2" w:semiHidden="0" w:uiPriority="72" w:unhideWhenUsed="0"/>
+    <w:lsdException w:name="Colorful Grid Accent 2" w:semiHidden="0" w:uiPriority="73" w:unhideWhenUsed="0"/>
+    <w:lsdException w:name="Light Shading Accent 3" w:semiHidden="0" w:uiPriority="60" w:unhideWhenUsed="0"/>
+    <w:lsdException w:name="Light List Accent 3" w:semiHidden="0" w:uiPriority="61" w:unhideWhenUsed="0"/>
+    <w:lsdException w:name="Light Grid Accent 3" w:semiHidden="0" w:uiPriority="62" w:unhideWhenUsed="0"/>
+    <w:lsdException w:name="Medium Shading 1 Accent 3" w:semiHidden="0" w:uiPriority="63" w:unhideWhenUsed="0"/>
+    <w:lsdException w:name="Medium Shading 2 Accent 3" w:semiHidden="0" w:uiPriority="64" w:unhideWhenUsed="0"/>
+    <w:lsdException w:name="Medium List 1 Accent 3" w:semiHidden="0" w:uiPriority="65" w:unhideWhenUsed="0"/>
+    <w:lsdException w:name="Medium List 2 Accent 3" w:semiHidden="0" w:uiPriority="66" w:unhideWhenUsed="0"/>
+    <w:lsdException w:name="Medium Grid 1 Accent 3" w:semiHidden="0" w:uiPriority="67" w:unhideWhenUsed="0"/>
+    <w:lsdException w:name="Medium Grid 2 Accent 3" w:semiHidden="0" w:uiPriority="68" w:unhideWhenUsed="0"/>
+    <w:lsdException w:name="Medium Grid 3 Accent 3" w:semiHidden="0" w:uiPriority="69" w:unhideWhenUsed="0"/>
+    <w:lsdException w:name="Dark List Accent 3" w:semiHidden="0" w:uiPriority="70" w:unhideWhenUsed="0"/>
+    <w:lsdException w:name="Colorful Shading Accent 3" w:semiHidden="0" w:uiPriority="71" w:unhideWhenUsed="0"/>
+    <w:lsdException w:name="Colorful List Accent 3" w:semiHidden="0" w:uiPriority="72" w:unhideWhenUsed="0"/>
+    <w:lsdException w:name="Colorful Grid Accent 3" w:semiHidden="0" w:uiPriority="73" w:unhideWhenUsed="0"/>
+    <w:lsdException w:name="Light Shading Accent 4" w:semiHidden="0" w:uiPriority="60" w:unhideWhenUsed="0"/>
+    <w:lsdException w:name="Light List Accent 4" w:semiHidden="0" w:uiPriority="61" w:unhideWhenUsed="0"/>
+    <w:lsdException w:name="Light Grid Accent 4" w:semiHidden="0" w:uiPriority="62" w:unhideWhenUsed="0"/>
+    <w:lsdException w:name="Medium Shading 1 Accent 4" w:semiHidden="0" w:uiPriority="63" w:unhideWhenUsed="0"/>
+    <w:lsdException w:name="Medium Shading 2 Accent 4" w:semiHidden="0" w:uiPriority="64" w:unhideWhenUsed="0"/>
+    <w:lsdException w:name="Medium List 1 Accent 4" w:semiHidden="0" w:uiPriority="65" w:unhideWhenUsed="0"/>
+    <w:lsdException w:name="Medium List 2 Accent 4" w:semiHidden="0" w:uiPriority="66" w:unhideWhenUsed="0"/>
+    <w:lsdException w:name="Medium Grid 1 Accent 4" w:semiHidden="0" w:uiPriority="67" w:unhideWhenUsed="0"/>
+    <w:lsdException w:name="Medium Grid 2 Accent 4" w:semiHidden="0" w:uiPriority="68" w:unhideWhenUsed="0"/>
+    <w:lsdException w:name="Medium Grid 3 Accent 4" w:semiHidden="0" w:uiPriority="69" w:unhideWhenUsed="0"/>
+    <w:lsdException w:name="Dark List Accent 4" w:semiHidden="0" w:uiPriority="70" w:unhideWhenUsed="0"/>
+    <w:lsdException w:name="Colorful Shading Accent 4" w:semiHidden="0" w:uiPriority="71" w:unhideWhenUsed="0"/>
+    <w:lsdException w:name="Colorful List Accent 4" w:semiHidden="0" w:uiPriority="72" w:unhideWhenUsed="0"/>
+    <w:lsdException w:name="Colorful Grid Accent 4" w:semiHidden="0" w:uiPriority="73" w:unhideWhenUsed="0"/>
+    <w:lsdException w:name="Light Shading Accent 5" w:semiHidden="0" w:uiPriority="60" w:unhideWhenUsed="0"/>
+    <w:lsdException w:name="Light List Accent 5" w:semiHidden="0" w:uiPriority="61" w:unhideWhenUsed="0"/>
+    <w:lsdException w:name="Light Grid Accent 5" w:semiHidden="0" w:uiPriority="62" w:unhideWhenUsed="0"/>
+    <w:lsdException w:name="Medium Shading 1 Accent 5" w:semiHidden="0" w:uiPriority="63" w:unhideWhenUsed="0"/>
+    <w:lsdException w:name="Medium Shading 2 Accent 5" w:semiHidden="0" w:uiPriority="64" w:unhideWhenUsed="0"/>
+    <w:lsdException w:name="Medium List 1 Accent 5" w:semiHidden="0" w:uiPriority="65" w:unhideWhenUsed="0"/>
+    <w:lsdException w:name="Medium List 2 Accent 5" w:semiHidden="0" w:uiPriority="66" w:unhideWhenUsed="0"/>
+    <w:lsdException w:name="Medium Grid 1 Accent 5" w:semiHidden="0" w:uiPriority="67" w:unhideWhenUsed="0"/>
+    <w:lsdException w:name="Medium Grid 2 Accent 5" w:semiHidden="0" w:uiPriority="68" w:unhideWhenUsed="0"/>
+    <w:lsdException w:name="Medium Grid 3 Accent 5" w:semiHidden="0" w:uiPriority="69" w:unhideWhenUsed="0"/>
+    <w:lsdException w:name="Dark List Accent 5" w:semiHidden="0" w:uiPriority="70" w:unhideWhenUsed="0"/>
+    <w:lsdException w:name="Colorful Shading Accent 5" w:semiHidden="0" w:uiPriority="71" w:unhideWhenUsed="0"/>
+    <w:lsdException w:name="Colorful List Accent 5" w:semiHidden="0" w:uiPriority="72" w:unhideWhenUsed="0"/>
+    <w:lsdException w:name="Colorful Grid Accent 5" w:semiHidden="0" w:uiPriority="73" w:unhideWhenUsed="0"/>
+    <w:lsdException w:name="Light Shading Accent 6" w:semiHidden="0" w:uiPriority="60" w:unhideWhenUsed="0"/>
+    <w:lsdException w:name="Light List Accent 6" w:semiHidden="0" w:uiPriority="61" w:unhideWhenUsed="0"/>
+    <w:lsdException w:name="Light Grid Accent 6" w:semiHidden="0" w:uiPriority="62" w:unhideWhenUsed="0"/>
+    <w:lsdException w:name="Medium Shading 1 Accent 6" w:semiHidden="0" w:uiPriority="63" w:unhideWhenUsed="0"/>
+    <w:lsdException w:name="Medium Shading 2 Accent 6" w:semiHidden="0" w:uiPriority="64" w:unhideWhenUsed="0"/>
+    <w:lsdException w:name="Medium List 1 Accent 6" w:semiHidden="0" w:uiPriority="65" w:unhideWhenUsed="0"/>
+    <w:lsdException w:name="Medium List 2 Accent 6" w:semiHidden="0" w:uiPriority="66" w:unhideWhenUsed="0"/>
+    <w:lsdException w:name="Medium Grid 1 Accent 6" w:semiHidden="0" w:uiPriority="67" w:unhideWhenUsed="0"/>
+    <w:lsdException w:name="Medium Grid 2 Accent 6" w:semiHidden="0" w:uiPriority="68" w:unhideWhenUsed="0"/>
+    <w:lsdException w:name="Medium Grid 3 Accent 6" w:semiHidden="0" w:uiPriority="69" w:unhideWhenUsed="0"/>
+    <w:lsdException w:name="Dark List Accent 6" w:semiHidden="0" w:uiPriority="70" w:unhideWhenUsed="0"/>
+    <w:lsdException w:name="Colorful Shading Accent 6" w:semiHidden="0" w:uiPriority="71" w:unhideWhenUsed="0"/>
+    <w:lsdException w:name="Colorful List Accent 6" w:semiHidden="0" w:uiPriority="72" w:unhideWhenUsed="0"/>
+    <w:lsdException w:name="Colorful Grid Accent 6" w:semiHidden="0" w:uiPriority="73" w:unhideWhenUsed="0"/>
+    <w:lsdException w:name="Subtle Emphasis" w:semiHidden="0" w:uiPriority="19" w:unhideWhenUsed="0" w:qFormat="1"/>
+    <w:lsdException w:name="Intense Emphasis" w:semiHidden="0" w:uiPriority="21" w:unhideWhenUsed="0" w:qFormat="1"/>
+    <w:lsdException w:name="Subtle Reference" w:semiHidden="0" w:uiPriority="31" w:unhideWhenUsed="0" w:qFormat="1"/>
+    <w:lsdException w:name="Intense Reference" w:semiHidden="0" w:uiPriority="32" w:unhideWhenUsed="0" w:qFormat="1"/>
+    <w:lsdException w:name="Book Title" w:semiHidden="0" w:uiPriority="33" w:unhideWhenUsed="0" w:qFormat="1"/>
+    <w:lsdException w:name="Bibliography" w:uiPriority="37"/>
+    <w:lsdException w:name="TOC Heading" w:uiPriority="39" w:qFormat="1"/>
   </w:latentStyles>
   <w:style w:type="paragraph" w:default="1" w:styleId="Normal">
     <w:name w:val="Normal"/>
@@ -14024,7 +12811,7 @@
     <w:rPr>
       <w:sz w:val="20"/>
       <w:szCs w:val="20"/>
-      <w:lang w:eastAsia="x-none"/>
+      <w:lang/>
     </w:rPr>
   </w:style>
   <w:style w:type="paragraph" w:styleId="Ttulo3">
@@ -14048,7 +12835,7 @@
       <w:iCs/>
       <w:sz w:val="20"/>
       <w:szCs w:val="20"/>
-      <w:lang w:eastAsia="x-none"/>
+      <w:lang/>
     </w:rPr>
   </w:style>
   <w:style w:type="paragraph" w:styleId="Ttulo4">
@@ -14070,7 +12857,7 @@
       <w:bCs w:val="0"/>
       <w:sz w:val="20"/>
       <w:szCs w:val="20"/>
-      <w:lang w:eastAsia="x-none"/>
+      <w:lang/>
     </w:rPr>
   </w:style>
   <w:style w:type="paragraph" w:styleId="Ttulo5">
@@ -14095,7 +12882,7 @@
       <w:rFonts w:cs="Times New Roman"/>
       <w:sz w:val="20"/>
       <w:szCs w:val="20"/>
-      <w:lang w:val="en-US" w:eastAsia="x-none"/>
+      <w:lang w:val="en-US"/>
     </w:rPr>
   </w:style>
   <w:style w:type="paragraph" w:styleId="Ttulo6">
@@ -14122,7 +12909,7 @@
       <w:iCs/>
       <w:sz w:val="20"/>
       <w:szCs w:val="20"/>
-      <w:lang w:val="en-US" w:eastAsia="x-none"/>
+      <w:lang w:val="en-US"/>
     </w:rPr>
   </w:style>
   <w:style w:type="paragraph" w:styleId="Ttulo7">
@@ -14147,7 +12934,7 @@
       <w:rFonts w:cs="Times New Roman"/>
       <w:sz w:val="20"/>
       <w:szCs w:val="20"/>
-      <w:lang w:val="en-US" w:eastAsia="x-none"/>
+      <w:lang w:val="en-US"/>
     </w:rPr>
   </w:style>
   <w:style w:type="paragraph" w:styleId="Ttulo8">
@@ -14174,7 +12961,7 @@
       <w:iCs/>
       <w:sz w:val="20"/>
       <w:szCs w:val="20"/>
-      <w:lang w:val="en-US" w:eastAsia="x-none"/>
+      <w:lang w:val="en-US"/>
     </w:rPr>
   </w:style>
   <w:style w:type="paragraph" w:styleId="Ttulo9">
@@ -14203,7 +12990,7 @@
       <w:iCs/>
       <w:sz w:val="18"/>
       <w:szCs w:val="18"/>
-      <w:lang w:val="en-US" w:eastAsia="x-none"/>
+      <w:lang w:val="en-US"/>
     </w:rPr>
   </w:style>
   <w:style w:type="character" w:default="1" w:styleId="Fuentedeprrafopredeter">
@@ -14217,6 +13004,7 @@
     <w:uiPriority w:val="99"/>
     <w:semiHidden/>
     <w:unhideWhenUsed/>
+    <w:qFormat/>
     <w:tblPr>
       <w:tblInd w:w="0" w:type="dxa"/>
       <w:tblCellMar>
@@ -14258,7 +13046,7 @@
       <w:b/>
       <w:bCs/>
       <w:noProof/>
-      <w:lang w:val="en-US" w:eastAsia="x-none"/>
+      <w:lang w:val="en-US"/>
     </w:rPr>
   </w:style>
   <w:style w:type="character" w:customStyle="1" w:styleId="Ttulo3Car">
@@ -14271,7 +13059,7 @@
       <w:i/>
       <w:iCs/>
       <w:noProof/>
-      <w:lang w:val="en-US" w:eastAsia="x-none"/>
+      <w:lang w:val="en-US"/>
     </w:rPr>
   </w:style>
   <w:style w:type="character" w:customStyle="1" w:styleId="Ttulo4Car">
@@ -14282,7 +13070,7 @@
     <w:rPr>
       <w:rFonts w:ascii="Arial" w:eastAsia="Times New Roman" w:hAnsi="Arial"/>
       <w:noProof/>
-      <w:lang w:val="en-US" w:eastAsia="x-none"/>
+      <w:lang w:val="en-US"/>
     </w:rPr>
   </w:style>
   <w:style w:type="character" w:customStyle="1" w:styleId="Ttulo5Car">
@@ -14293,7 +13081,7 @@
     <w:rPr>
       <w:rFonts w:eastAsia="Times New Roman"/>
       <w:noProof/>
-      <w:lang w:val="en-US" w:eastAsia="x-none"/>
+      <w:lang w:val="en-US"/>
     </w:rPr>
   </w:style>
   <w:style w:type="character" w:customStyle="1" w:styleId="Ttulo6Car">
@@ -14306,7 +13094,7 @@
       <w:i/>
       <w:iCs/>
       <w:noProof/>
-      <w:lang w:val="en-US" w:eastAsia="x-none"/>
+      <w:lang w:val="en-US"/>
     </w:rPr>
   </w:style>
   <w:style w:type="character" w:customStyle="1" w:styleId="Ttulo7Car">
@@ -14317,7 +13105,7 @@
     <w:rPr>
       <w:rFonts w:eastAsia="Times New Roman"/>
       <w:noProof/>
-      <w:lang w:val="en-US" w:eastAsia="x-none"/>
+      <w:lang w:val="en-US"/>
     </w:rPr>
   </w:style>
   <w:style w:type="character" w:customStyle="1" w:styleId="Ttulo8Car">
@@ -14330,7 +13118,7 @@
       <w:i/>
       <w:iCs/>
       <w:noProof/>
-      <w:lang w:val="en-US" w:eastAsia="x-none"/>
+      <w:lang w:val="en-US"/>
     </w:rPr>
   </w:style>
   <w:style w:type="character" w:customStyle="1" w:styleId="Ttulo9Car">
@@ -14347,7 +13135,7 @@
       <w:noProof/>
       <w:sz w:val="18"/>
       <w:szCs w:val="18"/>
-      <w:lang w:val="en-US" w:eastAsia="x-none"/>
+      <w:lang w:val="en-US"/>
     </w:rPr>
   </w:style>
   <w:style w:type="paragraph" w:styleId="Ttulo">
@@ -14369,7 +13157,7 @@
       <w:bCs/>
       <w:sz w:val="36"/>
       <w:szCs w:val="36"/>
-      <w:lang w:val="en-US" w:eastAsia="x-none"/>
+      <w:lang w:val="en-US"/>
     </w:rPr>
   </w:style>
   <w:style w:type="character" w:customStyle="1" w:styleId="TtuloCar">
@@ -14472,7 +13260,7 @@
       <w:rFonts w:cs="Times New Roman"/>
       <w:sz w:val="20"/>
       <w:szCs w:val="20"/>
-      <w:lang w:val="en-US" w:eastAsia="x-none"/>
+      <w:lang w:val="en-US"/>
     </w:rPr>
   </w:style>
   <w:style w:type="character" w:customStyle="1" w:styleId="EncabezadoCar">
@@ -14506,7 +13294,7 @@
       <w:rFonts w:cs="Times New Roman"/>
       <w:sz w:val="20"/>
       <w:szCs w:val="20"/>
-      <w:lang w:val="en-US" w:eastAsia="x-none"/>
+      <w:lang w:val="en-US"/>
     </w:rPr>
   </w:style>
   <w:style w:type="character" w:customStyle="1" w:styleId="PiedepginaCar">
@@ -14580,7 +13368,7 @@
       <w:rFonts w:cs="Times New Roman"/>
       <w:sz w:val="20"/>
       <w:szCs w:val="20"/>
-      <w:lang w:val="x-none"/>
+      <w:lang/>
     </w:rPr>
   </w:style>
   <w:style w:type="character" w:customStyle="1" w:styleId="TextoindependienteCar">
@@ -14651,7 +13439,7 @@
       <w:rFonts w:ascii="Tahoma" w:hAnsi="Tahoma" w:cs="Times New Roman"/>
       <w:sz w:val="16"/>
       <w:szCs w:val="16"/>
-      <w:lang w:val="x-none"/>
+      <w:lang/>
     </w:rPr>
   </w:style>
   <w:style w:type="character" w:customStyle="1" w:styleId="TextodegloboCar">
@@ -14854,6 +13642,7 @@
     <w:uiPriority w:val="59"/>
     <w:rsid w:val="00CA0284"/>
     <w:tblPr>
+      <w:tblInd w:w="0" w:type="dxa"/>
       <w:tblBorders>
         <w:top w:val="single" w:sz="4" w:space="0" w:color="auto"/>
         <w:left w:val="single" w:sz="4" w:space="0" w:color="auto"/>
@@ -14862,6 +13651,12 @@
         <w:insideH w:val="single" w:sz="4" w:space="0" w:color="auto"/>
         <w:insideV w:val="single" w:sz="4" w:space="0" w:color="auto"/>
       </w:tblBorders>
+      <w:tblCellMar>
+        <w:top w:w="0" w:type="dxa"/>
+        <w:left w:w="108" w:type="dxa"/>
+        <w:bottom w:w="0" w:type="dxa"/>
+        <w:right w:w="108" w:type="dxa"/>
+      </w:tblCellMar>
     </w:tblPr>
   </w:style>
 </w:styles>
@@ -16248,6 +15043,13 @@
         </dgm:presLayoutVars>
       </dgm:prSet>
       <dgm:spPr/>
+      <dgm:t>
+        <a:bodyPr/>
+        <a:lstStyle/>
+        <a:p>
+          <a:endParaRPr lang="es-PE"/>
+        </a:p>
+      </dgm:t>
     </dgm:pt>
     <dgm:pt modelId="{74B39465-261E-4CC5-A364-1F05621E5FD8}" type="pres">
       <dgm:prSet presAssocID="{65935C0C-B38E-4E26-98C8-C67A02E67440}" presName="hierRoot1" presStyleCnt="0">
@@ -16268,10 +15070,24 @@
         </dgm:presLayoutVars>
       </dgm:prSet>
       <dgm:spPr/>
+      <dgm:t>
+        <a:bodyPr/>
+        <a:lstStyle/>
+        <a:p>
+          <a:endParaRPr lang="es-PE"/>
+        </a:p>
+      </dgm:t>
     </dgm:pt>
     <dgm:pt modelId="{01ECC878-70D9-4D5C-AE19-DB0486AB2A73}" type="pres">
       <dgm:prSet presAssocID="{65935C0C-B38E-4E26-98C8-C67A02E67440}" presName="rootConnector1" presStyleLbl="node1" presStyleIdx="0" presStyleCnt="0"/>
       <dgm:spPr/>
+      <dgm:t>
+        <a:bodyPr/>
+        <a:lstStyle/>
+        <a:p>
+          <a:endParaRPr lang="es-PE"/>
+        </a:p>
+      </dgm:t>
     </dgm:pt>
     <dgm:pt modelId="{E8FE43A3-761E-4BB3-B634-75AB5ED0DF34}" type="pres">
       <dgm:prSet presAssocID="{65935C0C-B38E-4E26-98C8-C67A02E67440}" presName="hierChild2" presStyleCnt="0"/>
@@ -16280,6 +15096,13 @@
     <dgm:pt modelId="{580312BF-CF5C-4A43-9260-984CF92C0E6B}" type="pres">
       <dgm:prSet presAssocID="{F3C0EE00-286F-4774-9B5C-7B0BABEEED91}" presName="Name37" presStyleLbl="parChTrans1D2" presStyleIdx="0" presStyleCnt="3"/>
       <dgm:spPr/>
+      <dgm:t>
+        <a:bodyPr/>
+        <a:lstStyle/>
+        <a:p>
+          <a:endParaRPr lang="es-PE"/>
+        </a:p>
+      </dgm:t>
     </dgm:pt>
     <dgm:pt modelId="{8CD445CD-7B21-4DB0-95BB-F30D81FE5D23}" type="pres">
       <dgm:prSet presAssocID="{2347BC76-B72E-40D9-9578-19979BC087D0}" presName="hierRoot2" presStyleCnt="0">
@@ -16300,10 +15123,24 @@
         </dgm:presLayoutVars>
       </dgm:prSet>
       <dgm:spPr/>
+      <dgm:t>
+        <a:bodyPr/>
+        <a:lstStyle/>
+        <a:p>
+          <a:endParaRPr lang="es-PE"/>
+        </a:p>
+      </dgm:t>
     </dgm:pt>
     <dgm:pt modelId="{F1B83024-D41D-45C1-95A8-B397AFD89930}" type="pres">
       <dgm:prSet presAssocID="{2347BC76-B72E-40D9-9578-19979BC087D0}" presName="rootConnector" presStyleLbl="node2" presStyleIdx="0" presStyleCnt="3"/>
       <dgm:spPr/>
+      <dgm:t>
+        <a:bodyPr/>
+        <a:lstStyle/>
+        <a:p>
+          <a:endParaRPr lang="es-PE"/>
+        </a:p>
+      </dgm:t>
     </dgm:pt>
     <dgm:pt modelId="{1D45D69E-19BA-44DD-87B8-46F5370DC777}" type="pres">
       <dgm:prSet presAssocID="{2347BC76-B72E-40D9-9578-19979BC087D0}" presName="hierChild4" presStyleCnt="0"/>
@@ -16312,6 +15149,13 @@
     <dgm:pt modelId="{236DE5FF-43A8-4B6D-B2E2-E0DB2629B335}" type="pres">
       <dgm:prSet presAssocID="{F47D544F-3635-4FC3-8B60-0CF71116C2D3}" presName="Name37" presStyleLbl="parChTrans1D3" presStyleIdx="0" presStyleCnt="10"/>
       <dgm:spPr/>
+      <dgm:t>
+        <a:bodyPr/>
+        <a:lstStyle/>
+        <a:p>
+          <a:endParaRPr lang="es-PE"/>
+        </a:p>
+      </dgm:t>
     </dgm:pt>
     <dgm:pt modelId="{7A1BD671-78BB-46CD-B69C-72F4DEF98A9A}" type="pres">
       <dgm:prSet presAssocID="{1EDD542E-660C-471A-8FCA-991B74E69457}" presName="hierRoot2" presStyleCnt="0">
@@ -16332,10 +15176,24 @@
         </dgm:presLayoutVars>
       </dgm:prSet>
       <dgm:spPr/>
+      <dgm:t>
+        <a:bodyPr/>
+        <a:lstStyle/>
+        <a:p>
+          <a:endParaRPr lang="es-PE"/>
+        </a:p>
+      </dgm:t>
     </dgm:pt>
     <dgm:pt modelId="{F17FF076-BF04-4B9D-9B34-0D85105E1FD4}" type="pres">
       <dgm:prSet presAssocID="{1EDD542E-660C-471A-8FCA-991B74E69457}" presName="rootConnector" presStyleLbl="node3" presStyleIdx="0" presStyleCnt="10"/>
       <dgm:spPr/>
+      <dgm:t>
+        <a:bodyPr/>
+        <a:lstStyle/>
+        <a:p>
+          <a:endParaRPr lang="es-PE"/>
+        </a:p>
+      </dgm:t>
     </dgm:pt>
     <dgm:pt modelId="{DBC787A3-D991-4E99-8EFF-C28AFB5F53FC}" type="pres">
       <dgm:prSet presAssocID="{1EDD542E-660C-471A-8FCA-991B74E69457}" presName="hierChild4" presStyleCnt="0"/>
@@ -16348,6 +15206,13 @@
     <dgm:pt modelId="{600A818F-CBCB-43F5-9ADE-1B8E3CC74BE7}" type="pres">
       <dgm:prSet presAssocID="{61E324B1-1AD4-4CF8-A2D3-4C0618C065C0}" presName="Name37" presStyleLbl="parChTrans1D3" presStyleIdx="1" presStyleCnt="10"/>
       <dgm:spPr/>
+      <dgm:t>
+        <a:bodyPr/>
+        <a:lstStyle/>
+        <a:p>
+          <a:endParaRPr lang="es-PE"/>
+        </a:p>
+      </dgm:t>
     </dgm:pt>
     <dgm:pt modelId="{58ACD080-69C1-45AF-8580-CC647DAB95C1}" type="pres">
       <dgm:prSet presAssocID="{F558F8C7-55A8-43A2-A488-0898553E2523}" presName="hierRoot2" presStyleCnt="0">
@@ -16368,10 +15233,24 @@
         </dgm:presLayoutVars>
       </dgm:prSet>
       <dgm:spPr/>
+      <dgm:t>
+        <a:bodyPr/>
+        <a:lstStyle/>
+        <a:p>
+          <a:endParaRPr lang="es-PE"/>
+        </a:p>
+      </dgm:t>
     </dgm:pt>
     <dgm:pt modelId="{78461663-7B59-42B4-89DC-E6B7698C175B}" type="pres">
       <dgm:prSet presAssocID="{F558F8C7-55A8-43A2-A488-0898553E2523}" presName="rootConnector" presStyleLbl="node3" presStyleIdx="1" presStyleCnt="10"/>
       <dgm:spPr/>
+      <dgm:t>
+        <a:bodyPr/>
+        <a:lstStyle/>
+        <a:p>
+          <a:endParaRPr lang="es-PE"/>
+        </a:p>
+      </dgm:t>
     </dgm:pt>
     <dgm:pt modelId="{7BD461F0-25B6-4D1F-8820-1461E30694C7}" type="pres">
       <dgm:prSet presAssocID="{F558F8C7-55A8-43A2-A488-0898553E2523}" presName="hierChild4" presStyleCnt="0"/>
@@ -16384,6 +15263,13 @@
     <dgm:pt modelId="{BACFAB71-7C55-4A14-A867-BC3A70F3958C}" type="pres">
       <dgm:prSet presAssocID="{F9AA8F0C-A093-4145-B19C-C834BEF2098C}" presName="Name37" presStyleLbl="parChTrans1D3" presStyleIdx="2" presStyleCnt="10"/>
       <dgm:spPr/>
+      <dgm:t>
+        <a:bodyPr/>
+        <a:lstStyle/>
+        <a:p>
+          <a:endParaRPr lang="es-PE"/>
+        </a:p>
+      </dgm:t>
     </dgm:pt>
     <dgm:pt modelId="{07711CD5-B10E-4D9B-9213-292988B4A96B}" type="pres">
       <dgm:prSet presAssocID="{3D5986C3-DD0B-45CB-A584-C5F4F22119E4}" presName="hierRoot2" presStyleCnt="0">
@@ -16404,10 +15290,24 @@
         </dgm:presLayoutVars>
       </dgm:prSet>
       <dgm:spPr/>
+      <dgm:t>
+        <a:bodyPr/>
+        <a:lstStyle/>
+        <a:p>
+          <a:endParaRPr lang="es-PE"/>
+        </a:p>
+      </dgm:t>
     </dgm:pt>
     <dgm:pt modelId="{AD4B993F-0C17-4A52-A1A1-07FF35B34C5B}" type="pres">
       <dgm:prSet presAssocID="{3D5986C3-DD0B-45CB-A584-C5F4F22119E4}" presName="rootConnector" presStyleLbl="node3" presStyleIdx="2" presStyleCnt="10"/>
       <dgm:spPr/>
+      <dgm:t>
+        <a:bodyPr/>
+        <a:lstStyle/>
+        <a:p>
+          <a:endParaRPr lang="es-PE"/>
+        </a:p>
+      </dgm:t>
     </dgm:pt>
     <dgm:pt modelId="{0DC80F43-2DD9-44E5-A14A-FDCB7B2F4345}" type="pres">
       <dgm:prSet presAssocID="{3D5986C3-DD0B-45CB-A584-C5F4F22119E4}" presName="hierChild4" presStyleCnt="0"/>
@@ -16420,6 +15320,13 @@
     <dgm:pt modelId="{E2A9E85C-15D5-42AD-807E-C3D7324B578D}" type="pres">
       <dgm:prSet presAssocID="{1B6F4EB2-BB9C-4F25-81DE-AA069926A2CF}" presName="Name37" presStyleLbl="parChTrans1D3" presStyleIdx="3" presStyleCnt="10"/>
       <dgm:spPr/>
+      <dgm:t>
+        <a:bodyPr/>
+        <a:lstStyle/>
+        <a:p>
+          <a:endParaRPr lang="es-PE"/>
+        </a:p>
+      </dgm:t>
     </dgm:pt>
     <dgm:pt modelId="{D6B24D47-8138-4411-AFDF-C2E2C4DE0DB5}" type="pres">
       <dgm:prSet presAssocID="{6EA9C6DE-752B-4C28-BDF3-9B24A1736D07}" presName="hierRoot2" presStyleCnt="0">
@@ -16440,10 +15347,24 @@
         </dgm:presLayoutVars>
       </dgm:prSet>
       <dgm:spPr/>
+      <dgm:t>
+        <a:bodyPr/>
+        <a:lstStyle/>
+        <a:p>
+          <a:endParaRPr lang="es-PE"/>
+        </a:p>
+      </dgm:t>
     </dgm:pt>
     <dgm:pt modelId="{12A60F9E-BA0C-4EAB-9EE2-775E49BB244C}" type="pres">
       <dgm:prSet presAssocID="{6EA9C6DE-752B-4C28-BDF3-9B24A1736D07}" presName="rootConnector" presStyleLbl="node3" presStyleIdx="3" presStyleCnt="10"/>
       <dgm:spPr/>
+      <dgm:t>
+        <a:bodyPr/>
+        <a:lstStyle/>
+        <a:p>
+          <a:endParaRPr lang="es-PE"/>
+        </a:p>
+      </dgm:t>
     </dgm:pt>
     <dgm:pt modelId="{574F0380-1609-4DE9-BC07-BB0F3F96B84B}" type="pres">
       <dgm:prSet presAssocID="{6EA9C6DE-752B-4C28-BDF3-9B24A1736D07}" presName="hierChild4" presStyleCnt="0"/>
@@ -16456,6 +15377,13 @@
     <dgm:pt modelId="{784A82E8-0441-459D-9D55-1D56D4CB2559}" type="pres">
       <dgm:prSet presAssocID="{E76E78F3-8142-4605-8F38-2FC723A167DE}" presName="Name37" presStyleLbl="parChTrans1D3" presStyleIdx="4" presStyleCnt="10"/>
       <dgm:spPr/>
+      <dgm:t>
+        <a:bodyPr/>
+        <a:lstStyle/>
+        <a:p>
+          <a:endParaRPr lang="es-PE"/>
+        </a:p>
+      </dgm:t>
     </dgm:pt>
     <dgm:pt modelId="{28AD9830-DA58-479D-9FBD-990E635D9E56}" type="pres">
       <dgm:prSet presAssocID="{2F9B11E9-CCD0-451D-82F5-2A6D7E7D2554}" presName="hierRoot2" presStyleCnt="0">
@@ -16476,10 +15404,24 @@
         </dgm:presLayoutVars>
       </dgm:prSet>
       <dgm:spPr/>
+      <dgm:t>
+        <a:bodyPr/>
+        <a:lstStyle/>
+        <a:p>
+          <a:endParaRPr lang="es-PE"/>
+        </a:p>
+      </dgm:t>
     </dgm:pt>
     <dgm:pt modelId="{C2E1C996-652D-415A-99DD-C5ADE8F3553C}" type="pres">
       <dgm:prSet presAssocID="{2F9B11E9-CCD0-451D-82F5-2A6D7E7D2554}" presName="rootConnector" presStyleLbl="node3" presStyleIdx="4" presStyleCnt="10"/>
       <dgm:spPr/>
+      <dgm:t>
+        <a:bodyPr/>
+        <a:lstStyle/>
+        <a:p>
+          <a:endParaRPr lang="es-PE"/>
+        </a:p>
+      </dgm:t>
     </dgm:pt>
     <dgm:pt modelId="{CC1E7477-2E27-43A2-8E1A-65F467585D47}" type="pres">
       <dgm:prSet presAssocID="{2F9B11E9-CCD0-451D-82F5-2A6D7E7D2554}" presName="hierChild4" presStyleCnt="0"/>
@@ -16492,6 +15434,13 @@
     <dgm:pt modelId="{75D77E76-F242-41FF-A306-D039F334926F}" type="pres">
       <dgm:prSet presAssocID="{09627277-E618-4EE0-8416-CEDE1EA31F33}" presName="Name37" presStyleLbl="parChTrans1D3" presStyleIdx="5" presStyleCnt="10"/>
       <dgm:spPr/>
+      <dgm:t>
+        <a:bodyPr/>
+        <a:lstStyle/>
+        <a:p>
+          <a:endParaRPr lang="es-PE"/>
+        </a:p>
+      </dgm:t>
     </dgm:pt>
     <dgm:pt modelId="{55E29654-1C57-43D3-ABC3-C7E48C6560B9}" type="pres">
       <dgm:prSet presAssocID="{B78B76CB-D8C3-4CEE-B504-ECCFAD87C1A7}" presName="hierRoot2" presStyleCnt="0">
@@ -16512,10 +15461,24 @@
         </dgm:presLayoutVars>
       </dgm:prSet>
       <dgm:spPr/>
+      <dgm:t>
+        <a:bodyPr/>
+        <a:lstStyle/>
+        <a:p>
+          <a:endParaRPr lang="es-PE"/>
+        </a:p>
+      </dgm:t>
     </dgm:pt>
     <dgm:pt modelId="{C3343235-71B1-4C0A-93F3-5314204D78C7}" type="pres">
       <dgm:prSet presAssocID="{B78B76CB-D8C3-4CEE-B504-ECCFAD87C1A7}" presName="rootConnector" presStyleLbl="node3" presStyleIdx="5" presStyleCnt="10"/>
       <dgm:spPr/>
+      <dgm:t>
+        <a:bodyPr/>
+        <a:lstStyle/>
+        <a:p>
+          <a:endParaRPr lang="es-PE"/>
+        </a:p>
+      </dgm:t>
     </dgm:pt>
     <dgm:pt modelId="{73419A35-3848-42D9-BDB3-D1E00EDED24F}" type="pres">
       <dgm:prSet presAssocID="{B78B76CB-D8C3-4CEE-B504-ECCFAD87C1A7}" presName="hierChild4" presStyleCnt="0"/>
@@ -16532,6 +15495,13 @@
     <dgm:pt modelId="{1DCAB5CD-F235-40A2-B7DA-FDA14A31EBAE}" type="pres">
       <dgm:prSet presAssocID="{FD7E4D0A-D3BA-41FF-BC5E-2C89C3D8DD18}" presName="Name37" presStyleLbl="parChTrans1D2" presStyleIdx="1" presStyleCnt="3"/>
       <dgm:spPr/>
+      <dgm:t>
+        <a:bodyPr/>
+        <a:lstStyle/>
+        <a:p>
+          <a:endParaRPr lang="es-PE"/>
+        </a:p>
+      </dgm:t>
     </dgm:pt>
     <dgm:pt modelId="{C44854AA-7424-40B2-AEB8-37BBECDE2B5B}" type="pres">
       <dgm:prSet presAssocID="{0340C48F-F15E-4372-9235-EF419B2FB5E9}" presName="hierRoot2" presStyleCnt="0">
@@ -16552,10 +15522,24 @@
         </dgm:presLayoutVars>
       </dgm:prSet>
       <dgm:spPr/>
+      <dgm:t>
+        <a:bodyPr/>
+        <a:lstStyle/>
+        <a:p>
+          <a:endParaRPr lang="es-PE"/>
+        </a:p>
+      </dgm:t>
     </dgm:pt>
     <dgm:pt modelId="{A931B441-2AD8-4546-B8C7-63B0FAA09C04}" type="pres">
       <dgm:prSet presAssocID="{0340C48F-F15E-4372-9235-EF419B2FB5E9}" presName="rootConnector" presStyleLbl="node2" presStyleIdx="1" presStyleCnt="3"/>
       <dgm:spPr/>
+      <dgm:t>
+        <a:bodyPr/>
+        <a:lstStyle/>
+        <a:p>
+          <a:endParaRPr lang="es-PE"/>
+        </a:p>
+      </dgm:t>
     </dgm:pt>
     <dgm:pt modelId="{531923EF-409E-49A7-8CB1-154117484727}" type="pres">
       <dgm:prSet presAssocID="{0340C48F-F15E-4372-9235-EF419B2FB5E9}" presName="hierChild4" presStyleCnt="0"/>
@@ -16564,6 +15548,13 @@
     <dgm:pt modelId="{4BFB4F99-A5F2-4F43-BAE0-56A9444C811E}" type="pres">
       <dgm:prSet presAssocID="{5108F5A6-072A-41F8-9DE6-F2BDC5EDC6C6}" presName="Name50" presStyleLbl="parChTrans1D3" presStyleIdx="6" presStyleCnt="10"/>
       <dgm:spPr/>
+      <dgm:t>
+        <a:bodyPr/>
+        <a:lstStyle/>
+        <a:p>
+          <a:endParaRPr lang="es-PE"/>
+        </a:p>
+      </dgm:t>
     </dgm:pt>
     <dgm:pt modelId="{B9988DCC-A0D9-4A6D-AA64-001C2949A951}" type="pres">
       <dgm:prSet presAssocID="{72AD6819-9C2B-4414-9ACB-7F4F9A29650C}" presName="hierRoot2" presStyleCnt="0">
@@ -16584,10 +15575,24 @@
         </dgm:presLayoutVars>
       </dgm:prSet>
       <dgm:spPr/>
+      <dgm:t>
+        <a:bodyPr/>
+        <a:lstStyle/>
+        <a:p>
+          <a:endParaRPr lang="es-PE"/>
+        </a:p>
+      </dgm:t>
     </dgm:pt>
     <dgm:pt modelId="{04D7340E-9E84-4D60-AD54-D1534E4956F9}" type="pres">
       <dgm:prSet presAssocID="{72AD6819-9C2B-4414-9ACB-7F4F9A29650C}" presName="rootConnector" presStyleLbl="node3" presStyleIdx="6" presStyleCnt="10"/>
       <dgm:spPr/>
+      <dgm:t>
+        <a:bodyPr/>
+        <a:lstStyle/>
+        <a:p>
+          <a:endParaRPr lang="es-PE"/>
+        </a:p>
+      </dgm:t>
     </dgm:pt>
     <dgm:pt modelId="{31E13C52-04A5-4369-AB67-7F13DF3AF25A}" type="pres">
       <dgm:prSet presAssocID="{72AD6819-9C2B-4414-9ACB-7F4F9A29650C}" presName="hierChild4" presStyleCnt="0"/>
@@ -16600,6 +15605,13 @@
     <dgm:pt modelId="{59659163-FB17-49FE-8520-BD9D317B5186}" type="pres">
       <dgm:prSet presAssocID="{146D49F2-4AF4-4877-98FD-F547C8C303FF}" presName="Name50" presStyleLbl="parChTrans1D3" presStyleIdx="7" presStyleCnt="10"/>
       <dgm:spPr/>
+      <dgm:t>
+        <a:bodyPr/>
+        <a:lstStyle/>
+        <a:p>
+          <a:endParaRPr lang="es-PE"/>
+        </a:p>
+      </dgm:t>
     </dgm:pt>
     <dgm:pt modelId="{AF67A579-0C26-4523-A313-F196ED5177BF}" type="pres">
       <dgm:prSet presAssocID="{96E052CF-6603-45DC-B757-AD84F6B9B6ED}" presName="hierRoot2" presStyleCnt="0">
@@ -16620,10 +15632,24 @@
         </dgm:presLayoutVars>
       </dgm:prSet>
       <dgm:spPr/>
+      <dgm:t>
+        <a:bodyPr/>
+        <a:lstStyle/>
+        <a:p>
+          <a:endParaRPr lang="es-PE"/>
+        </a:p>
+      </dgm:t>
     </dgm:pt>
     <dgm:pt modelId="{521D7A32-5E1D-4020-9037-D5A5FC88F72C}" type="pres">
       <dgm:prSet presAssocID="{96E052CF-6603-45DC-B757-AD84F6B9B6ED}" presName="rootConnector" presStyleLbl="node3" presStyleIdx="7" presStyleCnt="10"/>
       <dgm:spPr/>
+      <dgm:t>
+        <a:bodyPr/>
+        <a:lstStyle/>
+        <a:p>
+          <a:endParaRPr lang="es-PE"/>
+        </a:p>
+      </dgm:t>
     </dgm:pt>
     <dgm:pt modelId="{1B359DDD-1D19-4E3E-BB51-15DE91A1F2CC}" type="pres">
       <dgm:prSet presAssocID="{96E052CF-6603-45DC-B757-AD84F6B9B6ED}" presName="hierChild4" presStyleCnt="0"/>
@@ -16632,6 +15658,13 @@
     <dgm:pt modelId="{8902FEE1-26F9-454A-9ECA-38D04B56B0A0}" type="pres">
       <dgm:prSet presAssocID="{97C8F9E9-0527-4288-8F20-2A032BD71B33}" presName="Name37" presStyleLbl="parChTrans1D4" presStyleIdx="0" presStyleCnt="2"/>
       <dgm:spPr/>
+      <dgm:t>
+        <a:bodyPr/>
+        <a:lstStyle/>
+        <a:p>
+          <a:endParaRPr lang="es-PE"/>
+        </a:p>
+      </dgm:t>
     </dgm:pt>
     <dgm:pt modelId="{96D0010D-DCB2-4A7C-9B9D-1E55656D2B26}" type="pres">
       <dgm:prSet presAssocID="{F0788766-B24F-4D8A-A7FA-FBA93209BC0A}" presName="hierRoot2" presStyleCnt="0">
@@ -16652,10 +15685,24 @@
         </dgm:presLayoutVars>
       </dgm:prSet>
       <dgm:spPr/>
+      <dgm:t>
+        <a:bodyPr/>
+        <a:lstStyle/>
+        <a:p>
+          <a:endParaRPr lang="es-PE"/>
+        </a:p>
+      </dgm:t>
     </dgm:pt>
     <dgm:pt modelId="{76652593-9961-4B26-AADE-D6D2258B957B}" type="pres">
       <dgm:prSet presAssocID="{F0788766-B24F-4D8A-A7FA-FBA93209BC0A}" presName="rootConnector" presStyleLbl="node4" presStyleIdx="0" presStyleCnt="2"/>
       <dgm:spPr/>
+      <dgm:t>
+        <a:bodyPr/>
+        <a:lstStyle/>
+        <a:p>
+          <a:endParaRPr lang="es-PE"/>
+        </a:p>
+      </dgm:t>
     </dgm:pt>
     <dgm:pt modelId="{9DF165BE-A95A-4B6A-B2E3-E5D861676B8A}" type="pres">
       <dgm:prSet presAssocID="{F0788766-B24F-4D8A-A7FA-FBA93209BC0A}" presName="hierChild4" presStyleCnt="0"/>
@@ -16668,6 +15715,13 @@
     <dgm:pt modelId="{4AEBC9E7-1E37-41CC-B55F-676B9134DF7E}" type="pres">
       <dgm:prSet presAssocID="{142964D1-F2DC-4E6F-AE2A-8F1C8CA8BCD4}" presName="Name37" presStyleLbl="parChTrans1D4" presStyleIdx="1" presStyleCnt="2"/>
       <dgm:spPr/>
+      <dgm:t>
+        <a:bodyPr/>
+        <a:lstStyle/>
+        <a:p>
+          <a:endParaRPr lang="es-PE"/>
+        </a:p>
+      </dgm:t>
     </dgm:pt>
     <dgm:pt modelId="{77DB372F-FCCA-44F1-B2EF-FBAEE3D83B61}" type="pres">
       <dgm:prSet presAssocID="{94514C57-D138-41D0-8B6A-42656982CA84}" presName="hierRoot2" presStyleCnt="0">
@@ -16688,10 +15742,24 @@
         </dgm:presLayoutVars>
       </dgm:prSet>
       <dgm:spPr/>
+      <dgm:t>
+        <a:bodyPr/>
+        <a:lstStyle/>
+        <a:p>
+          <a:endParaRPr lang="es-PE"/>
+        </a:p>
+      </dgm:t>
     </dgm:pt>
     <dgm:pt modelId="{11C1B2B7-9A8F-4DC2-83AD-978F38312C6B}" type="pres">
       <dgm:prSet presAssocID="{94514C57-D138-41D0-8B6A-42656982CA84}" presName="rootConnector" presStyleLbl="node4" presStyleIdx="1" presStyleCnt="2"/>
       <dgm:spPr/>
+      <dgm:t>
+        <a:bodyPr/>
+        <a:lstStyle/>
+        <a:p>
+          <a:endParaRPr lang="es-PE"/>
+        </a:p>
+      </dgm:t>
     </dgm:pt>
     <dgm:pt modelId="{A1CAFFEF-92BF-4EDD-8AC4-A8FC4636BCFB}" type="pres">
       <dgm:prSet presAssocID="{94514C57-D138-41D0-8B6A-42656982CA84}" presName="hierChild4" presStyleCnt="0"/>
@@ -16712,6 +15780,13 @@
     <dgm:pt modelId="{099FA73B-69D4-4764-8EE5-E465A6384DDE}" type="pres">
       <dgm:prSet presAssocID="{DE3A4D56-B66A-4440-8025-67221DF3F505}" presName="Name37" presStyleLbl="parChTrans1D2" presStyleIdx="2" presStyleCnt="3"/>
       <dgm:spPr/>
+      <dgm:t>
+        <a:bodyPr/>
+        <a:lstStyle/>
+        <a:p>
+          <a:endParaRPr lang="es-PE"/>
+        </a:p>
+      </dgm:t>
     </dgm:pt>
     <dgm:pt modelId="{C5E7AC0F-72A8-43C4-928C-D82C0D0A6E98}" type="pres">
       <dgm:prSet presAssocID="{5ABF383D-6CCC-490E-9159-B779ED6FCF24}" presName="hierRoot2" presStyleCnt="0">
@@ -16732,10 +15807,24 @@
         </dgm:presLayoutVars>
       </dgm:prSet>
       <dgm:spPr/>
+      <dgm:t>
+        <a:bodyPr/>
+        <a:lstStyle/>
+        <a:p>
+          <a:endParaRPr lang="es-PE"/>
+        </a:p>
+      </dgm:t>
     </dgm:pt>
     <dgm:pt modelId="{C5217140-04EE-4100-9ABD-BA55FCABB6FA}" type="pres">
       <dgm:prSet presAssocID="{5ABF383D-6CCC-490E-9159-B779ED6FCF24}" presName="rootConnector" presStyleLbl="node2" presStyleIdx="2" presStyleCnt="3"/>
       <dgm:spPr/>
+      <dgm:t>
+        <a:bodyPr/>
+        <a:lstStyle/>
+        <a:p>
+          <a:endParaRPr lang="es-PE"/>
+        </a:p>
+      </dgm:t>
     </dgm:pt>
     <dgm:pt modelId="{136F0C36-C2BB-49ED-B4E5-1DD1CF973659}" type="pres">
       <dgm:prSet presAssocID="{5ABF383D-6CCC-490E-9159-B779ED6FCF24}" presName="hierChild4" presStyleCnt="0"/>
@@ -16744,6 +15833,13 @@
     <dgm:pt modelId="{A7A2AE8F-592B-4716-A42C-03818F7036AF}" type="pres">
       <dgm:prSet presAssocID="{9169F994-4913-494C-886C-C05C7A299C4D}" presName="Name37" presStyleLbl="parChTrans1D3" presStyleIdx="8" presStyleCnt="10"/>
       <dgm:spPr/>
+      <dgm:t>
+        <a:bodyPr/>
+        <a:lstStyle/>
+        <a:p>
+          <a:endParaRPr lang="es-PE"/>
+        </a:p>
+      </dgm:t>
     </dgm:pt>
     <dgm:pt modelId="{71119516-6F55-465E-A182-09096FFCF3C5}" type="pres">
       <dgm:prSet presAssocID="{2C4AD37A-1923-4FA6-BCAE-E11BA98F6D9C}" presName="hierRoot2" presStyleCnt="0">
@@ -16764,10 +15860,24 @@
         </dgm:presLayoutVars>
       </dgm:prSet>
       <dgm:spPr/>
+      <dgm:t>
+        <a:bodyPr/>
+        <a:lstStyle/>
+        <a:p>
+          <a:endParaRPr lang="es-PE"/>
+        </a:p>
+      </dgm:t>
     </dgm:pt>
     <dgm:pt modelId="{A51850A6-D731-487D-9B34-55C64F1B3A7F}" type="pres">
       <dgm:prSet presAssocID="{2C4AD37A-1923-4FA6-BCAE-E11BA98F6D9C}" presName="rootConnector" presStyleLbl="node3" presStyleIdx="8" presStyleCnt="10"/>
       <dgm:spPr/>
+      <dgm:t>
+        <a:bodyPr/>
+        <a:lstStyle/>
+        <a:p>
+          <a:endParaRPr lang="es-PE"/>
+        </a:p>
+      </dgm:t>
     </dgm:pt>
     <dgm:pt modelId="{EAE3312F-C996-4460-980F-DF8D03CFE488}" type="pres">
       <dgm:prSet presAssocID="{2C4AD37A-1923-4FA6-BCAE-E11BA98F6D9C}" presName="hierChild4" presStyleCnt="0"/>
@@ -16780,6 +15890,13 @@
     <dgm:pt modelId="{AC3B73DA-B898-4E89-BA87-51C122FBECC2}" type="pres">
       <dgm:prSet presAssocID="{A65D4029-91D6-4ED9-8AB8-AC0DEE3E6918}" presName="Name37" presStyleLbl="parChTrans1D3" presStyleIdx="9" presStyleCnt="10"/>
       <dgm:spPr/>
+      <dgm:t>
+        <a:bodyPr/>
+        <a:lstStyle/>
+        <a:p>
+          <a:endParaRPr lang="es-PE"/>
+        </a:p>
+      </dgm:t>
     </dgm:pt>
     <dgm:pt modelId="{4446A1BE-195F-4649-AF29-AA085694C21B}" type="pres">
       <dgm:prSet presAssocID="{2256AA14-A1B6-428E-B213-3A19B4934297}" presName="hierRoot2" presStyleCnt="0">
@@ -16800,10 +15917,24 @@
         </dgm:presLayoutVars>
       </dgm:prSet>
       <dgm:spPr/>
+      <dgm:t>
+        <a:bodyPr/>
+        <a:lstStyle/>
+        <a:p>
+          <a:endParaRPr lang="es-PE"/>
+        </a:p>
+      </dgm:t>
     </dgm:pt>
     <dgm:pt modelId="{12C98EDA-0024-4C0C-BF44-846F591E0601}" type="pres">
       <dgm:prSet presAssocID="{2256AA14-A1B6-428E-B213-3A19B4934297}" presName="rootConnector" presStyleLbl="node3" presStyleIdx="9" presStyleCnt="10"/>
       <dgm:spPr/>
+      <dgm:t>
+        <a:bodyPr/>
+        <a:lstStyle/>
+        <a:p>
+          <a:endParaRPr lang="es-PE"/>
+        </a:p>
+      </dgm:t>
     </dgm:pt>
     <dgm:pt modelId="{3426EFAA-7317-40A9-8CB7-83B6ED5DEB27}" type="pres">
       <dgm:prSet presAssocID="{2256AA14-A1B6-428E-B213-3A19B4934297}" presName="hierChild4" presStyleCnt="0"/>
@@ -16823,189 +15954,184 @@
     </dgm:pt>
   </dgm:ptLst>
   <dgm:cxnLst>
-    <dgm:cxn modelId="{B2A12C00-BFB5-4D6B-A455-54AAB4DD5171}" type="presOf" srcId="{72AD6819-9C2B-4414-9ACB-7F4F9A29650C}" destId="{E34558D6-C0BD-4F78-BEDF-057C0580A824}" srcOrd="0" destOrd="0" presId="urn:microsoft.com/office/officeart/2005/8/layout/orgChart1"/>
+    <dgm:cxn modelId="{2B364A90-6B0D-4CF1-B169-1CE9A2BFC959}" type="presOf" srcId="{3D5986C3-DD0B-45CB-A584-C5F4F22119E4}" destId="{1617006B-5B58-4C94-B1FF-392B822A88A1}" srcOrd="0" destOrd="0" presId="urn:microsoft.com/office/officeart/2005/8/layout/orgChart1"/>
+    <dgm:cxn modelId="{44D12204-4F28-4BD2-83B8-2FDCAD17AE71}" type="presOf" srcId="{96E052CF-6603-45DC-B757-AD84F6B9B6ED}" destId="{521D7A32-5E1D-4020-9037-D5A5FC88F72C}" srcOrd="1" destOrd="0" presId="urn:microsoft.com/office/officeart/2005/8/layout/orgChart1"/>
+    <dgm:cxn modelId="{76CBC076-01AE-4951-A0CF-502850B77B3D}" type="presOf" srcId="{72AD6819-9C2B-4414-9ACB-7F4F9A29650C}" destId="{04D7340E-9E84-4D60-AD54-D1534E4956F9}" srcOrd="1" destOrd="0" presId="urn:microsoft.com/office/officeart/2005/8/layout/orgChart1"/>
+    <dgm:cxn modelId="{06BE87EB-7D2D-415C-9AC6-4E647E1856BE}" type="presOf" srcId="{6EA9C6DE-752B-4C28-BDF3-9B24A1736D07}" destId="{4DE29B03-8ACC-48D4-B245-AFA7BBC7EA0F}" srcOrd="0" destOrd="0" presId="urn:microsoft.com/office/officeart/2005/8/layout/orgChart1"/>
+    <dgm:cxn modelId="{894C883C-D474-4524-BFE2-8A00A7965DD5}" type="presOf" srcId="{2347BC76-B72E-40D9-9578-19979BC087D0}" destId="{F1B83024-D41D-45C1-95A8-B397AFD89930}" srcOrd="1" destOrd="0" presId="urn:microsoft.com/office/officeart/2005/8/layout/orgChart1"/>
+    <dgm:cxn modelId="{922CBFC5-2AB3-41F4-8384-B715BC932186}" type="presOf" srcId="{142964D1-F2DC-4E6F-AE2A-8F1C8CA8BCD4}" destId="{4AEBC9E7-1E37-41CC-B55F-676B9134DF7E}" srcOrd="0" destOrd="0" presId="urn:microsoft.com/office/officeart/2005/8/layout/orgChart1"/>
+    <dgm:cxn modelId="{D9478E8B-85FE-4B76-9CFB-EFD99C476E24}" type="presOf" srcId="{5ABF383D-6CCC-490E-9159-B779ED6FCF24}" destId="{CF66F99E-6BFE-479E-B355-0ABAE63CCD34}" srcOrd="0" destOrd="0" presId="urn:microsoft.com/office/officeart/2005/8/layout/orgChart1"/>
+    <dgm:cxn modelId="{7E065232-0D33-45AC-A8E1-D240EBD0824F}" type="presOf" srcId="{F558F8C7-55A8-43A2-A488-0898553E2523}" destId="{CFB3CC2C-5651-46C6-8059-A82EEB03A2CE}" srcOrd="0" destOrd="0" presId="urn:microsoft.com/office/officeart/2005/8/layout/orgChart1"/>
+    <dgm:cxn modelId="{CE6C967E-7D36-4769-A44D-3886AA9EC182}" srcId="{CF14959F-925D-40D3-BB9D-51F53D5FBDEB}" destId="{65935C0C-B38E-4E26-98C8-C67A02E67440}" srcOrd="0" destOrd="0" parTransId="{995B3AAE-16C2-4CC6-8380-341D584BA15C}" sibTransId="{FC26A6AB-24B8-42EF-AB34-14853051FC59}"/>
     <dgm:cxn modelId="{01F75401-08B6-441B-8E3C-55FA64B32E59}" srcId="{2347BC76-B72E-40D9-9578-19979BC087D0}" destId="{F558F8C7-55A8-43A2-A488-0898553E2523}" srcOrd="1" destOrd="0" parTransId="{61E324B1-1AD4-4CF8-A2D3-4C0618C065C0}" sibTransId="{5F95EE41-B5B8-472E-87B7-30DFCADA9DA1}"/>
-    <dgm:cxn modelId="{2FE43B03-6B34-4C9E-BDA3-C5E408116D57}" type="presOf" srcId="{CF14959F-925D-40D3-BB9D-51F53D5FBDEB}" destId="{F8E0DC9E-C1CE-4C08-ACD1-7CD1BE91D7C7}" srcOrd="0" destOrd="0" presId="urn:microsoft.com/office/officeart/2005/8/layout/orgChart1"/>
-    <dgm:cxn modelId="{1EB09C08-ADAF-4E53-BFC0-C91F87783DF8}" type="presOf" srcId="{2347BC76-B72E-40D9-9578-19979BC087D0}" destId="{F1B83024-D41D-45C1-95A8-B397AFD89930}" srcOrd="1" destOrd="0" presId="urn:microsoft.com/office/officeart/2005/8/layout/orgChart1"/>
-    <dgm:cxn modelId="{9FBF970A-7E18-4115-A29A-299B974C848A}" type="presOf" srcId="{2256AA14-A1B6-428E-B213-3A19B4934297}" destId="{12C98EDA-0024-4C0C-BF44-846F591E0601}" srcOrd="1" destOrd="0" presId="urn:microsoft.com/office/officeart/2005/8/layout/orgChart1"/>
-    <dgm:cxn modelId="{4F19550F-4637-46FE-AF62-F643F267C9D6}" type="presOf" srcId="{F558F8C7-55A8-43A2-A488-0898553E2523}" destId="{CFB3CC2C-5651-46C6-8059-A82EEB03A2CE}" srcOrd="0" destOrd="0" presId="urn:microsoft.com/office/officeart/2005/8/layout/orgChart1"/>
+    <dgm:cxn modelId="{F63C47F5-E38C-4F47-BB6C-F8B19286F51E}" srcId="{96E052CF-6603-45DC-B757-AD84F6B9B6ED}" destId="{F0788766-B24F-4D8A-A7FA-FBA93209BC0A}" srcOrd="0" destOrd="0" parTransId="{97C8F9E9-0527-4288-8F20-2A032BD71B33}" sibTransId="{12EA4ACD-D0DE-4ADA-9A06-66DCBB2E9A68}"/>
+    <dgm:cxn modelId="{83B183B0-66E0-4525-A087-F008E96230F3}" type="presOf" srcId="{0340C48F-F15E-4372-9235-EF419B2FB5E9}" destId="{A931B441-2AD8-4546-B8C7-63B0FAA09C04}" srcOrd="1" destOrd="0" presId="urn:microsoft.com/office/officeart/2005/8/layout/orgChart1"/>
+    <dgm:cxn modelId="{6ACDD541-DED3-4533-B909-13E8D584B2C9}" type="presOf" srcId="{E76E78F3-8142-4605-8F38-2FC723A167DE}" destId="{784A82E8-0441-459D-9D55-1D56D4CB2559}" srcOrd="0" destOrd="0" presId="urn:microsoft.com/office/officeart/2005/8/layout/orgChart1"/>
+    <dgm:cxn modelId="{AD206A29-0E84-4844-A37E-606E7926AE6B}" srcId="{2347BC76-B72E-40D9-9578-19979BC087D0}" destId="{1EDD542E-660C-471A-8FCA-991B74E69457}" srcOrd="0" destOrd="0" parTransId="{F47D544F-3635-4FC3-8B60-0CF71116C2D3}" sibTransId="{0486F0CB-F30A-456B-8AA3-FB4BDB36C5EC}"/>
+    <dgm:cxn modelId="{2BFF0CB0-3ED3-447C-9BAC-1CD740ED261F}" type="presOf" srcId="{9169F994-4913-494C-886C-C05C7A299C4D}" destId="{A7A2AE8F-592B-4716-A42C-03818F7036AF}" srcOrd="0" destOrd="0" presId="urn:microsoft.com/office/officeart/2005/8/layout/orgChart1"/>
+    <dgm:cxn modelId="{A5723C7F-8F1F-4505-9F55-9B687B26DF1C}" type="presOf" srcId="{F0788766-B24F-4D8A-A7FA-FBA93209BC0A}" destId="{76652593-9961-4B26-AADE-D6D2258B957B}" srcOrd="1" destOrd="0" presId="urn:microsoft.com/office/officeart/2005/8/layout/orgChart1"/>
+    <dgm:cxn modelId="{77140ACB-9DD0-4AE5-B8B6-77822DC4894C}" srcId="{96E052CF-6603-45DC-B757-AD84F6B9B6ED}" destId="{94514C57-D138-41D0-8B6A-42656982CA84}" srcOrd="1" destOrd="0" parTransId="{142964D1-F2DC-4E6F-AE2A-8F1C8CA8BCD4}" sibTransId="{1984BB8E-1F69-47E5-A3DD-B0C5D72796B4}"/>
+    <dgm:cxn modelId="{A6796EBD-BB17-449A-B9E4-66B8AF3714EA}" type="presOf" srcId="{1EDD542E-660C-471A-8FCA-991B74E69457}" destId="{C4CAA52D-07E5-4F25-9822-DE45701E67A5}" srcOrd="0" destOrd="0" presId="urn:microsoft.com/office/officeart/2005/8/layout/orgChart1"/>
+    <dgm:cxn modelId="{6ECF5858-5D54-4F57-81D8-76AE696B0C9A}" type="presOf" srcId="{1EDD542E-660C-471A-8FCA-991B74E69457}" destId="{F17FF076-BF04-4B9D-9B34-0D85105E1FD4}" srcOrd="1" destOrd="0" presId="urn:microsoft.com/office/officeart/2005/8/layout/orgChart1"/>
+    <dgm:cxn modelId="{717070F1-4F80-4CDD-96A4-BBD3789B11EE}" type="presOf" srcId="{F3C0EE00-286F-4774-9B5C-7B0BABEEED91}" destId="{580312BF-CF5C-4A43-9260-984CF92C0E6B}" srcOrd="0" destOrd="0" presId="urn:microsoft.com/office/officeart/2005/8/layout/orgChart1"/>
+    <dgm:cxn modelId="{F39A1DAF-E8D8-45CC-9532-D26C96F7B4B4}" srcId="{2347BC76-B72E-40D9-9578-19979BC087D0}" destId="{6EA9C6DE-752B-4C28-BDF3-9B24A1736D07}" srcOrd="3" destOrd="0" parTransId="{1B6F4EB2-BB9C-4F25-81DE-AA069926A2CF}" sibTransId="{657F1463-20EA-4C9D-B131-4A578AF7BE38}"/>
     <dgm:cxn modelId="{7C243611-0D75-4A86-9D4C-4CAD85087CCF}" srcId="{65935C0C-B38E-4E26-98C8-C67A02E67440}" destId="{5ABF383D-6CCC-490E-9159-B779ED6FCF24}" srcOrd="2" destOrd="0" parTransId="{DE3A4D56-B66A-4440-8025-67221DF3F505}" sibTransId="{30BA7E32-89DC-4934-ADA7-32720A959056}"/>
+    <dgm:cxn modelId="{86E54D90-9E10-417C-9B66-48BBBE73DA40}" srcId="{5ABF383D-6CCC-490E-9159-B779ED6FCF24}" destId="{2C4AD37A-1923-4FA6-BCAE-E11BA98F6D9C}" srcOrd="0" destOrd="0" parTransId="{9169F994-4913-494C-886C-C05C7A299C4D}" sibTransId="{4960C420-3FD9-4B18-A5EA-0A77FE37033A}"/>
+    <dgm:cxn modelId="{EEC0E31D-A84A-4A09-95C0-26FFFBBE0FF3}" srcId="{2347BC76-B72E-40D9-9578-19979BC087D0}" destId="{3D5986C3-DD0B-45CB-A584-C5F4F22119E4}" srcOrd="2" destOrd="0" parTransId="{F9AA8F0C-A093-4145-B19C-C834BEF2098C}" sibTransId="{ED8A45B4-21B0-466D-9E8D-019DCF24CE96}"/>
+    <dgm:cxn modelId="{3071C2CE-9D18-4F38-AA61-07F6CE160896}" type="presOf" srcId="{F47D544F-3635-4FC3-8B60-0CF71116C2D3}" destId="{236DE5FF-43A8-4B6D-B2E2-E0DB2629B335}" srcOrd="0" destOrd="0" presId="urn:microsoft.com/office/officeart/2005/8/layout/orgChart1"/>
+    <dgm:cxn modelId="{FEBDDF7C-EF89-460A-A8B0-9F95C9AE2A47}" type="presOf" srcId="{2F9B11E9-CCD0-451D-82F5-2A6D7E7D2554}" destId="{C2E1C996-652D-415A-99DD-C5ADE8F3553C}" srcOrd="1" destOrd="0" presId="urn:microsoft.com/office/officeart/2005/8/layout/orgChart1"/>
+    <dgm:cxn modelId="{69F8A569-0EA8-4F7E-9DE1-A8D36726029A}" type="presOf" srcId="{B78B76CB-D8C3-4CEE-B504-ECCFAD87C1A7}" destId="{C3343235-71B1-4C0A-93F3-5314204D78C7}" srcOrd="1" destOrd="0" presId="urn:microsoft.com/office/officeart/2005/8/layout/orgChart1"/>
+    <dgm:cxn modelId="{C3B2A02D-81C0-489C-A843-E68F068A0C12}" type="presOf" srcId="{2C4AD37A-1923-4FA6-BCAE-E11BA98F6D9C}" destId="{087B6F96-9423-4F91-B1A8-451D7ADDB0DE}" srcOrd="0" destOrd="0" presId="urn:microsoft.com/office/officeart/2005/8/layout/orgChart1"/>
+    <dgm:cxn modelId="{6FE5BA8C-DC05-4587-88B5-EFECDB1FBE95}" type="presOf" srcId="{2256AA14-A1B6-428E-B213-3A19B4934297}" destId="{12C98EDA-0024-4C0C-BF44-846F591E0601}" srcOrd="1" destOrd="0" presId="urn:microsoft.com/office/officeart/2005/8/layout/orgChart1"/>
+    <dgm:cxn modelId="{96E505CC-24AF-4F86-A7F7-EDF25B60CB2E}" type="presOf" srcId="{72AD6819-9C2B-4414-9ACB-7F4F9A29650C}" destId="{E34558D6-C0BD-4F78-BEDF-057C0580A824}" srcOrd="0" destOrd="0" presId="urn:microsoft.com/office/officeart/2005/8/layout/orgChart1"/>
+    <dgm:cxn modelId="{B580C82C-E906-460D-B0A8-B1CA028DB247}" type="presOf" srcId="{65935C0C-B38E-4E26-98C8-C67A02E67440}" destId="{4872B859-60D3-415B-B04F-5C58BB7D3998}" srcOrd="0" destOrd="0" presId="urn:microsoft.com/office/officeart/2005/8/layout/orgChart1"/>
+    <dgm:cxn modelId="{FC337506-FA8A-480A-B3CE-9E5DFCCC0A9C}" type="presOf" srcId="{146D49F2-4AF4-4877-98FD-F547C8C303FF}" destId="{59659163-FB17-49FE-8520-BD9D317B5186}" srcOrd="0" destOrd="0" presId="urn:microsoft.com/office/officeart/2005/8/layout/orgChart1"/>
+    <dgm:cxn modelId="{8902EF6B-D592-48E6-A81C-03F41A3EB916}" type="presOf" srcId="{5108F5A6-072A-41F8-9DE6-F2BDC5EDC6C6}" destId="{4BFB4F99-A5F2-4F43-BAE0-56A9444C811E}" srcOrd="0" destOrd="0" presId="urn:microsoft.com/office/officeart/2005/8/layout/orgChart1"/>
     <dgm:cxn modelId="{B493A111-1175-403A-AC77-79481928A95E}" srcId="{0340C48F-F15E-4372-9235-EF419B2FB5E9}" destId="{72AD6819-9C2B-4414-9ACB-7F4F9A29650C}" srcOrd="0" destOrd="0" parTransId="{5108F5A6-072A-41F8-9DE6-F2BDC5EDC6C6}" sibTransId="{39F65F72-847C-42B2-AD49-EEA541BC5B3B}"/>
-    <dgm:cxn modelId="{EEC0E31D-A84A-4A09-95C0-26FFFBBE0FF3}" srcId="{2347BC76-B72E-40D9-9578-19979BC087D0}" destId="{3D5986C3-DD0B-45CB-A584-C5F4F22119E4}" srcOrd="2" destOrd="0" parTransId="{F9AA8F0C-A093-4145-B19C-C834BEF2098C}" sibTransId="{ED8A45B4-21B0-466D-9E8D-019DCF24CE96}"/>
-    <dgm:cxn modelId="{7520E11F-5BDA-4E1F-9B7E-D9C049FEB0CB}" type="presOf" srcId="{F9AA8F0C-A093-4145-B19C-C834BEF2098C}" destId="{BACFAB71-7C55-4A14-A867-BC3A70F3958C}" srcOrd="0" destOrd="0" presId="urn:microsoft.com/office/officeart/2005/8/layout/orgChart1"/>
+    <dgm:cxn modelId="{20A8FC05-E1F8-4DAD-A503-BBFC02E3E771}" type="presOf" srcId="{A65D4029-91D6-4ED9-8AB8-AC0DEE3E6918}" destId="{AC3B73DA-B898-4E89-BA87-51C122FBECC2}" srcOrd="0" destOrd="0" presId="urn:microsoft.com/office/officeart/2005/8/layout/orgChart1"/>
+    <dgm:cxn modelId="{47F8E8B8-D386-4F30-AD4E-DE8BD9A78608}" type="presOf" srcId="{09627277-E618-4EE0-8416-CEDE1EA31F33}" destId="{75D77E76-F242-41FF-A306-D039F334926F}" srcOrd="0" destOrd="0" presId="urn:microsoft.com/office/officeart/2005/8/layout/orgChart1"/>
+    <dgm:cxn modelId="{0B330C29-E23D-4617-A8E4-6709155898FD}" type="presOf" srcId="{0340C48F-F15E-4372-9235-EF419B2FB5E9}" destId="{22F61738-62AA-414C-AE86-F3E6818B8FF7}" srcOrd="0" destOrd="0" presId="urn:microsoft.com/office/officeart/2005/8/layout/orgChart1"/>
+    <dgm:cxn modelId="{0B8C616E-4F9C-4C10-856D-D157D7404673}" type="presOf" srcId="{F0788766-B24F-4D8A-A7FA-FBA93209BC0A}" destId="{14739727-DE58-424D-9CD5-5822C4DE2F89}" srcOrd="0" destOrd="0" presId="urn:microsoft.com/office/officeart/2005/8/layout/orgChart1"/>
+    <dgm:cxn modelId="{434A9863-314F-464D-8F8C-5D31B1877080}" type="presOf" srcId="{2347BC76-B72E-40D9-9578-19979BC087D0}" destId="{B2C0902C-9E68-4274-A9F1-925C45559665}" srcOrd="0" destOrd="0" presId="urn:microsoft.com/office/officeart/2005/8/layout/orgChart1"/>
+    <dgm:cxn modelId="{67C30763-4E75-4963-BE36-C05CE76748A5}" srcId="{5ABF383D-6CCC-490E-9159-B779ED6FCF24}" destId="{2256AA14-A1B6-428E-B213-3A19B4934297}" srcOrd="1" destOrd="0" parTransId="{A65D4029-91D6-4ED9-8AB8-AC0DEE3E6918}" sibTransId="{DF9905D1-0E4F-4154-98D0-211DA6E83C08}"/>
+    <dgm:cxn modelId="{707953DB-EB9A-40AA-9235-5BAEA96738C7}" srcId="{2347BC76-B72E-40D9-9578-19979BC087D0}" destId="{2F9B11E9-CCD0-451D-82F5-2A6D7E7D2554}" srcOrd="4" destOrd="0" parTransId="{E76E78F3-8142-4605-8F38-2FC723A167DE}" sibTransId="{710368CB-B9CB-4F55-BE6F-2FB5CCB7C2AB}"/>
+    <dgm:cxn modelId="{F476154F-9E03-43C9-B05A-BF4853FD339F}" type="presOf" srcId="{DE3A4D56-B66A-4440-8025-67221DF3F505}" destId="{099FA73B-69D4-4764-8EE5-E465A6384DDE}" srcOrd="0" destOrd="0" presId="urn:microsoft.com/office/officeart/2005/8/layout/orgChart1"/>
+    <dgm:cxn modelId="{CD6AC5ED-9ED5-46EC-81A5-BCD1E3333C17}" srcId="{0340C48F-F15E-4372-9235-EF419B2FB5E9}" destId="{96E052CF-6603-45DC-B757-AD84F6B9B6ED}" srcOrd="1" destOrd="0" parTransId="{146D49F2-4AF4-4877-98FD-F547C8C303FF}" sibTransId="{73B56196-6D17-43B3-AF75-EC5E74ADE8C7}"/>
+    <dgm:cxn modelId="{9B0A1D43-DD19-4F5F-A003-0E7DC6893501}" type="presOf" srcId="{5ABF383D-6CCC-490E-9159-B779ED6FCF24}" destId="{C5217140-04EE-4100-9ABD-BA55FCABB6FA}" srcOrd="1" destOrd="0" presId="urn:microsoft.com/office/officeart/2005/8/layout/orgChart1"/>
+    <dgm:cxn modelId="{E344D465-4780-4BE2-9F25-FB98194E86CF}" type="presOf" srcId="{2256AA14-A1B6-428E-B213-3A19B4934297}" destId="{EFE6D7F2-B49C-462D-8CAA-2CC034CADD1A}" srcOrd="0" destOrd="0" presId="urn:microsoft.com/office/officeart/2005/8/layout/orgChart1"/>
+    <dgm:cxn modelId="{219D070C-971C-41A7-A1A7-CCFB53E840D3}" type="presOf" srcId="{94514C57-D138-41D0-8B6A-42656982CA84}" destId="{4DF9B56C-72A9-490D-B928-74DCCE753522}" srcOrd="0" destOrd="0" presId="urn:microsoft.com/office/officeart/2005/8/layout/orgChart1"/>
+    <dgm:cxn modelId="{E956823F-E4CD-4235-A4E6-65F33516AC34}" type="presOf" srcId="{94514C57-D138-41D0-8B6A-42656982CA84}" destId="{11C1B2B7-9A8F-4DC2-83AD-978F38312C6B}" srcOrd="1" destOrd="0" presId="urn:microsoft.com/office/officeart/2005/8/layout/orgChart1"/>
+    <dgm:cxn modelId="{93B1D476-23C8-4D4D-8761-0051CDB145D2}" srcId="{2347BC76-B72E-40D9-9578-19979BC087D0}" destId="{B78B76CB-D8C3-4CEE-B504-ECCFAD87C1A7}" srcOrd="5" destOrd="0" parTransId="{09627277-E618-4EE0-8416-CEDE1EA31F33}" sibTransId="{E5A17670-9BFD-45D5-B471-E56339EEDCA9}"/>
+    <dgm:cxn modelId="{39127F20-2C1B-4C10-8AA4-A755D6886D4E}" type="presOf" srcId="{2C4AD37A-1923-4FA6-BCAE-E11BA98F6D9C}" destId="{A51850A6-D731-487D-9B34-55C64F1B3A7F}" srcOrd="1" destOrd="0" presId="urn:microsoft.com/office/officeart/2005/8/layout/orgChart1"/>
+    <dgm:cxn modelId="{CB28E687-5753-488A-8E2D-C42865756EB6}" type="presOf" srcId="{FD7E4D0A-D3BA-41FF-BC5E-2C89C3D8DD18}" destId="{1DCAB5CD-F235-40A2-B7DA-FDA14A31EBAE}" srcOrd="0" destOrd="0" presId="urn:microsoft.com/office/officeart/2005/8/layout/orgChart1"/>
+    <dgm:cxn modelId="{944FB2E9-D65E-4E2F-9CAC-B6EAFE6D0B66}" type="presOf" srcId="{3D5986C3-DD0B-45CB-A584-C5F4F22119E4}" destId="{AD4B993F-0C17-4A52-A1A1-07FF35B34C5B}" srcOrd="1" destOrd="0" presId="urn:microsoft.com/office/officeart/2005/8/layout/orgChart1"/>
+    <dgm:cxn modelId="{9ED34460-662A-4688-9D5B-2E4D8900353E}" type="presOf" srcId="{CF14959F-925D-40D3-BB9D-51F53D5FBDEB}" destId="{F8E0DC9E-C1CE-4C08-ACD1-7CD1BE91D7C7}" srcOrd="0" destOrd="0" presId="urn:microsoft.com/office/officeart/2005/8/layout/orgChart1"/>
+    <dgm:cxn modelId="{D3616F93-11D2-40A5-BC77-A66F1F1B5680}" type="presOf" srcId="{B78B76CB-D8C3-4CEE-B504-ECCFAD87C1A7}" destId="{DF4973C0-BDFE-45A7-A4CA-D9F5E1FA2FBD}" srcOrd="0" destOrd="0" presId="urn:microsoft.com/office/officeart/2005/8/layout/orgChart1"/>
+    <dgm:cxn modelId="{6A8FE731-7BEF-4CBB-B658-9C697B6B1F54}" type="presOf" srcId="{61E324B1-1AD4-4CF8-A2D3-4C0618C065C0}" destId="{600A818F-CBCB-43F5-9ADE-1B8E3CC74BE7}" srcOrd="0" destOrd="0" presId="urn:microsoft.com/office/officeart/2005/8/layout/orgChart1"/>
+    <dgm:cxn modelId="{BCD1E2E7-F666-4A97-90B3-2B6D28343428}" type="presOf" srcId="{65935C0C-B38E-4E26-98C8-C67A02E67440}" destId="{01ECC878-70D9-4D5C-AE19-DB0486AB2A73}" srcOrd="1" destOrd="0" presId="urn:microsoft.com/office/officeart/2005/8/layout/orgChart1"/>
+    <dgm:cxn modelId="{E0BD4538-3455-4E01-8B97-5E5978B9B88D}" type="presOf" srcId="{97C8F9E9-0527-4288-8F20-2A032BD71B33}" destId="{8902FEE1-26F9-454A-9ECA-38D04B56B0A0}" srcOrd="0" destOrd="0" presId="urn:microsoft.com/office/officeart/2005/8/layout/orgChart1"/>
+    <dgm:cxn modelId="{1E5B308E-B641-41B5-9011-CF067EC1DC49}" type="presOf" srcId="{F558F8C7-55A8-43A2-A488-0898553E2523}" destId="{78461663-7B59-42B4-89DC-E6B7698C175B}" srcOrd="1" destOrd="0" presId="urn:microsoft.com/office/officeart/2005/8/layout/orgChart1"/>
+    <dgm:cxn modelId="{B49AA3B4-0E94-4F25-A086-866103675CA9}" type="presOf" srcId="{96E052CF-6603-45DC-B757-AD84F6B9B6ED}" destId="{B6FB7B0F-7714-4E80-BDB1-878FA87A39CB}" srcOrd="0" destOrd="0" presId="urn:microsoft.com/office/officeart/2005/8/layout/orgChart1"/>
+    <dgm:cxn modelId="{38649719-58E9-4518-A2E4-EFB2F9F8720E}" type="presOf" srcId="{1B6F4EB2-BB9C-4F25-81DE-AA069926A2CF}" destId="{E2A9E85C-15D5-42AD-807E-C3D7324B578D}" srcOrd="0" destOrd="0" presId="urn:microsoft.com/office/officeart/2005/8/layout/orgChart1"/>
+    <dgm:cxn modelId="{4B3260DC-B3D0-4A84-955D-C9CF44F75F8E}" type="presOf" srcId="{6EA9C6DE-752B-4C28-BDF3-9B24A1736D07}" destId="{12A60F9E-BA0C-4EAB-9EE2-775E49BB244C}" srcOrd="1" destOrd="0" presId="urn:microsoft.com/office/officeart/2005/8/layout/orgChart1"/>
+    <dgm:cxn modelId="{6AE72E8D-6ADB-4435-AFD3-B59BA3FC3AEC}" type="presOf" srcId="{F9AA8F0C-A093-4145-B19C-C834BEF2098C}" destId="{BACFAB71-7C55-4A14-A867-BC3A70F3958C}" srcOrd="0" destOrd="0" presId="urn:microsoft.com/office/officeart/2005/8/layout/orgChart1"/>
     <dgm:cxn modelId="{25DA5522-2617-43CE-AF78-254C1B89FD4A}" srcId="{65935C0C-B38E-4E26-98C8-C67A02E67440}" destId="{0340C48F-F15E-4372-9235-EF419B2FB5E9}" srcOrd="1" destOrd="0" parTransId="{FD7E4D0A-D3BA-41FF-BC5E-2C89C3D8DD18}" sibTransId="{95DB113A-6C82-4B40-AD45-9BF4C29CB90A}"/>
-    <dgm:cxn modelId="{CDCE8E23-41D0-4A36-AE98-A2B8DE1D9A9F}" type="presOf" srcId="{61E324B1-1AD4-4CF8-A2D3-4C0618C065C0}" destId="{600A818F-CBCB-43F5-9ADE-1B8E3CC74BE7}" srcOrd="0" destOrd="0" presId="urn:microsoft.com/office/officeart/2005/8/layout/orgChart1"/>
-    <dgm:cxn modelId="{D96D9F25-EED0-4894-A5B0-F4EDBE0DFFFF}" type="presOf" srcId="{2256AA14-A1B6-428E-B213-3A19B4934297}" destId="{EFE6D7F2-B49C-462D-8CAA-2CC034CADD1A}" srcOrd="0" destOrd="0" presId="urn:microsoft.com/office/officeart/2005/8/layout/orgChart1"/>
-    <dgm:cxn modelId="{75D91E26-5637-4149-A841-C90550B23DA9}" type="presOf" srcId="{F3C0EE00-286F-4774-9B5C-7B0BABEEED91}" destId="{580312BF-CF5C-4A43-9260-984CF92C0E6B}" srcOrd="0" destOrd="0" presId="urn:microsoft.com/office/officeart/2005/8/layout/orgChart1"/>
-    <dgm:cxn modelId="{F0C25526-528D-4919-ACED-1B45DF66924A}" type="presOf" srcId="{2F9B11E9-CCD0-451D-82F5-2A6D7E7D2554}" destId="{BA7239CF-D2FC-4601-B6F0-6BF06995B26B}" srcOrd="0" destOrd="0" presId="urn:microsoft.com/office/officeart/2005/8/layout/orgChart1"/>
-    <dgm:cxn modelId="{902DCE28-C0EF-459A-B68E-2E39921E6EBA}" type="presOf" srcId="{2C4AD37A-1923-4FA6-BCAE-E11BA98F6D9C}" destId="{087B6F96-9423-4F91-B1A8-451D7ADDB0DE}" srcOrd="0" destOrd="0" presId="urn:microsoft.com/office/officeart/2005/8/layout/orgChart1"/>
-    <dgm:cxn modelId="{AD206A29-0E84-4844-A37E-606E7926AE6B}" srcId="{2347BC76-B72E-40D9-9578-19979BC087D0}" destId="{1EDD542E-660C-471A-8FCA-991B74E69457}" srcOrd="0" destOrd="0" parTransId="{F47D544F-3635-4FC3-8B60-0CF71116C2D3}" sibTransId="{0486F0CB-F30A-456B-8AA3-FB4BDB36C5EC}"/>
-    <dgm:cxn modelId="{AFF7FA2C-CD80-4C6E-AE84-ED08C76B4BEC}" type="presOf" srcId="{1B6F4EB2-BB9C-4F25-81DE-AA069926A2CF}" destId="{E2A9E85C-15D5-42AD-807E-C3D7324B578D}" srcOrd="0" destOrd="0" presId="urn:microsoft.com/office/officeart/2005/8/layout/orgChart1"/>
-    <dgm:cxn modelId="{12B46030-25BA-4360-9411-663E63BBF5C9}" type="presOf" srcId="{E76E78F3-8142-4605-8F38-2FC723A167DE}" destId="{784A82E8-0441-459D-9D55-1D56D4CB2559}" srcOrd="0" destOrd="0" presId="urn:microsoft.com/office/officeart/2005/8/layout/orgChart1"/>
-    <dgm:cxn modelId="{B9362233-CDEA-4C58-B9A1-5D63B6D15E5B}" type="presOf" srcId="{96E052CF-6603-45DC-B757-AD84F6B9B6ED}" destId="{521D7A32-5E1D-4020-9037-D5A5FC88F72C}" srcOrd="1" destOrd="0" presId="urn:microsoft.com/office/officeart/2005/8/layout/orgChart1"/>
-    <dgm:cxn modelId="{A5CCE93B-F8DF-4261-84ED-B2925F3E1AC7}" type="presOf" srcId="{146D49F2-4AF4-4877-98FD-F547C8C303FF}" destId="{59659163-FB17-49FE-8520-BD9D317B5186}" srcOrd="0" destOrd="0" presId="urn:microsoft.com/office/officeart/2005/8/layout/orgChart1"/>
-    <dgm:cxn modelId="{C6102B3E-4C3F-497A-9434-A2F03C621895}" type="presOf" srcId="{FD7E4D0A-D3BA-41FF-BC5E-2C89C3D8DD18}" destId="{1DCAB5CD-F235-40A2-B7DA-FDA14A31EBAE}" srcOrd="0" destOrd="0" presId="urn:microsoft.com/office/officeart/2005/8/layout/orgChart1"/>
-    <dgm:cxn modelId="{6FF2A340-FB37-471D-ADE8-0E15CDC769DC}" type="presOf" srcId="{DE3A4D56-B66A-4440-8025-67221DF3F505}" destId="{099FA73B-69D4-4764-8EE5-E465A6384DDE}" srcOrd="0" destOrd="0" presId="urn:microsoft.com/office/officeart/2005/8/layout/orgChart1"/>
-    <dgm:cxn modelId="{16C4445D-290D-4942-9FFC-74AEE8479F01}" type="presOf" srcId="{2C4AD37A-1923-4FA6-BCAE-E11BA98F6D9C}" destId="{A51850A6-D731-487D-9B34-55C64F1B3A7F}" srcOrd="1" destOrd="0" presId="urn:microsoft.com/office/officeart/2005/8/layout/orgChart1"/>
-    <dgm:cxn modelId="{67C30763-4E75-4963-BE36-C05CE76748A5}" srcId="{5ABF383D-6CCC-490E-9159-B779ED6FCF24}" destId="{2256AA14-A1B6-428E-B213-3A19B4934297}" srcOrd="1" destOrd="0" parTransId="{A65D4029-91D6-4ED9-8AB8-AC0DEE3E6918}" sibTransId="{DF9905D1-0E4F-4154-98D0-211DA6E83C08}"/>
-    <dgm:cxn modelId="{06D0F04B-DFC9-4A8D-983D-3D44865ED1F8}" type="presOf" srcId="{F47D544F-3635-4FC3-8B60-0CF71116C2D3}" destId="{236DE5FF-43A8-4B6D-B2E2-E0DB2629B335}" srcOrd="0" destOrd="0" presId="urn:microsoft.com/office/officeart/2005/8/layout/orgChart1"/>
-    <dgm:cxn modelId="{2D65C36F-CFEA-472B-849D-32544B345AE6}" type="presOf" srcId="{6EA9C6DE-752B-4C28-BDF3-9B24A1736D07}" destId="{4DE29B03-8ACC-48D4-B245-AFA7BBC7EA0F}" srcOrd="0" destOrd="0" presId="urn:microsoft.com/office/officeart/2005/8/layout/orgChart1"/>
-    <dgm:cxn modelId="{5128B950-78AC-4EB8-93E1-AECE8ECEF0A4}" type="presOf" srcId="{09627277-E618-4EE0-8416-CEDE1EA31F33}" destId="{75D77E76-F242-41FF-A306-D039F334926F}" srcOrd="0" destOrd="0" presId="urn:microsoft.com/office/officeart/2005/8/layout/orgChart1"/>
-    <dgm:cxn modelId="{BABFD971-A6C4-4852-8CB6-4016B113A600}" type="presOf" srcId="{94514C57-D138-41D0-8B6A-42656982CA84}" destId="{4DF9B56C-72A9-490D-B928-74DCCE753522}" srcOrd="0" destOrd="0" presId="urn:microsoft.com/office/officeart/2005/8/layout/orgChart1"/>
-    <dgm:cxn modelId="{500AFF52-E67F-4206-A1FE-C6402AB68D51}" type="presOf" srcId="{6EA9C6DE-752B-4C28-BDF3-9B24A1736D07}" destId="{12A60F9E-BA0C-4EAB-9EE2-775E49BB244C}" srcOrd="1" destOrd="0" presId="urn:microsoft.com/office/officeart/2005/8/layout/orgChart1"/>
-    <dgm:cxn modelId="{A30FE874-3516-4B40-95A7-DABC50DFCDEA}" type="presOf" srcId="{72AD6819-9C2B-4414-9ACB-7F4F9A29650C}" destId="{04D7340E-9E84-4D60-AD54-D1534E4956F9}" srcOrd="1" destOrd="0" presId="urn:microsoft.com/office/officeart/2005/8/layout/orgChart1"/>
-    <dgm:cxn modelId="{93B1D476-23C8-4D4D-8761-0051CDB145D2}" srcId="{2347BC76-B72E-40D9-9578-19979BC087D0}" destId="{B78B76CB-D8C3-4CEE-B504-ECCFAD87C1A7}" srcOrd="5" destOrd="0" parTransId="{09627277-E618-4EE0-8416-CEDE1EA31F33}" sibTransId="{E5A17670-9BFD-45D5-B471-E56339EEDCA9}"/>
-    <dgm:cxn modelId="{4E0B8F59-C311-49FF-B613-5FAE3C8CC226}" type="presOf" srcId="{0340C48F-F15E-4372-9235-EF419B2FB5E9}" destId="{22F61738-62AA-414C-AE86-F3E6818B8FF7}" srcOrd="0" destOrd="0" presId="urn:microsoft.com/office/officeart/2005/8/layout/orgChart1"/>
-    <dgm:cxn modelId="{CE6C967E-7D36-4769-A44D-3886AA9EC182}" srcId="{CF14959F-925D-40D3-BB9D-51F53D5FBDEB}" destId="{65935C0C-B38E-4E26-98C8-C67A02E67440}" srcOrd="0" destOrd="0" parTransId="{995B3AAE-16C2-4CC6-8380-341D584BA15C}" sibTransId="{FC26A6AB-24B8-42EF-AB34-14853051FC59}"/>
+    <dgm:cxn modelId="{0E6D2F34-DAC3-480E-8075-A18682CEE1F7}" type="presOf" srcId="{2F9B11E9-CCD0-451D-82F5-2A6D7E7D2554}" destId="{BA7239CF-D2FC-4601-B6F0-6BF06995B26B}" srcOrd="0" destOrd="0" presId="urn:microsoft.com/office/officeart/2005/8/layout/orgChart1"/>
     <dgm:cxn modelId="{CF73DD83-F1BD-4765-B601-EE899A816F15}" srcId="{65935C0C-B38E-4E26-98C8-C67A02E67440}" destId="{2347BC76-B72E-40D9-9578-19979BC087D0}" srcOrd="0" destOrd="0" parTransId="{F3C0EE00-286F-4774-9B5C-7B0BABEEED91}" sibTransId="{F4E1F996-4FE0-4FAA-BD6D-5802AF4C0768}"/>
-    <dgm:cxn modelId="{30173984-2F6A-42E3-AAB6-9FAD35391202}" type="presOf" srcId="{5108F5A6-072A-41F8-9DE6-F2BDC5EDC6C6}" destId="{4BFB4F99-A5F2-4F43-BAE0-56A9444C811E}" srcOrd="0" destOrd="0" presId="urn:microsoft.com/office/officeart/2005/8/layout/orgChart1"/>
-    <dgm:cxn modelId="{E21B1390-6885-49D7-B73F-E16E279852E5}" type="presOf" srcId="{2347BC76-B72E-40D9-9578-19979BC087D0}" destId="{B2C0902C-9E68-4274-A9F1-925C45559665}" srcOrd="0" destOrd="0" presId="urn:microsoft.com/office/officeart/2005/8/layout/orgChart1"/>
-    <dgm:cxn modelId="{86E54D90-9E10-417C-9B66-48BBBE73DA40}" srcId="{5ABF383D-6CCC-490E-9159-B779ED6FCF24}" destId="{2C4AD37A-1923-4FA6-BCAE-E11BA98F6D9C}" srcOrd="0" destOrd="0" parTransId="{9169F994-4913-494C-886C-C05C7A299C4D}" sibTransId="{4960C420-3FD9-4B18-A5EA-0A77FE37033A}"/>
-    <dgm:cxn modelId="{38393A9E-529B-4DCE-A284-29F1930905FC}" type="presOf" srcId="{F0788766-B24F-4D8A-A7FA-FBA93209BC0A}" destId="{76652593-9961-4B26-AADE-D6D2258B957B}" srcOrd="1" destOrd="0" presId="urn:microsoft.com/office/officeart/2005/8/layout/orgChart1"/>
-    <dgm:cxn modelId="{5CF762A3-88B9-4A75-A677-180992111612}" type="presOf" srcId="{65935C0C-B38E-4E26-98C8-C67A02E67440}" destId="{4872B859-60D3-415B-B04F-5C58BB7D3998}" srcOrd="0" destOrd="0" presId="urn:microsoft.com/office/officeart/2005/8/layout/orgChart1"/>
-    <dgm:cxn modelId="{304D7DAA-FF61-447D-803A-82462F99130B}" type="presOf" srcId="{3D5986C3-DD0B-45CB-A584-C5F4F22119E4}" destId="{1617006B-5B58-4C94-B1FF-392B822A88A1}" srcOrd="0" destOrd="0" presId="urn:microsoft.com/office/officeart/2005/8/layout/orgChart1"/>
-    <dgm:cxn modelId="{D75DEBAC-FBEE-47A8-97AB-BB917644B53A}" type="presOf" srcId="{B78B76CB-D8C3-4CEE-B504-ECCFAD87C1A7}" destId="{C3343235-71B1-4C0A-93F3-5314204D78C7}" srcOrd="1" destOrd="0" presId="urn:microsoft.com/office/officeart/2005/8/layout/orgChart1"/>
-    <dgm:cxn modelId="{F39A1DAF-E8D8-45CC-9532-D26C96F7B4B4}" srcId="{2347BC76-B72E-40D9-9578-19979BC087D0}" destId="{6EA9C6DE-752B-4C28-BDF3-9B24A1736D07}" srcOrd="3" destOrd="0" parTransId="{1B6F4EB2-BB9C-4F25-81DE-AA069926A2CF}" sibTransId="{657F1463-20EA-4C9D-B131-4A578AF7BE38}"/>
-    <dgm:cxn modelId="{25C705B2-9748-445E-9262-48759FE9B371}" type="presOf" srcId="{A65D4029-91D6-4ED9-8AB8-AC0DEE3E6918}" destId="{AC3B73DA-B898-4E89-BA87-51C122FBECC2}" srcOrd="0" destOrd="0" presId="urn:microsoft.com/office/officeart/2005/8/layout/orgChart1"/>
-    <dgm:cxn modelId="{951CDEBB-FC26-4BE9-B7EE-785550F06EEE}" type="presOf" srcId="{142964D1-F2DC-4E6F-AE2A-8F1C8CA8BCD4}" destId="{4AEBC9E7-1E37-41CC-B55F-676B9134DF7E}" srcOrd="0" destOrd="0" presId="urn:microsoft.com/office/officeart/2005/8/layout/orgChart1"/>
-    <dgm:cxn modelId="{08A4D9C1-8904-4689-9B2E-BCDA7384F5D2}" type="presOf" srcId="{F558F8C7-55A8-43A2-A488-0898553E2523}" destId="{78461663-7B59-42B4-89DC-E6B7698C175B}" srcOrd="1" destOrd="0" presId="urn:microsoft.com/office/officeart/2005/8/layout/orgChart1"/>
-    <dgm:cxn modelId="{4CBCE7C7-2F4E-40EF-9304-CE35695E597E}" type="presOf" srcId="{9169F994-4913-494C-886C-C05C7A299C4D}" destId="{A7A2AE8F-592B-4716-A42C-03818F7036AF}" srcOrd="0" destOrd="0" presId="urn:microsoft.com/office/officeart/2005/8/layout/orgChart1"/>
-    <dgm:cxn modelId="{FCEAE0C8-270A-4073-A994-83981C5B4DE1}" type="presOf" srcId="{65935C0C-B38E-4E26-98C8-C67A02E67440}" destId="{01ECC878-70D9-4D5C-AE19-DB0486AB2A73}" srcOrd="1" destOrd="0" presId="urn:microsoft.com/office/officeart/2005/8/layout/orgChart1"/>
-    <dgm:cxn modelId="{77140ACB-9DD0-4AE5-B8B6-77822DC4894C}" srcId="{96E052CF-6603-45DC-B757-AD84F6B9B6ED}" destId="{94514C57-D138-41D0-8B6A-42656982CA84}" srcOrd="1" destOrd="0" parTransId="{142964D1-F2DC-4E6F-AE2A-8F1C8CA8BCD4}" sibTransId="{1984BB8E-1F69-47E5-A3DD-B0C5D72796B4}"/>
-    <dgm:cxn modelId="{304FBCCE-D574-45E3-832E-054A48A74CBA}" type="presOf" srcId="{5ABF383D-6CCC-490E-9159-B779ED6FCF24}" destId="{C5217140-04EE-4100-9ABD-BA55FCABB6FA}" srcOrd="1" destOrd="0" presId="urn:microsoft.com/office/officeart/2005/8/layout/orgChart1"/>
-    <dgm:cxn modelId="{8F80F1CF-034A-415F-95ED-AB210E088198}" type="presOf" srcId="{97C8F9E9-0527-4288-8F20-2A032BD71B33}" destId="{8902FEE1-26F9-454A-9ECA-38D04B56B0A0}" srcOrd="0" destOrd="0" presId="urn:microsoft.com/office/officeart/2005/8/layout/orgChart1"/>
-    <dgm:cxn modelId="{462E42D4-17D4-4742-9B3D-F96DD6C0B2D8}" type="presOf" srcId="{1EDD542E-660C-471A-8FCA-991B74E69457}" destId="{C4CAA52D-07E5-4F25-9822-DE45701E67A5}" srcOrd="0" destOrd="0" presId="urn:microsoft.com/office/officeart/2005/8/layout/orgChart1"/>
-    <dgm:cxn modelId="{A10000D5-A299-4DB7-8B49-D0B8436FC468}" type="presOf" srcId="{F0788766-B24F-4D8A-A7FA-FBA93209BC0A}" destId="{14739727-DE58-424D-9CD5-5822C4DE2F89}" srcOrd="0" destOrd="0" presId="urn:microsoft.com/office/officeart/2005/8/layout/orgChart1"/>
-    <dgm:cxn modelId="{A6EFC2D5-F0E7-4267-B2A0-E133C6652D55}" type="presOf" srcId="{5ABF383D-6CCC-490E-9159-B779ED6FCF24}" destId="{CF66F99E-6BFE-479E-B355-0ABAE63CCD34}" srcOrd="0" destOrd="0" presId="urn:microsoft.com/office/officeart/2005/8/layout/orgChart1"/>
-    <dgm:cxn modelId="{707953DB-EB9A-40AA-9235-5BAEA96738C7}" srcId="{2347BC76-B72E-40D9-9578-19979BC087D0}" destId="{2F9B11E9-CCD0-451D-82F5-2A6D7E7D2554}" srcOrd="4" destOrd="0" parTransId="{E76E78F3-8142-4605-8F38-2FC723A167DE}" sibTransId="{710368CB-B9CB-4F55-BE6F-2FB5CCB7C2AB}"/>
-    <dgm:cxn modelId="{8BEBA5DC-0449-4A16-B13C-B9D482BA0A05}" type="presOf" srcId="{96E052CF-6603-45DC-B757-AD84F6B9B6ED}" destId="{B6FB7B0F-7714-4E80-BDB1-878FA87A39CB}" srcOrd="0" destOrd="0" presId="urn:microsoft.com/office/officeart/2005/8/layout/orgChart1"/>
-    <dgm:cxn modelId="{EE5F30DF-7E7F-45CF-A56D-417349DDC47C}" type="presOf" srcId="{2F9B11E9-CCD0-451D-82F5-2A6D7E7D2554}" destId="{C2E1C996-652D-415A-99DD-C5ADE8F3553C}" srcOrd="1" destOrd="0" presId="urn:microsoft.com/office/officeart/2005/8/layout/orgChart1"/>
-    <dgm:cxn modelId="{38F5AEEB-320B-4493-A917-7143E71B65EF}" type="presOf" srcId="{94514C57-D138-41D0-8B6A-42656982CA84}" destId="{11C1B2B7-9A8F-4DC2-83AD-978F38312C6B}" srcOrd="1" destOrd="0" presId="urn:microsoft.com/office/officeart/2005/8/layout/orgChart1"/>
-    <dgm:cxn modelId="{6C5EECEB-ACE3-4966-AA19-263D886BD4F5}" type="presOf" srcId="{0340C48F-F15E-4372-9235-EF419B2FB5E9}" destId="{A931B441-2AD8-4546-B8C7-63B0FAA09C04}" srcOrd="1" destOrd="0" presId="urn:microsoft.com/office/officeart/2005/8/layout/orgChart1"/>
-    <dgm:cxn modelId="{CD6AC5ED-9ED5-46EC-81A5-BCD1E3333C17}" srcId="{0340C48F-F15E-4372-9235-EF419B2FB5E9}" destId="{96E052CF-6603-45DC-B757-AD84F6B9B6ED}" srcOrd="1" destOrd="0" parTransId="{146D49F2-4AF4-4877-98FD-F547C8C303FF}" sibTransId="{73B56196-6D17-43B3-AF75-EC5E74ADE8C7}"/>
-    <dgm:cxn modelId="{14C0C7F4-3D8E-4A59-82EE-679F0020FC7B}" type="presOf" srcId="{1EDD542E-660C-471A-8FCA-991B74E69457}" destId="{F17FF076-BF04-4B9D-9B34-0D85105E1FD4}" srcOrd="1" destOrd="0" presId="urn:microsoft.com/office/officeart/2005/8/layout/orgChart1"/>
-    <dgm:cxn modelId="{F63C47F5-E38C-4F47-BB6C-F8B19286F51E}" srcId="{96E052CF-6603-45DC-B757-AD84F6B9B6ED}" destId="{F0788766-B24F-4D8A-A7FA-FBA93209BC0A}" srcOrd="0" destOrd="0" parTransId="{97C8F9E9-0527-4288-8F20-2A032BD71B33}" sibTransId="{12EA4ACD-D0DE-4ADA-9A06-66DCBB2E9A68}"/>
-    <dgm:cxn modelId="{AE8E89F7-EA6E-4BF7-8F2F-AF049878AF99}" type="presOf" srcId="{B78B76CB-D8C3-4CEE-B504-ECCFAD87C1A7}" destId="{DF4973C0-BDFE-45A7-A4CA-D9F5E1FA2FBD}" srcOrd="0" destOrd="0" presId="urn:microsoft.com/office/officeart/2005/8/layout/orgChart1"/>
-    <dgm:cxn modelId="{18553BF9-753B-412F-AA42-E101B15E496B}" type="presOf" srcId="{3D5986C3-DD0B-45CB-A584-C5F4F22119E4}" destId="{AD4B993F-0C17-4A52-A1A1-07FF35B34C5B}" srcOrd="1" destOrd="0" presId="urn:microsoft.com/office/officeart/2005/8/layout/orgChart1"/>
-    <dgm:cxn modelId="{801D3312-1014-42FC-9CFD-4239095992DE}" type="presParOf" srcId="{F8E0DC9E-C1CE-4C08-ACD1-7CD1BE91D7C7}" destId="{74B39465-261E-4CC5-A364-1F05621E5FD8}" srcOrd="0" destOrd="0" presId="urn:microsoft.com/office/officeart/2005/8/layout/orgChart1"/>
-    <dgm:cxn modelId="{1398FA60-65D0-4651-96A6-49B1F1DA2AA3}" type="presParOf" srcId="{74B39465-261E-4CC5-A364-1F05621E5FD8}" destId="{31E3F91A-3A4A-4E4F-ABCB-64ED6A04A680}" srcOrd="0" destOrd="0" presId="urn:microsoft.com/office/officeart/2005/8/layout/orgChart1"/>
-    <dgm:cxn modelId="{B437D6EF-4D28-4AEC-ADDB-BB0286242D60}" type="presParOf" srcId="{31E3F91A-3A4A-4E4F-ABCB-64ED6A04A680}" destId="{4872B859-60D3-415B-B04F-5C58BB7D3998}" srcOrd="0" destOrd="0" presId="urn:microsoft.com/office/officeart/2005/8/layout/orgChart1"/>
-    <dgm:cxn modelId="{CD6A6BE2-BB54-4A7A-907B-482F8EA4199C}" type="presParOf" srcId="{31E3F91A-3A4A-4E4F-ABCB-64ED6A04A680}" destId="{01ECC878-70D9-4D5C-AE19-DB0486AB2A73}" srcOrd="1" destOrd="0" presId="urn:microsoft.com/office/officeart/2005/8/layout/orgChart1"/>
-    <dgm:cxn modelId="{DA1DDB67-FF6F-4FC2-A140-1229338E3E32}" type="presParOf" srcId="{74B39465-261E-4CC5-A364-1F05621E5FD8}" destId="{E8FE43A3-761E-4BB3-B634-75AB5ED0DF34}" srcOrd="1" destOrd="0" presId="urn:microsoft.com/office/officeart/2005/8/layout/orgChart1"/>
-    <dgm:cxn modelId="{EBB34949-EB24-4D35-858E-FBC155FEFBF8}" type="presParOf" srcId="{E8FE43A3-761E-4BB3-B634-75AB5ED0DF34}" destId="{580312BF-CF5C-4A43-9260-984CF92C0E6B}" srcOrd="0" destOrd="0" presId="urn:microsoft.com/office/officeart/2005/8/layout/orgChart1"/>
-    <dgm:cxn modelId="{4ACD4A26-1DD8-46EC-A2E4-04949F3D9BFF}" type="presParOf" srcId="{E8FE43A3-761E-4BB3-B634-75AB5ED0DF34}" destId="{8CD445CD-7B21-4DB0-95BB-F30D81FE5D23}" srcOrd="1" destOrd="0" presId="urn:microsoft.com/office/officeart/2005/8/layout/orgChart1"/>
-    <dgm:cxn modelId="{FBF89B44-24B1-4B94-8024-D6D547824FC9}" type="presParOf" srcId="{8CD445CD-7B21-4DB0-95BB-F30D81FE5D23}" destId="{A029AD11-78A5-487C-B5FA-5B357D3D939C}" srcOrd="0" destOrd="0" presId="urn:microsoft.com/office/officeart/2005/8/layout/orgChart1"/>
-    <dgm:cxn modelId="{5E77B75E-3634-436B-B859-CD5DDE679F73}" type="presParOf" srcId="{A029AD11-78A5-487C-B5FA-5B357D3D939C}" destId="{B2C0902C-9E68-4274-A9F1-925C45559665}" srcOrd="0" destOrd="0" presId="urn:microsoft.com/office/officeart/2005/8/layout/orgChart1"/>
-    <dgm:cxn modelId="{0199F52D-BAF9-4D24-9718-1D157B8410A7}" type="presParOf" srcId="{A029AD11-78A5-487C-B5FA-5B357D3D939C}" destId="{F1B83024-D41D-45C1-95A8-B397AFD89930}" srcOrd="1" destOrd="0" presId="urn:microsoft.com/office/officeart/2005/8/layout/orgChart1"/>
-    <dgm:cxn modelId="{0167EBEA-37A1-489C-87F5-D6DE9A9DB5CF}" type="presParOf" srcId="{8CD445CD-7B21-4DB0-95BB-F30D81FE5D23}" destId="{1D45D69E-19BA-44DD-87B8-46F5370DC777}" srcOrd="1" destOrd="0" presId="urn:microsoft.com/office/officeart/2005/8/layout/orgChart1"/>
-    <dgm:cxn modelId="{03ACBAE6-CCC7-43CA-A428-E0866B445CDB}" type="presParOf" srcId="{1D45D69E-19BA-44DD-87B8-46F5370DC777}" destId="{236DE5FF-43A8-4B6D-B2E2-E0DB2629B335}" srcOrd="0" destOrd="0" presId="urn:microsoft.com/office/officeart/2005/8/layout/orgChart1"/>
-    <dgm:cxn modelId="{26A0DEC1-EDC5-478C-9A1E-074DFF4C7A97}" type="presParOf" srcId="{1D45D69E-19BA-44DD-87B8-46F5370DC777}" destId="{7A1BD671-78BB-46CD-B69C-72F4DEF98A9A}" srcOrd="1" destOrd="0" presId="urn:microsoft.com/office/officeart/2005/8/layout/orgChart1"/>
-    <dgm:cxn modelId="{1BE59C99-4670-4974-9B1D-A7E53832A5F3}" type="presParOf" srcId="{7A1BD671-78BB-46CD-B69C-72F4DEF98A9A}" destId="{8F01F102-03A0-46FD-840F-95520879DFC3}" srcOrd="0" destOrd="0" presId="urn:microsoft.com/office/officeart/2005/8/layout/orgChart1"/>
-    <dgm:cxn modelId="{1BDC9D66-357E-4699-941E-BD39E6FB3E5F}" type="presParOf" srcId="{8F01F102-03A0-46FD-840F-95520879DFC3}" destId="{C4CAA52D-07E5-4F25-9822-DE45701E67A5}" srcOrd="0" destOrd="0" presId="urn:microsoft.com/office/officeart/2005/8/layout/orgChart1"/>
-    <dgm:cxn modelId="{67839603-BA17-47EE-98CE-4728ED7EA14A}" type="presParOf" srcId="{8F01F102-03A0-46FD-840F-95520879DFC3}" destId="{F17FF076-BF04-4B9D-9B34-0D85105E1FD4}" srcOrd="1" destOrd="0" presId="urn:microsoft.com/office/officeart/2005/8/layout/orgChart1"/>
-    <dgm:cxn modelId="{2591BF57-F6CD-45A4-9167-588368ED7708}" type="presParOf" srcId="{7A1BD671-78BB-46CD-B69C-72F4DEF98A9A}" destId="{DBC787A3-D991-4E99-8EFF-C28AFB5F53FC}" srcOrd="1" destOrd="0" presId="urn:microsoft.com/office/officeart/2005/8/layout/orgChart1"/>
-    <dgm:cxn modelId="{A54F5631-77FC-4EAA-A8B3-9CD6A2FA7AD8}" type="presParOf" srcId="{7A1BD671-78BB-46CD-B69C-72F4DEF98A9A}" destId="{635221E5-FEFB-4D4B-B785-0E1E1B9B0D3E}" srcOrd="2" destOrd="0" presId="urn:microsoft.com/office/officeart/2005/8/layout/orgChart1"/>
-    <dgm:cxn modelId="{2832CA53-B4B1-4404-86B7-9ABB47FD82D4}" type="presParOf" srcId="{1D45D69E-19BA-44DD-87B8-46F5370DC777}" destId="{600A818F-CBCB-43F5-9ADE-1B8E3CC74BE7}" srcOrd="2" destOrd="0" presId="urn:microsoft.com/office/officeart/2005/8/layout/orgChart1"/>
-    <dgm:cxn modelId="{ACE248F9-7D71-4EAE-B6FB-42808191A84D}" type="presParOf" srcId="{1D45D69E-19BA-44DD-87B8-46F5370DC777}" destId="{58ACD080-69C1-45AF-8580-CC647DAB95C1}" srcOrd="3" destOrd="0" presId="urn:microsoft.com/office/officeart/2005/8/layout/orgChart1"/>
-    <dgm:cxn modelId="{3D2BB21E-8B0B-446B-8264-2F24B5B328FF}" type="presParOf" srcId="{58ACD080-69C1-45AF-8580-CC647DAB95C1}" destId="{0DB72DAC-4A0A-40D3-B5E9-5456FF2A3C3A}" srcOrd="0" destOrd="0" presId="urn:microsoft.com/office/officeart/2005/8/layout/orgChart1"/>
-    <dgm:cxn modelId="{FEB1213A-CD84-4530-AE47-B97AB89668BA}" type="presParOf" srcId="{0DB72DAC-4A0A-40D3-B5E9-5456FF2A3C3A}" destId="{CFB3CC2C-5651-46C6-8059-A82EEB03A2CE}" srcOrd="0" destOrd="0" presId="urn:microsoft.com/office/officeart/2005/8/layout/orgChart1"/>
-    <dgm:cxn modelId="{A20E1D70-72B8-4827-8D68-98D99C88F467}" type="presParOf" srcId="{0DB72DAC-4A0A-40D3-B5E9-5456FF2A3C3A}" destId="{78461663-7B59-42B4-89DC-E6B7698C175B}" srcOrd="1" destOrd="0" presId="urn:microsoft.com/office/officeart/2005/8/layout/orgChart1"/>
-    <dgm:cxn modelId="{08181A8D-5F4E-44D6-8704-330953CF822F}" type="presParOf" srcId="{58ACD080-69C1-45AF-8580-CC647DAB95C1}" destId="{7BD461F0-25B6-4D1F-8820-1461E30694C7}" srcOrd="1" destOrd="0" presId="urn:microsoft.com/office/officeart/2005/8/layout/orgChart1"/>
-    <dgm:cxn modelId="{7F3BD5CD-8DA9-4995-A31E-3A3D52BFB7FB}" type="presParOf" srcId="{58ACD080-69C1-45AF-8580-CC647DAB95C1}" destId="{A73DA551-17E9-444C-BA42-8780E73948DD}" srcOrd="2" destOrd="0" presId="urn:microsoft.com/office/officeart/2005/8/layout/orgChart1"/>
-    <dgm:cxn modelId="{786D307F-1C78-487A-A507-1AA3BB025354}" type="presParOf" srcId="{1D45D69E-19BA-44DD-87B8-46F5370DC777}" destId="{BACFAB71-7C55-4A14-A867-BC3A70F3958C}" srcOrd="4" destOrd="0" presId="urn:microsoft.com/office/officeart/2005/8/layout/orgChart1"/>
-    <dgm:cxn modelId="{CC87B057-2037-4298-81EA-D2D6CED78382}" type="presParOf" srcId="{1D45D69E-19BA-44DD-87B8-46F5370DC777}" destId="{07711CD5-B10E-4D9B-9213-292988B4A96B}" srcOrd="5" destOrd="0" presId="urn:microsoft.com/office/officeart/2005/8/layout/orgChart1"/>
-    <dgm:cxn modelId="{B2509A1C-1F81-4F44-9F0B-1ABBB0F67612}" type="presParOf" srcId="{07711CD5-B10E-4D9B-9213-292988B4A96B}" destId="{4A8A525D-BFD7-4CE3-9C12-ED7A079A6512}" srcOrd="0" destOrd="0" presId="urn:microsoft.com/office/officeart/2005/8/layout/orgChart1"/>
-    <dgm:cxn modelId="{6F541E26-DE6D-4773-82BD-2839BACA77A7}" type="presParOf" srcId="{4A8A525D-BFD7-4CE3-9C12-ED7A079A6512}" destId="{1617006B-5B58-4C94-B1FF-392B822A88A1}" srcOrd="0" destOrd="0" presId="urn:microsoft.com/office/officeart/2005/8/layout/orgChart1"/>
-    <dgm:cxn modelId="{E589BB74-C4CD-46F9-ADE4-13F96ACBFB3B}" type="presParOf" srcId="{4A8A525D-BFD7-4CE3-9C12-ED7A079A6512}" destId="{AD4B993F-0C17-4A52-A1A1-07FF35B34C5B}" srcOrd="1" destOrd="0" presId="urn:microsoft.com/office/officeart/2005/8/layout/orgChart1"/>
-    <dgm:cxn modelId="{8104A418-F1EC-4FC6-8444-8B8E11104933}" type="presParOf" srcId="{07711CD5-B10E-4D9B-9213-292988B4A96B}" destId="{0DC80F43-2DD9-44E5-A14A-FDCB7B2F4345}" srcOrd="1" destOrd="0" presId="urn:microsoft.com/office/officeart/2005/8/layout/orgChart1"/>
-    <dgm:cxn modelId="{B136BD6D-8D6C-4B92-BBFF-C0987CCC9729}" type="presParOf" srcId="{07711CD5-B10E-4D9B-9213-292988B4A96B}" destId="{78BA4CB0-EA6C-4C66-931B-F8D1172EF9B7}" srcOrd="2" destOrd="0" presId="urn:microsoft.com/office/officeart/2005/8/layout/orgChart1"/>
-    <dgm:cxn modelId="{D92E208F-C4B0-4767-ABBD-E17CBBC47767}" type="presParOf" srcId="{1D45D69E-19BA-44DD-87B8-46F5370DC777}" destId="{E2A9E85C-15D5-42AD-807E-C3D7324B578D}" srcOrd="6" destOrd="0" presId="urn:microsoft.com/office/officeart/2005/8/layout/orgChart1"/>
-    <dgm:cxn modelId="{107AE6BA-4C56-4951-AB44-0EA11DD473AA}" type="presParOf" srcId="{1D45D69E-19BA-44DD-87B8-46F5370DC777}" destId="{D6B24D47-8138-4411-AFDF-C2E2C4DE0DB5}" srcOrd="7" destOrd="0" presId="urn:microsoft.com/office/officeart/2005/8/layout/orgChart1"/>
-    <dgm:cxn modelId="{082ECECC-C4A3-4599-B972-94F4F0346D1B}" type="presParOf" srcId="{D6B24D47-8138-4411-AFDF-C2E2C4DE0DB5}" destId="{56AC1522-3F28-406E-B527-3E1F25CA06FB}" srcOrd="0" destOrd="0" presId="urn:microsoft.com/office/officeart/2005/8/layout/orgChart1"/>
-    <dgm:cxn modelId="{DCD747AC-4C96-4D62-9285-9C943B152579}" type="presParOf" srcId="{56AC1522-3F28-406E-B527-3E1F25CA06FB}" destId="{4DE29B03-8ACC-48D4-B245-AFA7BBC7EA0F}" srcOrd="0" destOrd="0" presId="urn:microsoft.com/office/officeart/2005/8/layout/orgChart1"/>
-    <dgm:cxn modelId="{0CD1DD38-1A89-471E-8BB4-82D8D9E277BE}" type="presParOf" srcId="{56AC1522-3F28-406E-B527-3E1F25CA06FB}" destId="{12A60F9E-BA0C-4EAB-9EE2-775E49BB244C}" srcOrd="1" destOrd="0" presId="urn:microsoft.com/office/officeart/2005/8/layout/orgChart1"/>
-    <dgm:cxn modelId="{53559D70-FB1E-4832-B3FC-987A7F3D500A}" type="presParOf" srcId="{D6B24D47-8138-4411-AFDF-C2E2C4DE0DB5}" destId="{574F0380-1609-4DE9-BC07-BB0F3F96B84B}" srcOrd="1" destOrd="0" presId="urn:microsoft.com/office/officeart/2005/8/layout/orgChart1"/>
-    <dgm:cxn modelId="{90DEDC67-312F-4CAF-9CDA-46E30D252E50}" type="presParOf" srcId="{D6B24D47-8138-4411-AFDF-C2E2C4DE0DB5}" destId="{EED03643-0F92-4360-B37E-70F4C04C1734}" srcOrd="2" destOrd="0" presId="urn:microsoft.com/office/officeart/2005/8/layout/orgChart1"/>
-    <dgm:cxn modelId="{9147F5C3-DAC2-4838-8601-F4E3082F35A0}" type="presParOf" srcId="{1D45D69E-19BA-44DD-87B8-46F5370DC777}" destId="{784A82E8-0441-459D-9D55-1D56D4CB2559}" srcOrd="8" destOrd="0" presId="urn:microsoft.com/office/officeart/2005/8/layout/orgChart1"/>
-    <dgm:cxn modelId="{756F251D-F783-42DE-826F-808BB4A8AD8C}" type="presParOf" srcId="{1D45D69E-19BA-44DD-87B8-46F5370DC777}" destId="{28AD9830-DA58-479D-9FBD-990E635D9E56}" srcOrd="9" destOrd="0" presId="urn:microsoft.com/office/officeart/2005/8/layout/orgChart1"/>
-    <dgm:cxn modelId="{0561F17E-8906-483C-9857-C195F2AA2921}" type="presParOf" srcId="{28AD9830-DA58-479D-9FBD-990E635D9E56}" destId="{6900DF4C-3828-419F-B830-3F4CF32C11E1}" srcOrd="0" destOrd="0" presId="urn:microsoft.com/office/officeart/2005/8/layout/orgChart1"/>
-    <dgm:cxn modelId="{41E1958C-DE8F-433F-A135-8522CB424C74}" type="presParOf" srcId="{6900DF4C-3828-419F-B830-3F4CF32C11E1}" destId="{BA7239CF-D2FC-4601-B6F0-6BF06995B26B}" srcOrd="0" destOrd="0" presId="urn:microsoft.com/office/officeart/2005/8/layout/orgChart1"/>
-    <dgm:cxn modelId="{9FF55E9D-225C-49A1-A058-41EC058D6C69}" type="presParOf" srcId="{6900DF4C-3828-419F-B830-3F4CF32C11E1}" destId="{C2E1C996-652D-415A-99DD-C5ADE8F3553C}" srcOrd="1" destOrd="0" presId="urn:microsoft.com/office/officeart/2005/8/layout/orgChart1"/>
-    <dgm:cxn modelId="{004EB0FF-68E3-46AA-8583-88397DBA17B5}" type="presParOf" srcId="{28AD9830-DA58-479D-9FBD-990E635D9E56}" destId="{CC1E7477-2E27-43A2-8E1A-65F467585D47}" srcOrd="1" destOrd="0" presId="urn:microsoft.com/office/officeart/2005/8/layout/orgChart1"/>
-    <dgm:cxn modelId="{678516BD-10F1-470A-9E52-739C5A3814EC}" type="presParOf" srcId="{28AD9830-DA58-479D-9FBD-990E635D9E56}" destId="{0BA9EDCF-9B69-469A-A9C3-8F006DAD761D}" srcOrd="2" destOrd="0" presId="urn:microsoft.com/office/officeart/2005/8/layout/orgChart1"/>
-    <dgm:cxn modelId="{0EDF0330-0698-4FA6-9246-B8637DB82862}" type="presParOf" srcId="{1D45D69E-19BA-44DD-87B8-46F5370DC777}" destId="{75D77E76-F242-41FF-A306-D039F334926F}" srcOrd="10" destOrd="0" presId="urn:microsoft.com/office/officeart/2005/8/layout/orgChart1"/>
-    <dgm:cxn modelId="{1419726E-416E-4322-8D0F-82F6A9388A33}" type="presParOf" srcId="{1D45D69E-19BA-44DD-87B8-46F5370DC777}" destId="{55E29654-1C57-43D3-ABC3-C7E48C6560B9}" srcOrd="11" destOrd="0" presId="urn:microsoft.com/office/officeart/2005/8/layout/orgChart1"/>
-    <dgm:cxn modelId="{A500913A-8791-47BA-B3C0-C5BDC6BD3C38}" type="presParOf" srcId="{55E29654-1C57-43D3-ABC3-C7E48C6560B9}" destId="{0A698B02-E264-4791-8C7B-A6288EC5473E}" srcOrd="0" destOrd="0" presId="urn:microsoft.com/office/officeart/2005/8/layout/orgChart1"/>
-    <dgm:cxn modelId="{ED423572-09E8-4D07-A58B-40FAA73A77CB}" type="presParOf" srcId="{0A698B02-E264-4791-8C7B-A6288EC5473E}" destId="{DF4973C0-BDFE-45A7-A4CA-D9F5E1FA2FBD}" srcOrd="0" destOrd="0" presId="urn:microsoft.com/office/officeart/2005/8/layout/orgChart1"/>
-    <dgm:cxn modelId="{CBA04E25-9FDD-465E-A8CE-65164E0E22D1}" type="presParOf" srcId="{0A698B02-E264-4791-8C7B-A6288EC5473E}" destId="{C3343235-71B1-4C0A-93F3-5314204D78C7}" srcOrd="1" destOrd="0" presId="urn:microsoft.com/office/officeart/2005/8/layout/orgChart1"/>
-    <dgm:cxn modelId="{E2EF57D6-9CE0-4407-BF98-D560C4E28713}" type="presParOf" srcId="{55E29654-1C57-43D3-ABC3-C7E48C6560B9}" destId="{73419A35-3848-42D9-BDB3-D1E00EDED24F}" srcOrd="1" destOrd="0" presId="urn:microsoft.com/office/officeart/2005/8/layout/orgChart1"/>
-    <dgm:cxn modelId="{E2D24B4A-2D46-4F26-9E34-CD6CCA6F4F5B}" type="presParOf" srcId="{55E29654-1C57-43D3-ABC3-C7E48C6560B9}" destId="{57F8DBBB-58FF-41CC-BFFC-69E2BC883F69}" srcOrd="2" destOrd="0" presId="urn:microsoft.com/office/officeart/2005/8/layout/orgChart1"/>
-    <dgm:cxn modelId="{D677E834-DD3D-48BA-B484-FEB82601A987}" type="presParOf" srcId="{8CD445CD-7B21-4DB0-95BB-F30D81FE5D23}" destId="{2F8E0EE4-B273-4F4A-AC9B-40B56D830A49}" srcOrd="2" destOrd="0" presId="urn:microsoft.com/office/officeart/2005/8/layout/orgChart1"/>
-    <dgm:cxn modelId="{5A3E8B28-2349-4C76-BD88-A2C8EC6DD449}" type="presParOf" srcId="{E8FE43A3-761E-4BB3-B634-75AB5ED0DF34}" destId="{1DCAB5CD-F235-40A2-B7DA-FDA14A31EBAE}" srcOrd="2" destOrd="0" presId="urn:microsoft.com/office/officeart/2005/8/layout/orgChart1"/>
-    <dgm:cxn modelId="{EF804588-5601-43FA-A20C-4FA61C7A7058}" type="presParOf" srcId="{E8FE43A3-761E-4BB3-B634-75AB5ED0DF34}" destId="{C44854AA-7424-40B2-AEB8-37BBECDE2B5B}" srcOrd="3" destOrd="0" presId="urn:microsoft.com/office/officeart/2005/8/layout/orgChart1"/>
-    <dgm:cxn modelId="{7BFBB835-2A6D-4AD1-82F7-332C52DECF36}" type="presParOf" srcId="{C44854AA-7424-40B2-AEB8-37BBECDE2B5B}" destId="{1490FE06-0943-4FA4-93EF-694DEA5F3065}" srcOrd="0" destOrd="0" presId="urn:microsoft.com/office/officeart/2005/8/layout/orgChart1"/>
-    <dgm:cxn modelId="{AFC4616F-6691-47CF-91ED-1222F0EB9A3E}" type="presParOf" srcId="{1490FE06-0943-4FA4-93EF-694DEA5F3065}" destId="{22F61738-62AA-414C-AE86-F3E6818B8FF7}" srcOrd="0" destOrd="0" presId="urn:microsoft.com/office/officeart/2005/8/layout/orgChart1"/>
-    <dgm:cxn modelId="{2F4A6A1A-D27C-4E5E-ABE8-A26190A4BBEE}" type="presParOf" srcId="{1490FE06-0943-4FA4-93EF-694DEA5F3065}" destId="{A931B441-2AD8-4546-B8C7-63B0FAA09C04}" srcOrd="1" destOrd="0" presId="urn:microsoft.com/office/officeart/2005/8/layout/orgChart1"/>
-    <dgm:cxn modelId="{DE2C883A-9A58-40EA-82B4-6B3D8A23BAC2}" type="presParOf" srcId="{C44854AA-7424-40B2-AEB8-37BBECDE2B5B}" destId="{531923EF-409E-49A7-8CB1-154117484727}" srcOrd="1" destOrd="0" presId="urn:microsoft.com/office/officeart/2005/8/layout/orgChart1"/>
-    <dgm:cxn modelId="{8C7C2AED-CB60-4F73-8DE7-0675DC42BE06}" type="presParOf" srcId="{531923EF-409E-49A7-8CB1-154117484727}" destId="{4BFB4F99-A5F2-4F43-BAE0-56A9444C811E}" srcOrd="0" destOrd="0" presId="urn:microsoft.com/office/officeart/2005/8/layout/orgChart1"/>
-    <dgm:cxn modelId="{6E235B94-9477-40C6-9E19-8722307F1C2D}" type="presParOf" srcId="{531923EF-409E-49A7-8CB1-154117484727}" destId="{B9988DCC-A0D9-4A6D-AA64-001C2949A951}" srcOrd="1" destOrd="0" presId="urn:microsoft.com/office/officeart/2005/8/layout/orgChart1"/>
-    <dgm:cxn modelId="{1A4CAADA-E3E4-433D-9F79-E2E577C1A098}" type="presParOf" srcId="{B9988DCC-A0D9-4A6D-AA64-001C2949A951}" destId="{93AD41BF-2896-4EA1-BB3E-F1F6086C77C9}" srcOrd="0" destOrd="0" presId="urn:microsoft.com/office/officeart/2005/8/layout/orgChart1"/>
-    <dgm:cxn modelId="{88940019-80FF-425D-9D92-81AC38D3DC00}" type="presParOf" srcId="{93AD41BF-2896-4EA1-BB3E-F1F6086C77C9}" destId="{E34558D6-C0BD-4F78-BEDF-057C0580A824}" srcOrd="0" destOrd="0" presId="urn:microsoft.com/office/officeart/2005/8/layout/orgChart1"/>
-    <dgm:cxn modelId="{359897E7-57B5-47C5-A736-072B0EBBDC29}" type="presParOf" srcId="{93AD41BF-2896-4EA1-BB3E-F1F6086C77C9}" destId="{04D7340E-9E84-4D60-AD54-D1534E4956F9}" srcOrd="1" destOrd="0" presId="urn:microsoft.com/office/officeart/2005/8/layout/orgChart1"/>
-    <dgm:cxn modelId="{0EBA8C9C-5EBA-4966-BB0E-5BEA59E4E876}" type="presParOf" srcId="{B9988DCC-A0D9-4A6D-AA64-001C2949A951}" destId="{31E13C52-04A5-4369-AB67-7F13DF3AF25A}" srcOrd="1" destOrd="0" presId="urn:microsoft.com/office/officeart/2005/8/layout/orgChart1"/>
-    <dgm:cxn modelId="{5E7B76E7-B08D-401D-9405-A04945B59703}" type="presParOf" srcId="{B9988DCC-A0D9-4A6D-AA64-001C2949A951}" destId="{5016E784-DBC0-4623-B9E2-598209D403E1}" srcOrd="2" destOrd="0" presId="urn:microsoft.com/office/officeart/2005/8/layout/orgChart1"/>
-    <dgm:cxn modelId="{ED8A6A77-6365-4A06-BB1E-94C5381F02E6}" type="presParOf" srcId="{531923EF-409E-49A7-8CB1-154117484727}" destId="{59659163-FB17-49FE-8520-BD9D317B5186}" srcOrd="2" destOrd="0" presId="urn:microsoft.com/office/officeart/2005/8/layout/orgChart1"/>
-    <dgm:cxn modelId="{E5136CC9-D596-4AB4-A2A3-F40A0A870680}" type="presParOf" srcId="{531923EF-409E-49A7-8CB1-154117484727}" destId="{AF67A579-0C26-4523-A313-F196ED5177BF}" srcOrd="3" destOrd="0" presId="urn:microsoft.com/office/officeart/2005/8/layout/orgChart1"/>
-    <dgm:cxn modelId="{CC914668-E925-4D37-86F5-2D1411330444}" type="presParOf" srcId="{AF67A579-0C26-4523-A313-F196ED5177BF}" destId="{327F6F9E-0425-441A-B948-C8EC518DF096}" srcOrd="0" destOrd="0" presId="urn:microsoft.com/office/officeart/2005/8/layout/orgChart1"/>
-    <dgm:cxn modelId="{191845A7-1A95-4C0F-A436-056E3E8B883B}" type="presParOf" srcId="{327F6F9E-0425-441A-B948-C8EC518DF096}" destId="{B6FB7B0F-7714-4E80-BDB1-878FA87A39CB}" srcOrd="0" destOrd="0" presId="urn:microsoft.com/office/officeart/2005/8/layout/orgChart1"/>
-    <dgm:cxn modelId="{C9A8DACB-C975-475B-9714-FC2DE61D48FE}" type="presParOf" srcId="{327F6F9E-0425-441A-B948-C8EC518DF096}" destId="{521D7A32-5E1D-4020-9037-D5A5FC88F72C}" srcOrd="1" destOrd="0" presId="urn:microsoft.com/office/officeart/2005/8/layout/orgChart1"/>
-    <dgm:cxn modelId="{CD612B62-4619-4B0C-9456-C1E6C520A56F}" type="presParOf" srcId="{AF67A579-0C26-4523-A313-F196ED5177BF}" destId="{1B359DDD-1D19-4E3E-BB51-15DE91A1F2CC}" srcOrd="1" destOrd="0" presId="urn:microsoft.com/office/officeart/2005/8/layout/orgChart1"/>
-    <dgm:cxn modelId="{AE93CCD0-6C21-4188-A7C3-EF8C92BCE7E6}" type="presParOf" srcId="{1B359DDD-1D19-4E3E-BB51-15DE91A1F2CC}" destId="{8902FEE1-26F9-454A-9ECA-38D04B56B0A0}" srcOrd="0" destOrd="0" presId="urn:microsoft.com/office/officeart/2005/8/layout/orgChart1"/>
-    <dgm:cxn modelId="{D2DF6CC7-AE2D-413C-A212-1F5D31894F10}" type="presParOf" srcId="{1B359DDD-1D19-4E3E-BB51-15DE91A1F2CC}" destId="{96D0010D-DCB2-4A7C-9B9D-1E55656D2B26}" srcOrd="1" destOrd="0" presId="urn:microsoft.com/office/officeart/2005/8/layout/orgChart1"/>
-    <dgm:cxn modelId="{6277B221-9F64-45DC-9692-A9FF76592214}" type="presParOf" srcId="{96D0010D-DCB2-4A7C-9B9D-1E55656D2B26}" destId="{A4E8425B-CB76-4EC9-BCCF-D0233874CA22}" srcOrd="0" destOrd="0" presId="urn:microsoft.com/office/officeart/2005/8/layout/orgChart1"/>
-    <dgm:cxn modelId="{99694A53-706A-46AD-9AAB-91F6C3EFE3FA}" type="presParOf" srcId="{A4E8425B-CB76-4EC9-BCCF-D0233874CA22}" destId="{14739727-DE58-424D-9CD5-5822C4DE2F89}" srcOrd="0" destOrd="0" presId="urn:microsoft.com/office/officeart/2005/8/layout/orgChart1"/>
-    <dgm:cxn modelId="{64181856-4846-4BAE-A562-FABD1ABEC0BB}" type="presParOf" srcId="{A4E8425B-CB76-4EC9-BCCF-D0233874CA22}" destId="{76652593-9961-4B26-AADE-D6D2258B957B}" srcOrd="1" destOrd="0" presId="urn:microsoft.com/office/officeart/2005/8/layout/orgChart1"/>
-    <dgm:cxn modelId="{CB2B3C8C-A45D-4013-B75C-F0976BC4B3F3}" type="presParOf" srcId="{96D0010D-DCB2-4A7C-9B9D-1E55656D2B26}" destId="{9DF165BE-A95A-4B6A-B2E3-E5D861676B8A}" srcOrd="1" destOrd="0" presId="urn:microsoft.com/office/officeart/2005/8/layout/orgChart1"/>
-    <dgm:cxn modelId="{88673E58-7C40-41A3-9F0B-7897F0F408A3}" type="presParOf" srcId="{96D0010D-DCB2-4A7C-9B9D-1E55656D2B26}" destId="{4D88C1DA-143B-40E1-AE22-EA3D417DB872}" srcOrd="2" destOrd="0" presId="urn:microsoft.com/office/officeart/2005/8/layout/orgChart1"/>
-    <dgm:cxn modelId="{D1882EF4-DFDA-4186-8D20-3553F7A07DA0}" type="presParOf" srcId="{1B359DDD-1D19-4E3E-BB51-15DE91A1F2CC}" destId="{4AEBC9E7-1E37-41CC-B55F-676B9134DF7E}" srcOrd="2" destOrd="0" presId="urn:microsoft.com/office/officeart/2005/8/layout/orgChart1"/>
-    <dgm:cxn modelId="{29600F89-3C11-4E4E-B882-113E79BDE971}" type="presParOf" srcId="{1B359DDD-1D19-4E3E-BB51-15DE91A1F2CC}" destId="{77DB372F-FCCA-44F1-B2EF-FBAEE3D83B61}" srcOrd="3" destOrd="0" presId="urn:microsoft.com/office/officeart/2005/8/layout/orgChart1"/>
-    <dgm:cxn modelId="{43FDB622-C800-40A0-B07D-54843EB7AD48}" type="presParOf" srcId="{77DB372F-FCCA-44F1-B2EF-FBAEE3D83B61}" destId="{1459DCB7-960D-416A-B318-ADA2EEA96A47}" srcOrd="0" destOrd="0" presId="urn:microsoft.com/office/officeart/2005/8/layout/orgChart1"/>
-    <dgm:cxn modelId="{60C81A64-9931-4CF5-AF5E-84CB03F51B9B}" type="presParOf" srcId="{1459DCB7-960D-416A-B318-ADA2EEA96A47}" destId="{4DF9B56C-72A9-490D-B928-74DCCE753522}" srcOrd="0" destOrd="0" presId="urn:microsoft.com/office/officeart/2005/8/layout/orgChart1"/>
-    <dgm:cxn modelId="{0B064E81-065C-45CC-A033-FDD1D35A2E98}" type="presParOf" srcId="{1459DCB7-960D-416A-B318-ADA2EEA96A47}" destId="{11C1B2B7-9A8F-4DC2-83AD-978F38312C6B}" srcOrd="1" destOrd="0" presId="urn:microsoft.com/office/officeart/2005/8/layout/orgChart1"/>
-    <dgm:cxn modelId="{0683EE8A-70E4-490C-8C47-01E0CE9E8057}" type="presParOf" srcId="{77DB372F-FCCA-44F1-B2EF-FBAEE3D83B61}" destId="{A1CAFFEF-92BF-4EDD-8AC4-A8FC4636BCFB}" srcOrd="1" destOrd="0" presId="urn:microsoft.com/office/officeart/2005/8/layout/orgChart1"/>
-    <dgm:cxn modelId="{461CFDC8-874C-4E29-BDA5-2324BBF9125A}" type="presParOf" srcId="{77DB372F-FCCA-44F1-B2EF-FBAEE3D83B61}" destId="{90E21970-0397-4A0A-8399-ABCCF16D077C}" srcOrd="2" destOrd="0" presId="urn:microsoft.com/office/officeart/2005/8/layout/orgChart1"/>
-    <dgm:cxn modelId="{0FBA2C50-EA77-4999-925A-6CEEDC663FFB}" type="presParOf" srcId="{AF67A579-0C26-4523-A313-F196ED5177BF}" destId="{004F0FE5-5981-4356-88B9-38C1ADF95FC3}" srcOrd="2" destOrd="0" presId="urn:microsoft.com/office/officeart/2005/8/layout/orgChart1"/>
-    <dgm:cxn modelId="{09B926DA-AF55-4A8A-B66F-C7999C9A0DFD}" type="presParOf" srcId="{C44854AA-7424-40B2-AEB8-37BBECDE2B5B}" destId="{42E802FE-8B6B-413B-A7DE-486084505AE6}" srcOrd="2" destOrd="0" presId="urn:microsoft.com/office/officeart/2005/8/layout/orgChart1"/>
-    <dgm:cxn modelId="{95152905-0343-4285-9FB1-1A3A208A2C74}" type="presParOf" srcId="{E8FE43A3-761E-4BB3-B634-75AB5ED0DF34}" destId="{099FA73B-69D4-4764-8EE5-E465A6384DDE}" srcOrd="4" destOrd="0" presId="urn:microsoft.com/office/officeart/2005/8/layout/orgChart1"/>
-    <dgm:cxn modelId="{C7A2171B-EC2F-46EA-AD2C-4A9C15C246B4}" type="presParOf" srcId="{E8FE43A3-761E-4BB3-B634-75AB5ED0DF34}" destId="{C5E7AC0F-72A8-43C4-928C-D82C0D0A6E98}" srcOrd="5" destOrd="0" presId="urn:microsoft.com/office/officeart/2005/8/layout/orgChart1"/>
-    <dgm:cxn modelId="{90C24445-4949-4E01-827D-5C4378196996}" type="presParOf" srcId="{C5E7AC0F-72A8-43C4-928C-D82C0D0A6E98}" destId="{1D405599-AD9B-4F9E-9290-BA75ABF122CF}" srcOrd="0" destOrd="0" presId="urn:microsoft.com/office/officeart/2005/8/layout/orgChart1"/>
-    <dgm:cxn modelId="{99F3AD6F-0B7E-47EC-96B9-23DFBDD3509B}" type="presParOf" srcId="{1D405599-AD9B-4F9E-9290-BA75ABF122CF}" destId="{CF66F99E-6BFE-479E-B355-0ABAE63CCD34}" srcOrd="0" destOrd="0" presId="urn:microsoft.com/office/officeart/2005/8/layout/orgChart1"/>
-    <dgm:cxn modelId="{44ADCDEA-19BE-473E-8247-0F4C502D6EF9}" type="presParOf" srcId="{1D405599-AD9B-4F9E-9290-BA75ABF122CF}" destId="{C5217140-04EE-4100-9ABD-BA55FCABB6FA}" srcOrd="1" destOrd="0" presId="urn:microsoft.com/office/officeart/2005/8/layout/orgChart1"/>
-    <dgm:cxn modelId="{8558C5B3-DA5F-400F-930C-A036D77FD44C}" type="presParOf" srcId="{C5E7AC0F-72A8-43C4-928C-D82C0D0A6E98}" destId="{136F0C36-C2BB-49ED-B4E5-1DD1CF973659}" srcOrd="1" destOrd="0" presId="urn:microsoft.com/office/officeart/2005/8/layout/orgChart1"/>
-    <dgm:cxn modelId="{36FE0DB4-4250-4EA0-929C-E0D05BF67AAF}" type="presParOf" srcId="{136F0C36-C2BB-49ED-B4E5-1DD1CF973659}" destId="{A7A2AE8F-592B-4716-A42C-03818F7036AF}" srcOrd="0" destOrd="0" presId="urn:microsoft.com/office/officeart/2005/8/layout/orgChart1"/>
-    <dgm:cxn modelId="{684772D6-F678-462A-B9BF-68FCC5BFC9C5}" type="presParOf" srcId="{136F0C36-C2BB-49ED-B4E5-1DD1CF973659}" destId="{71119516-6F55-465E-A182-09096FFCF3C5}" srcOrd="1" destOrd="0" presId="urn:microsoft.com/office/officeart/2005/8/layout/orgChart1"/>
-    <dgm:cxn modelId="{78F4351F-9268-404A-97C2-4139992978CA}" type="presParOf" srcId="{71119516-6F55-465E-A182-09096FFCF3C5}" destId="{A1727BCD-8226-4E57-A597-BE777110C7A3}" srcOrd="0" destOrd="0" presId="urn:microsoft.com/office/officeart/2005/8/layout/orgChart1"/>
-    <dgm:cxn modelId="{7527BEAB-67B4-49F0-A70A-1BB56B8AE0BD}" type="presParOf" srcId="{A1727BCD-8226-4E57-A597-BE777110C7A3}" destId="{087B6F96-9423-4F91-B1A8-451D7ADDB0DE}" srcOrd="0" destOrd="0" presId="urn:microsoft.com/office/officeart/2005/8/layout/orgChart1"/>
-    <dgm:cxn modelId="{CBEBBF66-B7B2-4998-B124-C8394398F2AC}" type="presParOf" srcId="{A1727BCD-8226-4E57-A597-BE777110C7A3}" destId="{A51850A6-D731-487D-9B34-55C64F1B3A7F}" srcOrd="1" destOrd="0" presId="urn:microsoft.com/office/officeart/2005/8/layout/orgChart1"/>
-    <dgm:cxn modelId="{CF15D5AC-ED40-4241-9752-EDEE20B4995A}" type="presParOf" srcId="{71119516-6F55-465E-A182-09096FFCF3C5}" destId="{EAE3312F-C996-4460-980F-DF8D03CFE488}" srcOrd="1" destOrd="0" presId="urn:microsoft.com/office/officeart/2005/8/layout/orgChart1"/>
-    <dgm:cxn modelId="{987F32A4-9693-4F69-8528-13ED0573F0DE}" type="presParOf" srcId="{71119516-6F55-465E-A182-09096FFCF3C5}" destId="{51A5143B-DED6-4717-A28F-0D05ECF02EDD}" srcOrd="2" destOrd="0" presId="urn:microsoft.com/office/officeart/2005/8/layout/orgChart1"/>
-    <dgm:cxn modelId="{72F728F5-16F3-40E6-BA94-EA013457FE1A}" type="presParOf" srcId="{136F0C36-C2BB-49ED-B4E5-1DD1CF973659}" destId="{AC3B73DA-B898-4E89-BA87-51C122FBECC2}" srcOrd="2" destOrd="0" presId="urn:microsoft.com/office/officeart/2005/8/layout/orgChart1"/>
-    <dgm:cxn modelId="{5A5FA793-7BFF-4720-A1EB-DDA688AEA2EF}" type="presParOf" srcId="{136F0C36-C2BB-49ED-B4E5-1DD1CF973659}" destId="{4446A1BE-195F-4649-AF29-AA085694C21B}" srcOrd="3" destOrd="0" presId="urn:microsoft.com/office/officeart/2005/8/layout/orgChart1"/>
-    <dgm:cxn modelId="{DFAB5C5A-9B71-4AF0-8B5A-D5D1EE471E49}" type="presParOf" srcId="{4446A1BE-195F-4649-AF29-AA085694C21B}" destId="{6AF0982E-5ECF-4FC1-8F36-255A7C1840B5}" srcOrd="0" destOrd="0" presId="urn:microsoft.com/office/officeart/2005/8/layout/orgChart1"/>
-    <dgm:cxn modelId="{8532044E-37E3-4871-A63B-CC6A002EE721}" type="presParOf" srcId="{6AF0982E-5ECF-4FC1-8F36-255A7C1840B5}" destId="{EFE6D7F2-B49C-462D-8CAA-2CC034CADD1A}" srcOrd="0" destOrd="0" presId="urn:microsoft.com/office/officeart/2005/8/layout/orgChart1"/>
-    <dgm:cxn modelId="{D3FD86DD-D2B3-4BB8-928A-295DA2EC05F0}" type="presParOf" srcId="{6AF0982E-5ECF-4FC1-8F36-255A7C1840B5}" destId="{12C98EDA-0024-4C0C-BF44-846F591E0601}" srcOrd="1" destOrd="0" presId="urn:microsoft.com/office/officeart/2005/8/layout/orgChart1"/>
-    <dgm:cxn modelId="{52F9D9C5-E05B-433B-A9C6-F345FFF4E9B9}" type="presParOf" srcId="{4446A1BE-195F-4649-AF29-AA085694C21B}" destId="{3426EFAA-7317-40A9-8CB7-83B6ED5DEB27}" srcOrd="1" destOrd="0" presId="urn:microsoft.com/office/officeart/2005/8/layout/orgChart1"/>
-    <dgm:cxn modelId="{4BD30EDC-EEE6-4F70-9FA9-30370F8CEFF3}" type="presParOf" srcId="{4446A1BE-195F-4649-AF29-AA085694C21B}" destId="{405D31F9-4B85-4278-9B5D-3860E0BF5F5A}" srcOrd="2" destOrd="0" presId="urn:microsoft.com/office/officeart/2005/8/layout/orgChart1"/>
-    <dgm:cxn modelId="{566C1232-6A24-40AD-A752-3B366FA80948}" type="presParOf" srcId="{C5E7AC0F-72A8-43C4-928C-D82C0D0A6E98}" destId="{8D4B005E-3DB9-4A6D-A6D2-06AFD9566B54}" srcOrd="2" destOrd="0" presId="urn:microsoft.com/office/officeart/2005/8/layout/orgChart1"/>
-    <dgm:cxn modelId="{C6FAF098-B695-410A-B134-99509850A1F1}" type="presParOf" srcId="{74B39465-261E-4CC5-A364-1F05621E5FD8}" destId="{CEA2FE15-2475-45C4-98A1-4C701F5DBA58}" srcOrd="2" destOrd="0" presId="urn:microsoft.com/office/officeart/2005/8/layout/orgChart1"/>
+    <dgm:cxn modelId="{EA8FE9D2-E275-4372-BE7E-92F632F70EE4}" type="presParOf" srcId="{F8E0DC9E-C1CE-4C08-ACD1-7CD1BE91D7C7}" destId="{74B39465-261E-4CC5-A364-1F05621E5FD8}" srcOrd="0" destOrd="0" presId="urn:microsoft.com/office/officeart/2005/8/layout/orgChart1"/>
+    <dgm:cxn modelId="{46EF9E96-6275-44E0-BFFC-E4936093BDA0}" type="presParOf" srcId="{74B39465-261E-4CC5-A364-1F05621E5FD8}" destId="{31E3F91A-3A4A-4E4F-ABCB-64ED6A04A680}" srcOrd="0" destOrd="0" presId="urn:microsoft.com/office/officeart/2005/8/layout/orgChart1"/>
+    <dgm:cxn modelId="{58E4E1E8-484E-453D-9980-508308946D01}" type="presParOf" srcId="{31E3F91A-3A4A-4E4F-ABCB-64ED6A04A680}" destId="{4872B859-60D3-415B-B04F-5C58BB7D3998}" srcOrd="0" destOrd="0" presId="urn:microsoft.com/office/officeart/2005/8/layout/orgChart1"/>
+    <dgm:cxn modelId="{6BAB21E7-1368-4A34-9EA0-96C2669438F6}" type="presParOf" srcId="{31E3F91A-3A4A-4E4F-ABCB-64ED6A04A680}" destId="{01ECC878-70D9-4D5C-AE19-DB0486AB2A73}" srcOrd="1" destOrd="0" presId="urn:microsoft.com/office/officeart/2005/8/layout/orgChart1"/>
+    <dgm:cxn modelId="{F06F64C8-E303-4C72-9950-59FDD4F9C6A3}" type="presParOf" srcId="{74B39465-261E-4CC5-A364-1F05621E5FD8}" destId="{E8FE43A3-761E-4BB3-B634-75AB5ED0DF34}" srcOrd="1" destOrd="0" presId="urn:microsoft.com/office/officeart/2005/8/layout/orgChart1"/>
+    <dgm:cxn modelId="{09848135-CBAC-48D3-B2B4-57D8FE153680}" type="presParOf" srcId="{E8FE43A3-761E-4BB3-B634-75AB5ED0DF34}" destId="{580312BF-CF5C-4A43-9260-984CF92C0E6B}" srcOrd="0" destOrd="0" presId="urn:microsoft.com/office/officeart/2005/8/layout/orgChart1"/>
+    <dgm:cxn modelId="{46B881A3-A59A-49C2-9C94-2142D8653139}" type="presParOf" srcId="{E8FE43A3-761E-4BB3-B634-75AB5ED0DF34}" destId="{8CD445CD-7B21-4DB0-95BB-F30D81FE5D23}" srcOrd="1" destOrd="0" presId="urn:microsoft.com/office/officeart/2005/8/layout/orgChart1"/>
+    <dgm:cxn modelId="{8AB56977-1635-49A5-B580-ACCC9451F2C8}" type="presParOf" srcId="{8CD445CD-7B21-4DB0-95BB-F30D81FE5D23}" destId="{A029AD11-78A5-487C-B5FA-5B357D3D939C}" srcOrd="0" destOrd="0" presId="urn:microsoft.com/office/officeart/2005/8/layout/orgChart1"/>
+    <dgm:cxn modelId="{98447A8F-5309-43A9-9F26-DEE9CD990E10}" type="presParOf" srcId="{A029AD11-78A5-487C-B5FA-5B357D3D939C}" destId="{B2C0902C-9E68-4274-A9F1-925C45559665}" srcOrd="0" destOrd="0" presId="urn:microsoft.com/office/officeart/2005/8/layout/orgChart1"/>
+    <dgm:cxn modelId="{9B47A996-30E8-4228-87C7-FE293112F760}" type="presParOf" srcId="{A029AD11-78A5-487C-B5FA-5B357D3D939C}" destId="{F1B83024-D41D-45C1-95A8-B397AFD89930}" srcOrd="1" destOrd="0" presId="urn:microsoft.com/office/officeart/2005/8/layout/orgChart1"/>
+    <dgm:cxn modelId="{30BA1E35-4018-4819-B962-169E5942DE99}" type="presParOf" srcId="{8CD445CD-7B21-4DB0-95BB-F30D81FE5D23}" destId="{1D45D69E-19BA-44DD-87B8-46F5370DC777}" srcOrd="1" destOrd="0" presId="urn:microsoft.com/office/officeart/2005/8/layout/orgChart1"/>
+    <dgm:cxn modelId="{61000E57-8219-4CF5-8512-E2D34575D9D2}" type="presParOf" srcId="{1D45D69E-19BA-44DD-87B8-46F5370DC777}" destId="{236DE5FF-43A8-4B6D-B2E2-E0DB2629B335}" srcOrd="0" destOrd="0" presId="urn:microsoft.com/office/officeart/2005/8/layout/orgChart1"/>
+    <dgm:cxn modelId="{B064DBD5-7D90-4F1C-A32A-929CB0F78EFF}" type="presParOf" srcId="{1D45D69E-19BA-44DD-87B8-46F5370DC777}" destId="{7A1BD671-78BB-46CD-B69C-72F4DEF98A9A}" srcOrd="1" destOrd="0" presId="urn:microsoft.com/office/officeart/2005/8/layout/orgChart1"/>
+    <dgm:cxn modelId="{0235FB15-6F39-4AE8-A921-6B9782B65B0E}" type="presParOf" srcId="{7A1BD671-78BB-46CD-B69C-72F4DEF98A9A}" destId="{8F01F102-03A0-46FD-840F-95520879DFC3}" srcOrd="0" destOrd="0" presId="urn:microsoft.com/office/officeart/2005/8/layout/orgChart1"/>
+    <dgm:cxn modelId="{C83F1A2F-5CA7-4CB1-9C26-15A08B6F56DB}" type="presParOf" srcId="{8F01F102-03A0-46FD-840F-95520879DFC3}" destId="{C4CAA52D-07E5-4F25-9822-DE45701E67A5}" srcOrd="0" destOrd="0" presId="urn:microsoft.com/office/officeart/2005/8/layout/orgChart1"/>
+    <dgm:cxn modelId="{2089340D-C60A-444A-904B-6817FBF62A08}" type="presParOf" srcId="{8F01F102-03A0-46FD-840F-95520879DFC3}" destId="{F17FF076-BF04-4B9D-9B34-0D85105E1FD4}" srcOrd="1" destOrd="0" presId="urn:microsoft.com/office/officeart/2005/8/layout/orgChart1"/>
+    <dgm:cxn modelId="{DCDF5AF9-7892-4CC4-8CFE-8D67DE69550C}" type="presParOf" srcId="{7A1BD671-78BB-46CD-B69C-72F4DEF98A9A}" destId="{DBC787A3-D991-4E99-8EFF-C28AFB5F53FC}" srcOrd="1" destOrd="0" presId="urn:microsoft.com/office/officeart/2005/8/layout/orgChart1"/>
+    <dgm:cxn modelId="{207FFDF8-8D74-49F5-B3CF-BA2F5CB46EA4}" type="presParOf" srcId="{7A1BD671-78BB-46CD-B69C-72F4DEF98A9A}" destId="{635221E5-FEFB-4D4B-B785-0E1E1B9B0D3E}" srcOrd="2" destOrd="0" presId="urn:microsoft.com/office/officeart/2005/8/layout/orgChart1"/>
+    <dgm:cxn modelId="{E0A678F4-E72D-48FB-B6EA-6C9EB73D86F7}" type="presParOf" srcId="{1D45D69E-19BA-44DD-87B8-46F5370DC777}" destId="{600A818F-CBCB-43F5-9ADE-1B8E3CC74BE7}" srcOrd="2" destOrd="0" presId="urn:microsoft.com/office/officeart/2005/8/layout/orgChart1"/>
+    <dgm:cxn modelId="{8E96BE8F-9C61-4D2C-9868-30D435A7633E}" type="presParOf" srcId="{1D45D69E-19BA-44DD-87B8-46F5370DC777}" destId="{58ACD080-69C1-45AF-8580-CC647DAB95C1}" srcOrd="3" destOrd="0" presId="urn:microsoft.com/office/officeart/2005/8/layout/orgChart1"/>
+    <dgm:cxn modelId="{E9D5A920-73A6-4E0C-90C5-FEEBF2157A17}" type="presParOf" srcId="{58ACD080-69C1-45AF-8580-CC647DAB95C1}" destId="{0DB72DAC-4A0A-40D3-B5E9-5456FF2A3C3A}" srcOrd="0" destOrd="0" presId="urn:microsoft.com/office/officeart/2005/8/layout/orgChart1"/>
+    <dgm:cxn modelId="{ECDECB1A-8096-45E0-89CA-355B574D501F}" type="presParOf" srcId="{0DB72DAC-4A0A-40D3-B5E9-5456FF2A3C3A}" destId="{CFB3CC2C-5651-46C6-8059-A82EEB03A2CE}" srcOrd="0" destOrd="0" presId="urn:microsoft.com/office/officeart/2005/8/layout/orgChart1"/>
+    <dgm:cxn modelId="{4AC39D33-FA43-4850-813C-0B9B35B79A25}" type="presParOf" srcId="{0DB72DAC-4A0A-40D3-B5E9-5456FF2A3C3A}" destId="{78461663-7B59-42B4-89DC-E6B7698C175B}" srcOrd="1" destOrd="0" presId="urn:microsoft.com/office/officeart/2005/8/layout/orgChart1"/>
+    <dgm:cxn modelId="{91041EF4-2F0F-4B86-95EC-E667D04ADD0C}" type="presParOf" srcId="{58ACD080-69C1-45AF-8580-CC647DAB95C1}" destId="{7BD461F0-25B6-4D1F-8820-1461E30694C7}" srcOrd="1" destOrd="0" presId="urn:microsoft.com/office/officeart/2005/8/layout/orgChart1"/>
+    <dgm:cxn modelId="{3E04EB98-709E-4159-8B00-A458EBB81889}" type="presParOf" srcId="{58ACD080-69C1-45AF-8580-CC647DAB95C1}" destId="{A73DA551-17E9-444C-BA42-8780E73948DD}" srcOrd="2" destOrd="0" presId="urn:microsoft.com/office/officeart/2005/8/layout/orgChart1"/>
+    <dgm:cxn modelId="{D60CC9DA-04D3-42BE-9664-8832D0636F21}" type="presParOf" srcId="{1D45D69E-19BA-44DD-87B8-46F5370DC777}" destId="{BACFAB71-7C55-4A14-A867-BC3A70F3958C}" srcOrd="4" destOrd="0" presId="urn:microsoft.com/office/officeart/2005/8/layout/orgChart1"/>
+    <dgm:cxn modelId="{2881B156-D772-4B61-99A0-C9F0BA3F1694}" type="presParOf" srcId="{1D45D69E-19BA-44DD-87B8-46F5370DC777}" destId="{07711CD5-B10E-4D9B-9213-292988B4A96B}" srcOrd="5" destOrd="0" presId="urn:microsoft.com/office/officeart/2005/8/layout/orgChart1"/>
+    <dgm:cxn modelId="{9CB4DDEF-B861-4A49-B60C-6136ADE0CB6B}" type="presParOf" srcId="{07711CD5-B10E-4D9B-9213-292988B4A96B}" destId="{4A8A525D-BFD7-4CE3-9C12-ED7A079A6512}" srcOrd="0" destOrd="0" presId="urn:microsoft.com/office/officeart/2005/8/layout/orgChart1"/>
+    <dgm:cxn modelId="{C3FC7B0C-1B8A-42BC-BBF5-56DAD941485A}" type="presParOf" srcId="{4A8A525D-BFD7-4CE3-9C12-ED7A079A6512}" destId="{1617006B-5B58-4C94-B1FF-392B822A88A1}" srcOrd="0" destOrd="0" presId="urn:microsoft.com/office/officeart/2005/8/layout/orgChart1"/>
+    <dgm:cxn modelId="{3460D0B6-D625-47CD-BEC7-54270BDEDFB7}" type="presParOf" srcId="{4A8A525D-BFD7-4CE3-9C12-ED7A079A6512}" destId="{AD4B993F-0C17-4A52-A1A1-07FF35B34C5B}" srcOrd="1" destOrd="0" presId="urn:microsoft.com/office/officeart/2005/8/layout/orgChart1"/>
+    <dgm:cxn modelId="{E62F4B55-16E1-499B-997F-11D6B456632C}" type="presParOf" srcId="{07711CD5-B10E-4D9B-9213-292988B4A96B}" destId="{0DC80F43-2DD9-44E5-A14A-FDCB7B2F4345}" srcOrd="1" destOrd="0" presId="urn:microsoft.com/office/officeart/2005/8/layout/orgChart1"/>
+    <dgm:cxn modelId="{C25B203A-8098-46FB-BF1E-7F69C37924C5}" type="presParOf" srcId="{07711CD5-B10E-4D9B-9213-292988B4A96B}" destId="{78BA4CB0-EA6C-4C66-931B-F8D1172EF9B7}" srcOrd="2" destOrd="0" presId="urn:microsoft.com/office/officeart/2005/8/layout/orgChart1"/>
+    <dgm:cxn modelId="{8CABD7F6-0BB9-4DD8-A3C5-C0CA8E1DD132}" type="presParOf" srcId="{1D45D69E-19BA-44DD-87B8-46F5370DC777}" destId="{E2A9E85C-15D5-42AD-807E-C3D7324B578D}" srcOrd="6" destOrd="0" presId="urn:microsoft.com/office/officeart/2005/8/layout/orgChart1"/>
+    <dgm:cxn modelId="{BC89A04D-B51E-4C45-8F52-3A1B9A2FA0CD}" type="presParOf" srcId="{1D45D69E-19BA-44DD-87B8-46F5370DC777}" destId="{D6B24D47-8138-4411-AFDF-C2E2C4DE0DB5}" srcOrd="7" destOrd="0" presId="urn:microsoft.com/office/officeart/2005/8/layout/orgChart1"/>
+    <dgm:cxn modelId="{0C669E08-DDA2-4193-94EC-3C9B7E268A72}" type="presParOf" srcId="{D6B24D47-8138-4411-AFDF-C2E2C4DE0DB5}" destId="{56AC1522-3F28-406E-B527-3E1F25CA06FB}" srcOrd="0" destOrd="0" presId="urn:microsoft.com/office/officeart/2005/8/layout/orgChart1"/>
+    <dgm:cxn modelId="{E7EFA10E-4312-49E4-AA06-DBA597212FBE}" type="presParOf" srcId="{56AC1522-3F28-406E-B527-3E1F25CA06FB}" destId="{4DE29B03-8ACC-48D4-B245-AFA7BBC7EA0F}" srcOrd="0" destOrd="0" presId="urn:microsoft.com/office/officeart/2005/8/layout/orgChart1"/>
+    <dgm:cxn modelId="{42D78035-FD3F-4BAE-9770-9A525297D7C4}" type="presParOf" srcId="{56AC1522-3F28-406E-B527-3E1F25CA06FB}" destId="{12A60F9E-BA0C-4EAB-9EE2-775E49BB244C}" srcOrd="1" destOrd="0" presId="urn:microsoft.com/office/officeart/2005/8/layout/orgChart1"/>
+    <dgm:cxn modelId="{0AA3FB54-6B5D-4F4F-A007-5BBBF7B5E22F}" type="presParOf" srcId="{D6B24D47-8138-4411-AFDF-C2E2C4DE0DB5}" destId="{574F0380-1609-4DE9-BC07-BB0F3F96B84B}" srcOrd="1" destOrd="0" presId="urn:microsoft.com/office/officeart/2005/8/layout/orgChart1"/>
+    <dgm:cxn modelId="{3297378D-07BE-4173-A713-F8ECFE76307A}" type="presParOf" srcId="{D6B24D47-8138-4411-AFDF-C2E2C4DE0DB5}" destId="{EED03643-0F92-4360-B37E-70F4C04C1734}" srcOrd="2" destOrd="0" presId="urn:microsoft.com/office/officeart/2005/8/layout/orgChart1"/>
+    <dgm:cxn modelId="{2F268528-B420-4348-B7FF-3D95F982C289}" type="presParOf" srcId="{1D45D69E-19BA-44DD-87B8-46F5370DC777}" destId="{784A82E8-0441-459D-9D55-1D56D4CB2559}" srcOrd="8" destOrd="0" presId="urn:microsoft.com/office/officeart/2005/8/layout/orgChart1"/>
+    <dgm:cxn modelId="{E56257BC-F401-4AC7-8FFF-0BF44112127A}" type="presParOf" srcId="{1D45D69E-19BA-44DD-87B8-46F5370DC777}" destId="{28AD9830-DA58-479D-9FBD-990E635D9E56}" srcOrd="9" destOrd="0" presId="urn:microsoft.com/office/officeart/2005/8/layout/orgChart1"/>
+    <dgm:cxn modelId="{60193220-6BF9-437A-8E4D-6BC2F499C2C1}" type="presParOf" srcId="{28AD9830-DA58-479D-9FBD-990E635D9E56}" destId="{6900DF4C-3828-419F-B830-3F4CF32C11E1}" srcOrd="0" destOrd="0" presId="urn:microsoft.com/office/officeart/2005/8/layout/orgChart1"/>
+    <dgm:cxn modelId="{8452BFEE-37B1-4EED-9190-22415BEA51F1}" type="presParOf" srcId="{6900DF4C-3828-419F-B830-3F4CF32C11E1}" destId="{BA7239CF-D2FC-4601-B6F0-6BF06995B26B}" srcOrd="0" destOrd="0" presId="urn:microsoft.com/office/officeart/2005/8/layout/orgChart1"/>
+    <dgm:cxn modelId="{7F1A4D7D-769D-401C-9938-3BEF1B72BFDE}" type="presParOf" srcId="{6900DF4C-3828-419F-B830-3F4CF32C11E1}" destId="{C2E1C996-652D-415A-99DD-C5ADE8F3553C}" srcOrd="1" destOrd="0" presId="urn:microsoft.com/office/officeart/2005/8/layout/orgChart1"/>
+    <dgm:cxn modelId="{38FBA20C-3D48-415A-A6A5-42CE0B99878F}" type="presParOf" srcId="{28AD9830-DA58-479D-9FBD-990E635D9E56}" destId="{CC1E7477-2E27-43A2-8E1A-65F467585D47}" srcOrd="1" destOrd="0" presId="urn:microsoft.com/office/officeart/2005/8/layout/orgChart1"/>
+    <dgm:cxn modelId="{BF97A20F-430C-4D00-9E03-9938003896CB}" type="presParOf" srcId="{28AD9830-DA58-479D-9FBD-990E635D9E56}" destId="{0BA9EDCF-9B69-469A-A9C3-8F006DAD761D}" srcOrd="2" destOrd="0" presId="urn:microsoft.com/office/officeart/2005/8/layout/orgChart1"/>
+    <dgm:cxn modelId="{20306CF3-1F29-412C-B30C-B1F8E806AAC4}" type="presParOf" srcId="{1D45D69E-19BA-44DD-87B8-46F5370DC777}" destId="{75D77E76-F242-41FF-A306-D039F334926F}" srcOrd="10" destOrd="0" presId="urn:microsoft.com/office/officeart/2005/8/layout/orgChart1"/>
+    <dgm:cxn modelId="{292F2C18-AB44-4A74-8C8C-826D90A5743C}" type="presParOf" srcId="{1D45D69E-19BA-44DD-87B8-46F5370DC777}" destId="{55E29654-1C57-43D3-ABC3-C7E48C6560B9}" srcOrd="11" destOrd="0" presId="urn:microsoft.com/office/officeart/2005/8/layout/orgChart1"/>
+    <dgm:cxn modelId="{23294D7A-4567-41DC-9AF0-6463960E8196}" type="presParOf" srcId="{55E29654-1C57-43D3-ABC3-C7E48C6560B9}" destId="{0A698B02-E264-4791-8C7B-A6288EC5473E}" srcOrd="0" destOrd="0" presId="urn:microsoft.com/office/officeart/2005/8/layout/orgChart1"/>
+    <dgm:cxn modelId="{A395C3B0-39C0-4C7C-8B2E-C3896C012433}" type="presParOf" srcId="{0A698B02-E264-4791-8C7B-A6288EC5473E}" destId="{DF4973C0-BDFE-45A7-A4CA-D9F5E1FA2FBD}" srcOrd="0" destOrd="0" presId="urn:microsoft.com/office/officeart/2005/8/layout/orgChart1"/>
+    <dgm:cxn modelId="{40B793D3-7964-454D-A8A8-17FD23013264}" type="presParOf" srcId="{0A698B02-E264-4791-8C7B-A6288EC5473E}" destId="{C3343235-71B1-4C0A-93F3-5314204D78C7}" srcOrd="1" destOrd="0" presId="urn:microsoft.com/office/officeart/2005/8/layout/orgChart1"/>
+    <dgm:cxn modelId="{028A11E3-09DA-40C1-A021-F9B2BB2EA2E4}" type="presParOf" srcId="{55E29654-1C57-43D3-ABC3-C7E48C6560B9}" destId="{73419A35-3848-42D9-BDB3-D1E00EDED24F}" srcOrd="1" destOrd="0" presId="urn:microsoft.com/office/officeart/2005/8/layout/orgChart1"/>
+    <dgm:cxn modelId="{24A9453A-4600-4C47-907A-2094439A1B5C}" type="presParOf" srcId="{55E29654-1C57-43D3-ABC3-C7E48C6560B9}" destId="{57F8DBBB-58FF-41CC-BFFC-69E2BC883F69}" srcOrd="2" destOrd="0" presId="urn:microsoft.com/office/officeart/2005/8/layout/orgChart1"/>
+    <dgm:cxn modelId="{50F01105-2BDD-4E00-8C97-1136942000B1}" type="presParOf" srcId="{8CD445CD-7B21-4DB0-95BB-F30D81FE5D23}" destId="{2F8E0EE4-B273-4F4A-AC9B-40B56D830A49}" srcOrd="2" destOrd="0" presId="urn:microsoft.com/office/officeart/2005/8/layout/orgChart1"/>
+    <dgm:cxn modelId="{85C62010-C66D-47FA-97D6-798634782C6E}" type="presParOf" srcId="{E8FE43A3-761E-4BB3-B634-75AB5ED0DF34}" destId="{1DCAB5CD-F235-40A2-B7DA-FDA14A31EBAE}" srcOrd="2" destOrd="0" presId="urn:microsoft.com/office/officeart/2005/8/layout/orgChart1"/>
+    <dgm:cxn modelId="{B68CDD04-F31F-4595-AB00-D69E56F0C594}" type="presParOf" srcId="{E8FE43A3-761E-4BB3-B634-75AB5ED0DF34}" destId="{C44854AA-7424-40B2-AEB8-37BBECDE2B5B}" srcOrd="3" destOrd="0" presId="urn:microsoft.com/office/officeart/2005/8/layout/orgChart1"/>
+    <dgm:cxn modelId="{C0EDA1C5-DD6D-4D92-B03A-4B33AC477A11}" type="presParOf" srcId="{C44854AA-7424-40B2-AEB8-37BBECDE2B5B}" destId="{1490FE06-0943-4FA4-93EF-694DEA5F3065}" srcOrd="0" destOrd="0" presId="urn:microsoft.com/office/officeart/2005/8/layout/orgChart1"/>
+    <dgm:cxn modelId="{F86E29CE-AE0D-45F9-B85F-D3E53F6006D0}" type="presParOf" srcId="{1490FE06-0943-4FA4-93EF-694DEA5F3065}" destId="{22F61738-62AA-414C-AE86-F3E6818B8FF7}" srcOrd="0" destOrd="0" presId="urn:microsoft.com/office/officeart/2005/8/layout/orgChart1"/>
+    <dgm:cxn modelId="{91061260-B34B-487E-B5D8-A502A3C4FB5E}" type="presParOf" srcId="{1490FE06-0943-4FA4-93EF-694DEA5F3065}" destId="{A931B441-2AD8-4546-B8C7-63B0FAA09C04}" srcOrd="1" destOrd="0" presId="urn:microsoft.com/office/officeart/2005/8/layout/orgChart1"/>
+    <dgm:cxn modelId="{E20BDDEB-D668-437C-829D-57BBCB985198}" type="presParOf" srcId="{C44854AA-7424-40B2-AEB8-37BBECDE2B5B}" destId="{531923EF-409E-49A7-8CB1-154117484727}" srcOrd="1" destOrd="0" presId="urn:microsoft.com/office/officeart/2005/8/layout/orgChart1"/>
+    <dgm:cxn modelId="{544181F8-E553-4C67-9FCD-DA23981D4D4E}" type="presParOf" srcId="{531923EF-409E-49A7-8CB1-154117484727}" destId="{4BFB4F99-A5F2-4F43-BAE0-56A9444C811E}" srcOrd="0" destOrd="0" presId="urn:microsoft.com/office/officeart/2005/8/layout/orgChart1"/>
+    <dgm:cxn modelId="{972C7AB5-5303-4102-803F-53B319679911}" type="presParOf" srcId="{531923EF-409E-49A7-8CB1-154117484727}" destId="{B9988DCC-A0D9-4A6D-AA64-001C2949A951}" srcOrd="1" destOrd="0" presId="urn:microsoft.com/office/officeart/2005/8/layout/orgChart1"/>
+    <dgm:cxn modelId="{FB04E6D3-683B-4491-95C4-E908BDA349E7}" type="presParOf" srcId="{B9988DCC-A0D9-4A6D-AA64-001C2949A951}" destId="{93AD41BF-2896-4EA1-BB3E-F1F6086C77C9}" srcOrd="0" destOrd="0" presId="urn:microsoft.com/office/officeart/2005/8/layout/orgChart1"/>
+    <dgm:cxn modelId="{A0795717-50DE-497B-AD61-3BD5E5F6B6DA}" type="presParOf" srcId="{93AD41BF-2896-4EA1-BB3E-F1F6086C77C9}" destId="{E34558D6-C0BD-4F78-BEDF-057C0580A824}" srcOrd="0" destOrd="0" presId="urn:microsoft.com/office/officeart/2005/8/layout/orgChart1"/>
+    <dgm:cxn modelId="{A973E8A5-FF2E-4B73-A534-BB5DF0A74EA9}" type="presParOf" srcId="{93AD41BF-2896-4EA1-BB3E-F1F6086C77C9}" destId="{04D7340E-9E84-4D60-AD54-D1534E4956F9}" srcOrd="1" destOrd="0" presId="urn:microsoft.com/office/officeart/2005/8/layout/orgChart1"/>
+    <dgm:cxn modelId="{DCE2A3B4-2A06-400F-B9F5-7C98DA19F7E7}" type="presParOf" srcId="{B9988DCC-A0D9-4A6D-AA64-001C2949A951}" destId="{31E13C52-04A5-4369-AB67-7F13DF3AF25A}" srcOrd="1" destOrd="0" presId="urn:microsoft.com/office/officeart/2005/8/layout/orgChart1"/>
+    <dgm:cxn modelId="{E903A0DB-6BC1-4082-9668-6B17D3B01B13}" type="presParOf" srcId="{B9988DCC-A0D9-4A6D-AA64-001C2949A951}" destId="{5016E784-DBC0-4623-B9E2-598209D403E1}" srcOrd="2" destOrd="0" presId="urn:microsoft.com/office/officeart/2005/8/layout/orgChart1"/>
+    <dgm:cxn modelId="{ED0C466C-81FB-4BF7-8CEA-8FA0E5988B39}" type="presParOf" srcId="{531923EF-409E-49A7-8CB1-154117484727}" destId="{59659163-FB17-49FE-8520-BD9D317B5186}" srcOrd="2" destOrd="0" presId="urn:microsoft.com/office/officeart/2005/8/layout/orgChart1"/>
+    <dgm:cxn modelId="{6FE56B11-8503-4814-8783-4C86FE1DBFF5}" type="presParOf" srcId="{531923EF-409E-49A7-8CB1-154117484727}" destId="{AF67A579-0C26-4523-A313-F196ED5177BF}" srcOrd="3" destOrd="0" presId="urn:microsoft.com/office/officeart/2005/8/layout/orgChart1"/>
+    <dgm:cxn modelId="{30142F63-E5D5-4EE7-8164-842048F0F1EC}" type="presParOf" srcId="{AF67A579-0C26-4523-A313-F196ED5177BF}" destId="{327F6F9E-0425-441A-B948-C8EC518DF096}" srcOrd="0" destOrd="0" presId="urn:microsoft.com/office/officeart/2005/8/layout/orgChart1"/>
+    <dgm:cxn modelId="{20B6B1E2-8029-4111-9755-10FF48692840}" type="presParOf" srcId="{327F6F9E-0425-441A-B948-C8EC518DF096}" destId="{B6FB7B0F-7714-4E80-BDB1-878FA87A39CB}" srcOrd="0" destOrd="0" presId="urn:microsoft.com/office/officeart/2005/8/layout/orgChart1"/>
+    <dgm:cxn modelId="{1CD558B1-8FCC-4B97-B1B7-0A77E8622276}" type="presParOf" srcId="{327F6F9E-0425-441A-B948-C8EC518DF096}" destId="{521D7A32-5E1D-4020-9037-D5A5FC88F72C}" srcOrd="1" destOrd="0" presId="urn:microsoft.com/office/officeart/2005/8/layout/orgChart1"/>
+    <dgm:cxn modelId="{E61FFA66-9A77-4DF6-9EAE-66D6E977D291}" type="presParOf" srcId="{AF67A579-0C26-4523-A313-F196ED5177BF}" destId="{1B359DDD-1D19-4E3E-BB51-15DE91A1F2CC}" srcOrd="1" destOrd="0" presId="urn:microsoft.com/office/officeart/2005/8/layout/orgChart1"/>
+    <dgm:cxn modelId="{6DD05218-4032-4231-A062-FE8ED58BCDF6}" type="presParOf" srcId="{1B359DDD-1D19-4E3E-BB51-15DE91A1F2CC}" destId="{8902FEE1-26F9-454A-9ECA-38D04B56B0A0}" srcOrd="0" destOrd="0" presId="urn:microsoft.com/office/officeart/2005/8/layout/orgChart1"/>
+    <dgm:cxn modelId="{A19A1D8D-29A8-401B-8DC5-70CE85D604AA}" type="presParOf" srcId="{1B359DDD-1D19-4E3E-BB51-15DE91A1F2CC}" destId="{96D0010D-DCB2-4A7C-9B9D-1E55656D2B26}" srcOrd="1" destOrd="0" presId="urn:microsoft.com/office/officeart/2005/8/layout/orgChart1"/>
+    <dgm:cxn modelId="{C35FA8C8-BA83-4F42-93EF-862127F51014}" type="presParOf" srcId="{96D0010D-DCB2-4A7C-9B9D-1E55656D2B26}" destId="{A4E8425B-CB76-4EC9-BCCF-D0233874CA22}" srcOrd="0" destOrd="0" presId="urn:microsoft.com/office/officeart/2005/8/layout/orgChart1"/>
+    <dgm:cxn modelId="{CAB35A79-3AAE-4CF5-ADB8-08AF226C3AA2}" type="presParOf" srcId="{A4E8425B-CB76-4EC9-BCCF-D0233874CA22}" destId="{14739727-DE58-424D-9CD5-5822C4DE2F89}" srcOrd="0" destOrd="0" presId="urn:microsoft.com/office/officeart/2005/8/layout/orgChart1"/>
+    <dgm:cxn modelId="{15EF92A1-A153-4B70-810F-7AD9B70B0B94}" type="presParOf" srcId="{A4E8425B-CB76-4EC9-BCCF-D0233874CA22}" destId="{76652593-9961-4B26-AADE-D6D2258B957B}" srcOrd="1" destOrd="0" presId="urn:microsoft.com/office/officeart/2005/8/layout/orgChart1"/>
+    <dgm:cxn modelId="{8B578930-BA8A-486A-836B-A18ABE8CE111}" type="presParOf" srcId="{96D0010D-DCB2-4A7C-9B9D-1E55656D2B26}" destId="{9DF165BE-A95A-4B6A-B2E3-E5D861676B8A}" srcOrd="1" destOrd="0" presId="urn:microsoft.com/office/officeart/2005/8/layout/orgChart1"/>
+    <dgm:cxn modelId="{C4619A43-2082-4781-B535-B9A3F95B0F42}" type="presParOf" srcId="{96D0010D-DCB2-4A7C-9B9D-1E55656D2B26}" destId="{4D88C1DA-143B-40E1-AE22-EA3D417DB872}" srcOrd="2" destOrd="0" presId="urn:microsoft.com/office/officeart/2005/8/layout/orgChart1"/>
+    <dgm:cxn modelId="{1C964D31-DCDD-4924-BD9E-11EFF5283E81}" type="presParOf" srcId="{1B359DDD-1D19-4E3E-BB51-15DE91A1F2CC}" destId="{4AEBC9E7-1E37-41CC-B55F-676B9134DF7E}" srcOrd="2" destOrd="0" presId="urn:microsoft.com/office/officeart/2005/8/layout/orgChart1"/>
+    <dgm:cxn modelId="{AF695C12-E2EC-4A4E-93FC-0F9A7AA2B766}" type="presParOf" srcId="{1B359DDD-1D19-4E3E-BB51-15DE91A1F2CC}" destId="{77DB372F-FCCA-44F1-B2EF-FBAEE3D83B61}" srcOrd="3" destOrd="0" presId="urn:microsoft.com/office/officeart/2005/8/layout/orgChart1"/>
+    <dgm:cxn modelId="{5A0C0BF7-4002-44DA-93E1-1F7204F4A776}" type="presParOf" srcId="{77DB372F-FCCA-44F1-B2EF-FBAEE3D83B61}" destId="{1459DCB7-960D-416A-B318-ADA2EEA96A47}" srcOrd="0" destOrd="0" presId="urn:microsoft.com/office/officeart/2005/8/layout/orgChart1"/>
+    <dgm:cxn modelId="{D6AF1FD9-F411-401F-90BB-5ABCCD1F100C}" type="presParOf" srcId="{1459DCB7-960D-416A-B318-ADA2EEA96A47}" destId="{4DF9B56C-72A9-490D-B928-74DCCE753522}" srcOrd="0" destOrd="0" presId="urn:microsoft.com/office/officeart/2005/8/layout/orgChart1"/>
+    <dgm:cxn modelId="{B5A17B04-174B-464E-9BD2-39531CFC8E28}" type="presParOf" srcId="{1459DCB7-960D-416A-B318-ADA2EEA96A47}" destId="{11C1B2B7-9A8F-4DC2-83AD-978F38312C6B}" srcOrd="1" destOrd="0" presId="urn:microsoft.com/office/officeart/2005/8/layout/orgChart1"/>
+    <dgm:cxn modelId="{158DC522-CFFF-4AEA-A3EE-815CD589C5F7}" type="presParOf" srcId="{77DB372F-FCCA-44F1-B2EF-FBAEE3D83B61}" destId="{A1CAFFEF-92BF-4EDD-8AC4-A8FC4636BCFB}" srcOrd="1" destOrd="0" presId="urn:microsoft.com/office/officeart/2005/8/layout/orgChart1"/>
+    <dgm:cxn modelId="{7EA00380-8625-4915-96E9-B5423F48D643}" type="presParOf" srcId="{77DB372F-FCCA-44F1-B2EF-FBAEE3D83B61}" destId="{90E21970-0397-4A0A-8399-ABCCF16D077C}" srcOrd="2" destOrd="0" presId="urn:microsoft.com/office/officeart/2005/8/layout/orgChart1"/>
+    <dgm:cxn modelId="{683C9605-B51A-4B87-AA57-B2F81835C1BD}" type="presParOf" srcId="{AF67A579-0C26-4523-A313-F196ED5177BF}" destId="{004F0FE5-5981-4356-88B9-38C1ADF95FC3}" srcOrd="2" destOrd="0" presId="urn:microsoft.com/office/officeart/2005/8/layout/orgChart1"/>
+    <dgm:cxn modelId="{AFDD3B9F-D3A6-473B-AFF5-85E37C2ABBA6}" type="presParOf" srcId="{C44854AA-7424-40B2-AEB8-37BBECDE2B5B}" destId="{42E802FE-8B6B-413B-A7DE-486084505AE6}" srcOrd="2" destOrd="0" presId="urn:microsoft.com/office/officeart/2005/8/layout/orgChart1"/>
+    <dgm:cxn modelId="{9F9CB854-DDAE-4FE8-96C9-AB1111662E2F}" type="presParOf" srcId="{E8FE43A3-761E-4BB3-B634-75AB5ED0DF34}" destId="{099FA73B-69D4-4764-8EE5-E465A6384DDE}" srcOrd="4" destOrd="0" presId="urn:microsoft.com/office/officeart/2005/8/layout/orgChart1"/>
+    <dgm:cxn modelId="{90895786-13B3-440C-BB5C-1BD7E6734D8F}" type="presParOf" srcId="{E8FE43A3-761E-4BB3-B634-75AB5ED0DF34}" destId="{C5E7AC0F-72A8-43C4-928C-D82C0D0A6E98}" srcOrd="5" destOrd="0" presId="urn:microsoft.com/office/officeart/2005/8/layout/orgChart1"/>
+    <dgm:cxn modelId="{7EF95D48-3AE0-476A-8F52-3C09DF3D76F3}" type="presParOf" srcId="{C5E7AC0F-72A8-43C4-928C-D82C0D0A6E98}" destId="{1D405599-AD9B-4F9E-9290-BA75ABF122CF}" srcOrd="0" destOrd="0" presId="urn:microsoft.com/office/officeart/2005/8/layout/orgChart1"/>
+    <dgm:cxn modelId="{68A1585D-7BCE-4FCB-9E43-53079E6868AC}" type="presParOf" srcId="{1D405599-AD9B-4F9E-9290-BA75ABF122CF}" destId="{CF66F99E-6BFE-479E-B355-0ABAE63CCD34}" srcOrd="0" destOrd="0" presId="urn:microsoft.com/office/officeart/2005/8/layout/orgChart1"/>
+    <dgm:cxn modelId="{1116D8D2-6B56-4101-83C9-664011B3D99B}" type="presParOf" srcId="{1D405599-AD9B-4F9E-9290-BA75ABF122CF}" destId="{C5217140-04EE-4100-9ABD-BA55FCABB6FA}" srcOrd="1" destOrd="0" presId="urn:microsoft.com/office/officeart/2005/8/layout/orgChart1"/>
+    <dgm:cxn modelId="{5CEB6ECF-BB30-4A33-85A3-4122E156FB3A}" type="presParOf" srcId="{C5E7AC0F-72A8-43C4-928C-D82C0D0A6E98}" destId="{136F0C36-C2BB-49ED-B4E5-1DD1CF973659}" srcOrd="1" destOrd="0" presId="urn:microsoft.com/office/officeart/2005/8/layout/orgChart1"/>
+    <dgm:cxn modelId="{9F01BB0C-68C7-4929-9CC4-4BBBF88510A2}" type="presParOf" srcId="{136F0C36-C2BB-49ED-B4E5-1DD1CF973659}" destId="{A7A2AE8F-592B-4716-A42C-03818F7036AF}" srcOrd="0" destOrd="0" presId="urn:microsoft.com/office/officeart/2005/8/layout/orgChart1"/>
+    <dgm:cxn modelId="{B613E7C1-F37F-47BB-8B9E-FAF0344EF686}" type="presParOf" srcId="{136F0C36-C2BB-49ED-B4E5-1DD1CF973659}" destId="{71119516-6F55-465E-A182-09096FFCF3C5}" srcOrd="1" destOrd="0" presId="urn:microsoft.com/office/officeart/2005/8/layout/orgChart1"/>
+    <dgm:cxn modelId="{66485409-2D69-41D6-97F0-12F116434FC5}" type="presParOf" srcId="{71119516-6F55-465E-A182-09096FFCF3C5}" destId="{A1727BCD-8226-4E57-A597-BE777110C7A3}" srcOrd="0" destOrd="0" presId="urn:microsoft.com/office/officeart/2005/8/layout/orgChart1"/>
+    <dgm:cxn modelId="{746F10E9-5EAA-49B9-A7B9-C11B4DD7AFA9}" type="presParOf" srcId="{A1727BCD-8226-4E57-A597-BE777110C7A3}" destId="{087B6F96-9423-4F91-B1A8-451D7ADDB0DE}" srcOrd="0" destOrd="0" presId="urn:microsoft.com/office/officeart/2005/8/layout/orgChart1"/>
+    <dgm:cxn modelId="{A6C7250B-B931-44F6-BA6B-E51CC20F7AB7}" type="presParOf" srcId="{A1727BCD-8226-4E57-A597-BE777110C7A3}" destId="{A51850A6-D731-487D-9B34-55C64F1B3A7F}" srcOrd="1" destOrd="0" presId="urn:microsoft.com/office/officeart/2005/8/layout/orgChart1"/>
+    <dgm:cxn modelId="{EEEBA21A-7321-43EC-9A6D-591A819092FF}" type="presParOf" srcId="{71119516-6F55-465E-A182-09096FFCF3C5}" destId="{EAE3312F-C996-4460-980F-DF8D03CFE488}" srcOrd="1" destOrd="0" presId="urn:microsoft.com/office/officeart/2005/8/layout/orgChart1"/>
+    <dgm:cxn modelId="{2F02EE58-2FFC-4445-8092-605E77BFFF0C}" type="presParOf" srcId="{71119516-6F55-465E-A182-09096FFCF3C5}" destId="{51A5143B-DED6-4717-A28F-0D05ECF02EDD}" srcOrd="2" destOrd="0" presId="urn:microsoft.com/office/officeart/2005/8/layout/orgChart1"/>
+    <dgm:cxn modelId="{59EEEBD0-5CAE-41E2-B8A2-7EF544D11444}" type="presParOf" srcId="{136F0C36-C2BB-49ED-B4E5-1DD1CF973659}" destId="{AC3B73DA-B898-4E89-BA87-51C122FBECC2}" srcOrd="2" destOrd="0" presId="urn:microsoft.com/office/officeart/2005/8/layout/orgChart1"/>
+    <dgm:cxn modelId="{CDF1B819-614D-4061-B51A-D2336FFF962A}" type="presParOf" srcId="{136F0C36-C2BB-49ED-B4E5-1DD1CF973659}" destId="{4446A1BE-195F-4649-AF29-AA085694C21B}" srcOrd="3" destOrd="0" presId="urn:microsoft.com/office/officeart/2005/8/layout/orgChart1"/>
+    <dgm:cxn modelId="{D857AEAF-9475-4499-89C6-C078684E9F82}" type="presParOf" srcId="{4446A1BE-195F-4649-AF29-AA085694C21B}" destId="{6AF0982E-5ECF-4FC1-8F36-255A7C1840B5}" srcOrd="0" destOrd="0" presId="urn:microsoft.com/office/officeart/2005/8/layout/orgChart1"/>
+    <dgm:cxn modelId="{54A879AA-8044-4917-A552-72CB8BC30451}" type="presParOf" srcId="{6AF0982E-5ECF-4FC1-8F36-255A7C1840B5}" destId="{EFE6D7F2-B49C-462D-8CAA-2CC034CADD1A}" srcOrd="0" destOrd="0" presId="urn:microsoft.com/office/officeart/2005/8/layout/orgChart1"/>
+    <dgm:cxn modelId="{54C4BCA5-9E2E-4B11-ACE9-EC4263872264}" type="presParOf" srcId="{6AF0982E-5ECF-4FC1-8F36-255A7C1840B5}" destId="{12C98EDA-0024-4C0C-BF44-846F591E0601}" srcOrd="1" destOrd="0" presId="urn:microsoft.com/office/officeart/2005/8/layout/orgChart1"/>
+    <dgm:cxn modelId="{628374A5-D343-4E2E-B5AF-CAC3095C0639}" type="presParOf" srcId="{4446A1BE-195F-4649-AF29-AA085694C21B}" destId="{3426EFAA-7317-40A9-8CB7-83B6ED5DEB27}" srcOrd="1" destOrd="0" presId="urn:microsoft.com/office/officeart/2005/8/layout/orgChart1"/>
+    <dgm:cxn modelId="{9515E7F2-7074-4FC6-B7D1-015D35ADDD3C}" type="presParOf" srcId="{4446A1BE-195F-4649-AF29-AA085694C21B}" destId="{405D31F9-4B85-4278-9B5D-3860E0BF5F5A}" srcOrd="2" destOrd="0" presId="urn:microsoft.com/office/officeart/2005/8/layout/orgChart1"/>
+    <dgm:cxn modelId="{024ABC76-4474-45B8-99E5-848A40BE9B2B}" type="presParOf" srcId="{C5E7AC0F-72A8-43C4-928C-D82C0D0A6E98}" destId="{8D4B005E-3DB9-4A6D-A6D2-06AFD9566B54}" srcOrd="2" destOrd="0" presId="urn:microsoft.com/office/officeart/2005/8/layout/orgChart1"/>
+    <dgm:cxn modelId="{64F9F228-973C-46E0-AD2F-4A58440BED9A}" type="presParOf" srcId="{74B39465-261E-4CC5-A364-1F05621E5FD8}" destId="{CEA2FE15-2475-45C4-98A1-4C701F5DBA58}" srcOrd="2" destOrd="0" presId="urn:microsoft.com/office/officeart/2005/8/layout/orgChart1"/>
   </dgm:cxnLst>
   <dgm:bg/>
   <dgm:whole/>
-  <dgm:extLst>
-    <a:ext uri="http://schemas.microsoft.com/office/drawing/2008/diagram">
-      <dsp:dataModelExt xmlns:dsp="http://schemas.microsoft.com/office/drawing/2008/diagram" relId="rId14" minVer="http://schemas.openxmlformats.org/drawingml/2006/diagram"/>
-    </a:ext>
-  </dgm:extLst>
 </dgm:dataModel>
 </file>
 
@@ -21418,7 +20544,7 @@
     </a:clrScheme>
     <a:fontScheme name="Office">
       <a:majorFont>
-        <a:latin typeface="Calibri Light" panose="020F0302020204030204"/>
+        <a:latin typeface="Calibri Light"/>
         <a:ea typeface=""/>
         <a:cs typeface=""/>
         <a:font script="Jpan" typeface="游ゴシック Light"/>
@@ -21470,7 +20596,7 @@
         <a:font script="Tfng" typeface="Ebrima"/>
       </a:majorFont>
       <a:minorFont>
-        <a:latin typeface="Calibri" panose="020F0502020204030204"/>
+        <a:latin typeface="Calibri"/>
         <a:ea typeface=""/>
         <a:cs typeface=""/>
         <a:font script="Jpan" typeface="游明朝"/>
@@ -21664,7 +20790,7 @@
   <a:extraClrSchemeLst/>
   <a:extLst>
     <a:ext uri="{05A4C25C-085E-4340-85A3-A5531E510DB2}">
-      <thm15:themeFamily xmlns:thm15="http://schemas.microsoft.com/office/thememl/2012/main" name="Office Theme" id="{62F939B6-93AF-4DB8-9C6B-D6C7DFDC589F}" vid="{4A3C46E8-61CC-4603-A589-7422A47A8E4A}"/>
+      <thm15:themeFamily xmlns:thm15="http://schemas.microsoft.com/office/thememl/2012/main" xmlns="" name="Office Theme" id="{62F939B6-93AF-4DB8-9C6B-D6C7DFDC589F}" vid="{4A3C46E8-61CC-4603-A589-7422A47A8E4A}"/>
     </a:ext>
   </a:extLst>
 </a:theme>

</xml_diff>